<commit_message>
Thermal Calculations are done
</commit_message>
<xml_diff>
--- a/Reports/FinalReportMusa.docx
+++ b/Reports/FinalReportMusa.docx
@@ -870,13 +870,7 @@
             <w:rPr>
               <w:rFonts w:ascii="Cambria Math" w:hAnsi="Cambria Math"/>
             </w:rPr>
-            <m:t>=1.04 V*10.32 A=10.73 W</m:t>
-          </m:r>
-          <m:r>
-            <w:rPr>
-              <w:rFonts w:ascii="Cambria Math" w:hAnsi="Cambria Math"/>
-            </w:rPr>
-            <m:t>=</m:t>
+            <m:t>=1.04 V*10.32 A=10.73 W=</m:t>
           </m:r>
           <m:sSub>
             <m:sSubPr>
@@ -913,6 +907,9 @@
         <w:jc w:val="center"/>
       </w:pPr>
       <w:r>
+        <w:rPr>
+          <w:noProof/>
+        </w:rPr>
         <w:lastRenderedPageBreak/>
         <w:drawing>
           <wp:inline distT="0" distB="0" distL="0" distR="0" wp14:anchorId="2113D731" wp14:editId="10DFEB07">
@@ -959,14 +956,27 @@
       <w:r>
         <w:t xml:space="preserve">Figure </w:t>
       </w:r>
-      <w:fldSimple w:instr=" SEQ Figure \* ARABIC ">
-        <w:r>
-          <w:rPr>
-            <w:noProof/>
-          </w:rPr>
-          <w:t>1</w:t>
-        </w:r>
-      </w:fldSimple>
+      <w:r>
+        <w:fldChar w:fldCharType="begin"/>
+      </w:r>
+      <w:r>
+        <w:instrText xml:space="preserve"> SEQ Figure \* ARABIC </w:instrText>
+      </w:r>
+      <w:r>
+        <w:fldChar w:fldCharType="separate"/>
+      </w:r>
+      <w:r>
+        <w:rPr>
+          <w:noProof/>
+        </w:rPr>
+        <w:t>1</w:t>
+      </w:r>
+      <w:r>
+        <w:rPr>
+          <w:noProof/>
+        </w:rPr>
+        <w:fldChar w:fldCharType="end"/>
+      </w:r>
       <w:r>
         <w:t>:Thermal resistance of the three-phase rectifier module</w:t>
       </w:r>
@@ -977,6 +987,9 @@
         <w:jc w:val="center"/>
       </w:pPr>
       <w:r>
+        <w:rPr>
+          <w:noProof/>
+        </w:rPr>
         <w:drawing>
           <wp:inline distT="0" distB="0" distL="0" distR="0" wp14:anchorId="367582A2" wp14:editId="33B35AF1">
             <wp:extent cx="5943600" cy="668655"/>
@@ -1022,53 +1035,343 @@
       <w:r>
         <w:t xml:space="preserve">Figure </w:t>
       </w:r>
+      <w:r>
+        <w:fldChar w:fldCharType="begin"/>
+      </w:r>
+      <w:r>
+        <w:instrText xml:space="preserve"> SEQ Figure \* ARABIC </w:instrText>
+      </w:r>
+      <w:r>
+        <w:fldChar w:fldCharType="separate"/>
+      </w:r>
+      <w:r>
+        <w:rPr>
+          <w:noProof/>
+        </w:rPr>
+        <w:t>2</w:t>
+      </w:r>
+      <w:r>
+        <w:rPr>
+          <w:noProof/>
+        </w:rPr>
+        <w:fldChar w:fldCharType="end"/>
+      </w:r>
+      <w:r>
+        <w:t>:Temperature specifications of the three-phase rectifier module</w:t>
+      </w:r>
+    </w:p>
+    <w:p>
+      <w:r>
+        <w:tab/>
+        <w:t xml:space="preserve">Let’s assume </w:t>
+      </w:r>
+      <w:proofErr w:type="spellStart"/>
+      <w:r>
+        <w:t>T</w:t>
+      </w:r>
+      <w:r>
+        <w:rPr>
+          <w:vertAlign w:val="subscript"/>
+        </w:rPr>
+        <w:t>ambient</w:t>
+      </w:r>
+      <w:proofErr w:type="spellEnd"/>
+      <w:r>
+        <w:t xml:space="preserve"> = </w:t>
+      </w:r>
+      <w:r>
+        <w:t>40</w:t>
+      </w:r>
+      <w:r>
+        <w:rPr>
+          <w:rFonts w:cs="Times New Roman"/>
+        </w:rPr>
+        <w:t>˚</w:t>
+      </w:r>
+      <w:r>
+        <w:t>C.</w:t>
+      </w:r>
+      <w:r>
+        <w:t xml:space="preserve"> Then, calculate the temperature of the rectifier module.</w:t>
+      </w:r>
+    </w:p>
+    <w:p>
+      <w:pPr>
+        <w:rPr>
+          <w:rFonts w:eastAsiaTheme="minorEastAsia"/>
+        </w:rPr>
+      </w:pPr>
+      <m:oMathPara>
+        <m:oMath>
+          <m:sSub>
+            <m:sSubPr>
+              <m:ctrlPr>
+                <w:rPr>
+                  <w:rFonts w:ascii="Cambria Math" w:eastAsiaTheme="minorEastAsia" w:hAnsi="Cambria Math"/>
+                  <w:i/>
+                </w:rPr>
+              </m:ctrlPr>
+            </m:sSubPr>
+            <m:e>
+              <m:r>
+                <w:rPr>
+                  <w:rFonts w:ascii="Cambria Math" w:hAnsi="Cambria Math"/>
+                </w:rPr>
+                <m:t>T</m:t>
+              </m:r>
+              <m:ctrlPr>
+                <w:rPr>
+                  <w:rFonts w:ascii="Cambria Math" w:hAnsi="Cambria Math"/>
+                  <w:i/>
+                </w:rPr>
+              </m:ctrlPr>
+            </m:e>
+            <m:sub>
+              <m:r>
+                <w:rPr>
+                  <w:rFonts w:ascii="Cambria Math" w:eastAsiaTheme="minorEastAsia" w:hAnsi="Cambria Math"/>
+                </w:rPr>
+                <m:t>junction</m:t>
+              </m:r>
+            </m:sub>
+          </m:sSub>
+          <m:r>
+            <w:rPr>
+              <w:rFonts w:ascii="Cambria Math" w:eastAsiaTheme="minorEastAsia" w:hAnsi="Cambria Math"/>
+            </w:rPr>
+            <m:t>=</m:t>
+          </m:r>
+          <m:sSub>
+            <m:sSubPr>
+              <m:ctrlPr>
+                <w:rPr>
+                  <w:rFonts w:ascii="Cambria Math" w:eastAsiaTheme="minorEastAsia" w:hAnsi="Cambria Math"/>
+                  <w:i/>
+                </w:rPr>
+              </m:ctrlPr>
+            </m:sSubPr>
+            <m:e>
+              <m:r>
+                <w:rPr>
+                  <w:rFonts w:ascii="Cambria Math" w:eastAsiaTheme="minorEastAsia" w:hAnsi="Cambria Math"/>
+                </w:rPr>
+                <m:t>T</m:t>
+              </m:r>
+            </m:e>
+            <m:sub>
+              <m:r>
+                <w:rPr>
+                  <w:rFonts w:ascii="Cambria Math" w:eastAsiaTheme="minorEastAsia" w:hAnsi="Cambria Math"/>
+                </w:rPr>
+                <m:t>ambient</m:t>
+              </m:r>
+            </m:sub>
+          </m:sSub>
+          <m:r>
+            <w:rPr>
+              <w:rFonts w:ascii="Cambria Math" w:eastAsiaTheme="minorEastAsia" w:hAnsi="Cambria Math"/>
+            </w:rPr>
+            <m:t>+</m:t>
+          </m:r>
+          <m:sSub>
+            <m:sSubPr>
+              <m:ctrlPr>
+                <w:rPr>
+                  <w:rFonts w:ascii="Cambria Math" w:eastAsiaTheme="minorEastAsia" w:hAnsi="Cambria Math"/>
+                  <w:i/>
+                </w:rPr>
+              </m:ctrlPr>
+            </m:sSubPr>
+            <m:e>
+              <m:r>
+                <w:rPr>
+                  <w:rFonts w:ascii="Cambria Math" w:eastAsiaTheme="minorEastAsia" w:hAnsi="Cambria Math"/>
+                </w:rPr>
+                <m:t>R</m:t>
+              </m:r>
+            </m:e>
+            <m:sub>
+              <m:r>
+                <w:rPr>
+                  <w:rFonts w:ascii="Cambria Math" w:eastAsiaTheme="minorEastAsia" w:hAnsi="Cambria Math"/>
+                </w:rPr>
+                <m:t>thJC</m:t>
+              </m:r>
+            </m:sub>
+          </m:sSub>
+          <m:r>
+            <w:rPr>
+              <w:rFonts w:ascii="Cambria Math" w:eastAsiaTheme="minorEastAsia" w:hAnsi="Cambria Math"/>
+            </w:rPr>
+            <m:t>*</m:t>
+          </m:r>
+          <m:sSub>
+            <m:sSubPr>
+              <m:ctrlPr>
+                <w:rPr>
+                  <w:rFonts w:ascii="Cambria Math" w:eastAsiaTheme="minorEastAsia" w:hAnsi="Cambria Math"/>
+                  <w:i/>
+                </w:rPr>
+              </m:ctrlPr>
+            </m:sSubPr>
+            <m:e>
+              <m:r>
+                <w:rPr>
+                  <w:rFonts w:ascii="Cambria Math" w:eastAsiaTheme="minorEastAsia" w:hAnsi="Cambria Math"/>
+                </w:rPr>
+                <m:t>P</m:t>
+              </m:r>
+            </m:e>
+            <m:sub>
+              <m:r>
+                <w:rPr>
+                  <w:rFonts w:ascii="Cambria Math" w:eastAsiaTheme="minorEastAsia" w:hAnsi="Cambria Math"/>
+                </w:rPr>
+                <m:t>total</m:t>
+              </m:r>
+            </m:sub>
+          </m:sSub>
+          <m:r>
+            <w:rPr>
+              <w:rFonts w:ascii="Cambria Math" w:eastAsiaTheme="minorEastAsia" w:hAnsi="Cambria Math"/>
+            </w:rPr>
+            <m:t>=115.11˚C</m:t>
+          </m:r>
+        </m:oMath>
+      </m:oMathPara>
+    </w:p>
+    <w:p>
+      <w:r>
+        <w:tab/>
+        <w:t xml:space="preserve">Actually, this temperature is in the range of the device’s </w:t>
+      </w:r>
+      <w:r>
+        <w:t xml:space="preserve">operation temperature. However, we </w:t>
+      </w:r>
+      <w:r>
+        <w:t>were</w:t>
+      </w:r>
+      <w:r>
+        <w:t xml:space="preserve"> also decided to implement a heatsink to this device too. </w:t>
+      </w:r>
+      <w:r>
+        <w:t xml:space="preserve">We planned to implement </w:t>
+      </w:r>
+      <w:r>
+        <w:t>HBT254</w:t>
+      </w:r>
+      <w:r>
+        <w:t xml:space="preserve"> </w:t>
+      </w:r>
+      <w:r>
+        <w:t xml:space="preserve">to the rectifier. </w:t>
+      </w:r>
+    </w:p>
+    <w:p>
+      <w:pPr>
+        <w:keepNext/>
+        <w:jc w:val="center"/>
+      </w:pPr>
+      <w:r>
+        <w:drawing>
+          <wp:inline distT="0" distB="0" distL="0" distR="0" wp14:anchorId="7D21A372" wp14:editId="1E31D79F">
+            <wp:extent cx="3877702" cy="4410075"/>
+            <wp:effectExtent l="0" t="0" r="8890" b="0"/>
+            <wp:docPr id="4" name="Picture 4"/>
+            <wp:cNvGraphicFramePr>
+              <a:graphicFrameLocks xmlns:a="http://schemas.openxmlformats.org/drawingml/2006/main" noChangeAspect="1"/>
+            </wp:cNvGraphicFramePr>
+            <a:graphic xmlns:a="http://schemas.openxmlformats.org/drawingml/2006/main">
+              <a:graphicData uri="http://schemas.openxmlformats.org/drawingml/2006/picture">
+                <pic:pic xmlns:pic="http://schemas.openxmlformats.org/drawingml/2006/picture">
+                  <pic:nvPicPr>
+                    <pic:cNvPr id="1" name=""/>
+                    <pic:cNvPicPr/>
+                  </pic:nvPicPr>
+                  <pic:blipFill>
+                    <a:blip r:embed="rId7"/>
+                    <a:stretch>
+                      <a:fillRect/>
+                    </a:stretch>
+                  </pic:blipFill>
+                  <pic:spPr>
+                    <a:xfrm>
+                      <a:off x="0" y="0"/>
+                      <a:ext cx="3881131" cy="4413975"/>
+                    </a:xfrm>
+                    <a:prstGeom prst="rect">
+                      <a:avLst/>
+                    </a:prstGeom>
+                  </pic:spPr>
+                </pic:pic>
+              </a:graphicData>
+            </a:graphic>
+          </wp:inline>
+        </w:drawing>
+      </w:r>
+    </w:p>
+    <w:p>
+      <w:pPr>
+        <w:pStyle w:val="Caption"/>
+        <w:jc w:val="center"/>
+      </w:pPr>
+      <w:r>
+        <w:t xml:space="preserve">Figure </w:t>
+      </w:r>
       <w:fldSimple w:instr=" SEQ Figure \* ARABIC ">
         <w:r>
           <w:rPr>
             <w:noProof/>
           </w:rPr>
-          <w:t>2</w:t>
+          <w:t>3</w:t>
         </w:r>
       </w:fldSimple>
       <w:r>
-        <w:t>:Temperature specifications of the three-phase rectifier module</w:t>
-      </w:r>
-    </w:p>
-    <w:p>
-      <w:r>
-        <w:tab/>
-        <w:t xml:space="preserve">Let’s assume </w:t>
-      </w:r>
-      <w:proofErr w:type="spellStart"/>
-      <w:r>
-        <w:t>T</w:t>
+        <w:t>:Possible implementation of the heatsink to the rectifier module</w:t>
+      </w:r>
+    </w:p>
+    <w:p/>
+    <w:p>
+      <w:pPr>
+        <w:rPr>
+          <w:rFonts w:eastAsiaTheme="minorEastAsia"/>
+        </w:rPr>
+      </w:pPr>
+      <w:r>
+        <w:lastRenderedPageBreak/>
+        <w:t>This heatsink has thermal resistance as R</w:t>
       </w:r>
       <w:r>
         <w:rPr>
           <w:vertAlign w:val="subscript"/>
         </w:rPr>
-        <w:t>ambient</w:t>
-      </w:r>
-      <w:proofErr w:type="spellEnd"/>
-      <w:r>
-        <w:t xml:space="preserve"> = 40</w:t>
-      </w:r>
-      <w:r>
-        <w:rPr>
-          <w:rFonts w:cs="Times New Roman"/>
-        </w:rPr>
-        <w:t>˚</w:t>
-      </w:r>
-      <w:r>
-        <w:t xml:space="preserve">C. </w:t>
-      </w:r>
-    </w:p>
-    <w:p>
-      <w:pPr>
-        <w:rPr>
-          <w:rFonts w:eastAsiaTheme="minorEastAsia"/>
-        </w:rPr>
-      </w:pPr>
+        <w:t>HA</w:t>
+      </w:r>
+      <w:r>
+        <w:t xml:space="preserve"> = 3 (</w:t>
+      </w:r>
+      <m:oMath>
+        <m:r>
+          <w:rPr>
+            <w:rFonts w:ascii="Cambria Math" w:eastAsiaTheme="minorEastAsia" w:hAnsi="Cambria Math"/>
+          </w:rPr>
+          <m:t>˚C</m:t>
+        </m:r>
+        <m:r>
+          <w:rPr>
+            <w:rFonts w:ascii="Cambria Math" w:eastAsiaTheme="minorEastAsia" w:hAnsi="Cambria Math"/>
+          </w:rPr>
+          <m:t>/W)</m:t>
+        </m:r>
+      </m:oMath>
+      <w:r>
+        <w:rPr>
+          <w:rFonts w:eastAsiaTheme="minorEastAsia"/>
+        </w:rPr>
+        <w:t xml:space="preserve">. Hence, by using this heatsink, </w:t>
+      </w:r>
+    </w:p>
+    <w:p>
       <m:oMathPara>
         <m:oMath>
           <m:sSub>
@@ -1141,6 +1444,12 @@
             </w:rPr>
             <m:t>+</m:t>
           </m:r>
+          <m:r>
+            <w:rPr>
+              <w:rFonts w:ascii="Cambria Math" w:eastAsiaTheme="minorEastAsia" w:hAnsi="Cambria Math"/>
+            </w:rPr>
+            <m:t>(</m:t>
+          </m:r>
           <m:sSub>
             <m:sSubPr>
               <m:ctrlPr>
@@ -1163,7 +1472,13 @@
                 <w:rPr>
                   <w:rFonts w:ascii="Cambria Math" w:eastAsiaTheme="minorEastAsia" w:hAnsi="Cambria Math"/>
                 </w:rPr>
-                <m:t>thJC</m:t>
+                <m:t>thJ</m:t>
+              </m:r>
+              <m:r>
+                <w:rPr>
+                  <w:rFonts w:ascii="Cambria Math" w:eastAsiaTheme="minorEastAsia" w:hAnsi="Cambria Math"/>
+                </w:rPr>
+                <m:t>H</m:t>
               </m:r>
             </m:sub>
           </m:sSub>
@@ -1171,7 +1486,7 @@
             <w:rPr>
               <w:rFonts w:ascii="Cambria Math" w:eastAsiaTheme="minorEastAsia" w:hAnsi="Cambria Math"/>
             </w:rPr>
-            <m:t>*</m:t>
+            <m:t>+</m:t>
           </m:r>
           <m:sSub>
             <m:sSubPr>
@@ -1187,7 +1502,7 @@
                 <w:rPr>
                   <w:rFonts w:ascii="Cambria Math" w:eastAsiaTheme="minorEastAsia" w:hAnsi="Cambria Math"/>
                 </w:rPr>
-                <m:t>P</m:t>
+                <m:t>R</m:t>
               </m:r>
             </m:e>
             <m:sub>
@@ -1195,7 +1510,7 @@
                 <w:rPr>
                   <w:rFonts w:ascii="Cambria Math" w:eastAsiaTheme="minorEastAsia" w:hAnsi="Cambria Math"/>
                 </w:rPr>
-                <m:t>total</m:t>
+                <m:t>HA</m:t>
               </m:r>
             </m:sub>
           </m:sSub>
@@ -1203,29 +1518,62 @@
             <w:rPr>
               <w:rFonts w:ascii="Cambria Math" w:eastAsiaTheme="minorEastAsia" w:hAnsi="Cambria Math"/>
             </w:rPr>
-            <m:t>=115.11˚C</m:t>
+            <m:t>)</m:t>
+          </m:r>
+          <m:r>
+            <w:rPr>
+              <w:rFonts w:ascii="Cambria Math" w:eastAsiaTheme="minorEastAsia" w:hAnsi="Cambria Math"/>
+            </w:rPr>
+            <m:t>*</m:t>
+          </m:r>
+          <m:sSub>
+            <m:sSubPr>
+              <m:ctrlPr>
+                <w:rPr>
+                  <w:rFonts w:ascii="Cambria Math" w:eastAsiaTheme="minorEastAsia" w:hAnsi="Cambria Math"/>
+                  <w:i/>
+                </w:rPr>
+              </m:ctrlPr>
+            </m:sSubPr>
+            <m:e>
+              <m:r>
+                <w:rPr>
+                  <w:rFonts w:ascii="Cambria Math" w:eastAsiaTheme="minorEastAsia" w:hAnsi="Cambria Math"/>
+                </w:rPr>
+                <m:t>P</m:t>
+              </m:r>
+            </m:e>
+            <m:sub>
+              <m:r>
+                <w:rPr>
+                  <w:rFonts w:ascii="Cambria Math" w:eastAsiaTheme="minorEastAsia" w:hAnsi="Cambria Math"/>
+                </w:rPr>
+                <m:t>total</m:t>
+              </m:r>
+            </m:sub>
+          </m:sSub>
+          <m:r>
+            <w:rPr>
+              <w:rFonts w:ascii="Cambria Math" w:eastAsiaTheme="minorEastAsia" w:hAnsi="Cambria Math"/>
+            </w:rPr>
+            <m:t>=</m:t>
+          </m:r>
+          <m:r>
+            <w:rPr>
+              <w:rFonts w:ascii="Cambria Math" w:eastAsiaTheme="minorEastAsia" w:hAnsi="Cambria Math"/>
+            </w:rPr>
+            <m:t>82.9</m:t>
+          </m:r>
+          <m:r>
+            <w:rPr>
+              <w:rFonts w:ascii="Cambria Math" w:eastAsiaTheme="minorEastAsia" w:hAnsi="Cambria Math"/>
+            </w:rPr>
+            <m:t>˚C</m:t>
           </m:r>
         </m:oMath>
       </m:oMathPara>
     </w:p>
     <w:p>
-      <w:r>
-        <w:tab/>
-      </w:r>
-      <w:proofErr w:type="gramStart"/>
-      <w:r>
-        <w:t>Actually, this</w:t>
-      </w:r>
-      <w:proofErr w:type="gramEnd"/>
-      <w:r>
-        <w:t xml:space="preserve"> temperature is in the range of the device’s </w:t>
-      </w:r>
-      <w:r>
-        <w:t xml:space="preserve">operation temperature. However, we are also decided to implement a heatsink to this device too. </w:t>
-      </w:r>
-    </w:p>
-    <w:p/>
-    <w:p>
       <w:pPr>
         <w:pStyle w:val="Heading3"/>
         <w:rPr>
@@ -1249,60 +1597,27 @@
           <w:b/>
           <w:bCs/>
         </w:rPr>
-        <w:t xml:space="preserve">reewheeling </w:t>
-      </w:r>
-      <w:r>
-        <w:rPr>
-          <w:rFonts w:eastAsiaTheme="minorEastAsia"/>
+        <w:t xml:space="preserve">reewheeling Diode </w:t>
+      </w:r>
+      <w:r>
+        <w:rPr>
           <w:b/>
           <w:bCs/>
         </w:rPr>
-        <w:t>D</w:t>
-      </w:r>
-      <w:r>
-        <w:rPr>
-          <w:rFonts w:eastAsiaTheme="minorEastAsia"/>
+        <w:t>DSEP30-06B</w:t>
+      </w:r>
+      <w:r>
+        <w:rPr>
           <w:b/>
           <w:bCs/>
         </w:rPr>
-        <w:t>iod</w:t>
-      </w:r>
-      <w:r>
-        <w:rPr>
-          <w:rFonts w:eastAsiaTheme="minorEastAsia"/>
-          <w:b/>
-          <w:bCs/>
-        </w:rPr>
-        <w:t xml:space="preserve">e </w:t>
-      </w:r>
-      <w:r>
-        <w:rPr>
-          <w:b/>
-          <w:bCs/>
-        </w:rPr>
-        <w:t>DSEP30-06B</w:t>
-      </w:r>
-      <w:r>
-        <w:rPr>
-          <w:b/>
-          <w:bCs/>
-        </w:rPr>
         <w:t>:</w:t>
       </w:r>
     </w:p>
     <w:p>
       <w:r>
         <w:tab/>
-        <w:t>Beside of the three-phase rectifier module, for the freewheeling diode,</w:t>
-      </w:r>
-      <w:r>
-        <w:t xml:space="preserve"> it was indicated that switching loss for this component was unsignificant</w:t>
-      </w:r>
-      <w:r>
-        <w:t xml:space="preserve"> in the simulation report</w:t>
-      </w:r>
-      <w:r>
-        <w:t>. So, let’s check for the conduction loss:</w:t>
+        <w:t>Beside of the three-phase rectifier module, for the freewheeling diode, it was indicated that switching loss for this component was unsignificant in the simulation report. So, let’s check for the conduction loss:</w:t>
       </w:r>
     </w:p>
     <w:p>
@@ -1344,19 +1659,7 @@
             <w:rPr>
               <w:rFonts w:ascii="Cambria Math" w:hAnsi="Cambria Math"/>
             </w:rPr>
-            <m:t xml:space="preserve">=2.51 V @ </m:t>
-          </m:r>
-          <m:r>
-            <w:rPr>
-              <w:rFonts w:ascii="Cambria Math" w:hAnsi="Cambria Math"/>
-            </w:rPr>
-            <m:t>150</m:t>
-          </m:r>
-          <m:r>
-            <w:rPr>
-              <w:rFonts w:ascii="Cambria Math" w:hAnsi="Cambria Math"/>
-            </w:rPr>
-            <m:t xml:space="preserve">°C, @ </m:t>
+            <m:t xml:space="preserve">=2.51 V @ 150°C, @ </m:t>
           </m:r>
           <m:sSub>
             <m:sSubPr>
@@ -1388,19 +1691,7 @@
             <w:rPr>
               <w:rFonts w:ascii="Cambria Math" w:hAnsi="Cambria Math"/>
             </w:rPr>
-            <m:t>=</m:t>
-          </m:r>
-          <m:r>
-            <w:rPr>
-              <w:rFonts w:ascii="Cambria Math" w:hAnsi="Cambria Math"/>
-            </w:rPr>
-            <m:t>15</m:t>
-          </m:r>
-          <m:r>
-            <w:rPr>
-              <w:rFonts w:ascii="Cambria Math" w:hAnsi="Cambria Math"/>
-            </w:rPr>
-            <m:t xml:space="preserve"> A</m:t>
+            <m:t>=15 A</m:t>
           </m:r>
         </m:oMath>
       </m:oMathPara>
@@ -1443,13 +1734,7 @@
           <w:rPr>
             <w:rFonts w:ascii="Cambria Math" w:hAnsi="Cambria Math"/>
           </w:rPr>
-          <m:t>=10.32 A</m:t>
-        </m:r>
-        <m:r>
-          <w:rPr>
-            <w:rFonts w:ascii="Cambria Math" w:hAnsi="Cambria Math"/>
-          </w:rPr>
-          <m:t>*</m:t>
+          <m:t>=10.32 A*</m:t>
         </m:r>
         <m:d>
           <m:dPr>
@@ -1480,12 +1765,27 @@
         <w:rPr>
           <w:rFonts w:eastAsiaTheme="minorEastAsia"/>
         </w:rPr>
-        <w:t xml:space="preserve"> (Maximum average current that passes through this diode in our design)</w:t>
+        <w:t xml:space="preserve"> (</w:t>
+      </w:r>
+      <w:r>
+        <w:rPr>
+          <w:rFonts w:eastAsiaTheme="minorEastAsia"/>
+        </w:rPr>
+        <w:t>C</w:t>
+      </w:r>
+      <w:r>
+        <w:rPr>
+          <w:rFonts w:eastAsiaTheme="minorEastAsia"/>
+        </w:rPr>
+        <w:t>urrent that passes through this diode in our design)</w:t>
       </w:r>
     </w:p>
     <w:p>
       <w:pPr>
         <w:jc w:val="center"/>
+        <w:rPr>
+          <w:rFonts w:eastAsiaTheme="minorEastAsia"/>
+        </w:rPr>
       </w:pPr>
       <m:oMathPara>
         <m:oMath>
@@ -1519,60 +1819,2157 @@
             <w:rPr>
               <w:rFonts w:ascii="Cambria Math" w:hAnsi="Cambria Math"/>
             </w:rPr>
-            <m:t>=</m:t>
-          </m:r>
-          <m:r>
-            <w:rPr>
-              <w:rFonts w:ascii="Cambria Math" w:hAnsi="Cambria Math"/>
-            </w:rPr>
-            <m:t>1.2</m:t>
-          </m:r>
-          <m:r>
-            <w:rPr>
-              <w:rFonts w:ascii="Cambria Math" w:hAnsi="Cambria Math"/>
-            </w:rPr>
-            <m:t>V*</m:t>
-          </m:r>
-          <m:r>
-            <w:rPr>
-              <w:rFonts w:ascii="Cambria Math" w:hAnsi="Cambria Math"/>
-            </w:rPr>
-            <m:t>5.16</m:t>
-          </m:r>
-          <m:r>
-            <w:rPr>
-              <w:rFonts w:ascii="Cambria Math" w:hAnsi="Cambria Math"/>
-            </w:rPr>
-            <m:t>A=</m:t>
-          </m:r>
-          <m:r>
-            <w:rPr>
-              <w:rFonts w:ascii="Cambria Math" w:hAnsi="Cambria Math"/>
-            </w:rPr>
-            <m:t>6.19</m:t>
-          </m:r>
-          <m:r>
-            <w:rPr>
-              <w:rFonts w:ascii="Cambria Math" w:hAnsi="Cambria Math"/>
-            </w:rPr>
-            <m:t xml:space="preserve"> W</m:t>
+            <m:t>=1.2V*5.16A=6.19 W</m:t>
           </m:r>
         </m:oMath>
       </m:oMathPara>
     </w:p>
     <w:p>
       <w:pPr>
+        <w:keepNext/>
+        <w:jc w:val="center"/>
+      </w:pPr>
+      <w:r>
+        <w:rPr>
+          <w:rFonts w:eastAsiaTheme="minorEastAsia"/>
+        </w:rPr>
+        <w:drawing>
+          <wp:inline distT="0" distB="0" distL="0" distR="0" wp14:anchorId="338896E8" wp14:editId="53BCCC4C">
+            <wp:extent cx="5943600" cy="609600"/>
+            <wp:effectExtent l="0" t="0" r="0" b="0"/>
+            <wp:docPr id="5" name="Picture 5"/>
+            <wp:cNvGraphicFramePr>
+              <a:graphicFrameLocks xmlns:a="http://schemas.openxmlformats.org/drawingml/2006/main" noChangeAspect="1"/>
+            </wp:cNvGraphicFramePr>
+            <a:graphic xmlns:a="http://schemas.openxmlformats.org/drawingml/2006/main">
+              <a:graphicData uri="http://schemas.openxmlformats.org/drawingml/2006/picture">
+                <pic:pic xmlns:pic="http://schemas.openxmlformats.org/drawingml/2006/picture">
+                  <pic:nvPicPr>
+                    <pic:cNvPr id="1" name=""/>
+                    <pic:cNvPicPr/>
+                  </pic:nvPicPr>
+                  <pic:blipFill>
+                    <a:blip r:embed="rId8"/>
+                    <a:stretch>
+                      <a:fillRect/>
+                    </a:stretch>
+                  </pic:blipFill>
+                  <pic:spPr>
+                    <a:xfrm>
+                      <a:off x="0" y="0"/>
+                      <a:ext cx="5943600" cy="609600"/>
+                    </a:xfrm>
+                    <a:prstGeom prst="rect">
+                      <a:avLst/>
+                    </a:prstGeom>
+                  </pic:spPr>
+                </pic:pic>
+              </a:graphicData>
+            </a:graphic>
+          </wp:inline>
+        </w:drawing>
+      </w:r>
+    </w:p>
+    <w:p>
+      <w:pPr>
+        <w:pStyle w:val="Caption"/>
+        <w:jc w:val="center"/>
+        <w:rPr>
+          <w:rFonts w:eastAsiaTheme="minorEastAsia"/>
+        </w:rPr>
+      </w:pPr>
+      <w:r>
+        <w:t xml:space="preserve">Figure </w:t>
+      </w:r>
+      <w:fldSimple w:instr=" SEQ Figure \* ARABIC ">
+        <w:r>
+          <w:rPr>
+            <w:noProof/>
+          </w:rPr>
+          <w:t>4</w:t>
+        </w:r>
+      </w:fldSimple>
+      <w:r>
+        <w:t>:</w:t>
+      </w:r>
+      <w:r>
+        <w:t xml:space="preserve">Thermal resistance of the </w:t>
+      </w:r>
+      <w:r>
+        <w:t>diode</w:t>
+      </w:r>
+      <w:r>
+        <w:t xml:space="preserve"> </w:t>
+      </w:r>
+    </w:p>
+    <w:p>
+      <w:pPr>
+        <w:keepNext/>
+        <w:jc w:val="center"/>
+      </w:pPr>
+      <w:r>
+        <w:rPr>
+          <w:rFonts w:eastAsiaTheme="minorEastAsia"/>
+        </w:rPr>
+        <w:drawing>
+          <wp:inline distT="0" distB="0" distL="0" distR="0" wp14:anchorId="0C43E8E5" wp14:editId="77CC64D1">
+            <wp:extent cx="5943600" cy="259715"/>
+            <wp:effectExtent l="0" t="0" r="0" b="6985"/>
+            <wp:docPr id="6" name="Picture 6"/>
+            <wp:cNvGraphicFramePr>
+              <a:graphicFrameLocks xmlns:a="http://schemas.openxmlformats.org/drawingml/2006/main" noChangeAspect="1"/>
+            </wp:cNvGraphicFramePr>
+            <a:graphic xmlns:a="http://schemas.openxmlformats.org/drawingml/2006/main">
+              <a:graphicData uri="http://schemas.openxmlformats.org/drawingml/2006/picture">
+                <pic:pic xmlns:pic="http://schemas.openxmlformats.org/drawingml/2006/picture">
+                  <pic:nvPicPr>
+                    <pic:cNvPr id="1" name=""/>
+                    <pic:cNvPicPr/>
+                  </pic:nvPicPr>
+                  <pic:blipFill>
+                    <a:blip r:embed="rId9"/>
+                    <a:stretch>
+                      <a:fillRect/>
+                    </a:stretch>
+                  </pic:blipFill>
+                  <pic:spPr>
+                    <a:xfrm>
+                      <a:off x="0" y="0"/>
+                      <a:ext cx="5943600" cy="259715"/>
+                    </a:xfrm>
+                    <a:prstGeom prst="rect">
+                      <a:avLst/>
+                    </a:prstGeom>
+                  </pic:spPr>
+                </pic:pic>
+              </a:graphicData>
+            </a:graphic>
+          </wp:inline>
+        </w:drawing>
+      </w:r>
+    </w:p>
+    <w:p>
+      <w:pPr>
+        <w:pStyle w:val="Caption"/>
+        <w:jc w:val="center"/>
+      </w:pPr>
+      <w:r>
+        <w:t xml:space="preserve">Figure </w:t>
+      </w:r>
+      <w:fldSimple w:instr=" SEQ Figure \* ARABIC ">
+        <w:r>
+          <w:rPr>
+            <w:noProof/>
+          </w:rPr>
+          <w:t>5</w:t>
+        </w:r>
+      </w:fldSimple>
+      <w:r>
+        <w:t>:Operating temperature of the diode</w:t>
+      </w:r>
+    </w:p>
+    <w:p>
+      <w:r>
+        <w:tab/>
+        <w:t xml:space="preserve">Again, assume </w:t>
+      </w:r>
+      <w:proofErr w:type="spellStart"/>
+      <w:r>
+        <w:t>T</w:t>
+      </w:r>
+      <w:r>
+        <w:rPr>
+          <w:vertAlign w:val="subscript"/>
+        </w:rPr>
+        <w:t>ambient</w:t>
+      </w:r>
+      <w:proofErr w:type="spellEnd"/>
+      <w:r>
+        <w:t xml:space="preserve"> = 40</w:t>
+      </w:r>
+      <w:r>
+        <w:rPr>
+          <w:rFonts w:cs="Times New Roman"/>
+        </w:rPr>
+        <w:t>˚</w:t>
+      </w:r>
+      <w:r>
+        <w:t>C.</w:t>
+      </w:r>
+      <w:r>
+        <w:t xml:space="preserve"> Now, calculate the temperature of the diode. </w:t>
+      </w:r>
+      <w:r>
+        <w:tab/>
+      </w:r>
+    </w:p>
+    <w:p>
+      <w:pPr>
+        <w:rPr>
+          <w:rFonts w:ascii="Cambria Math" w:eastAsiaTheme="minorEastAsia" w:hAnsi="Cambria Math"/>
+          <w:i/>
+        </w:rPr>
+      </w:pPr>
+      <w:r>
+        <w:rPr>
+          <w:rFonts w:ascii="Cambria Math" w:eastAsiaTheme="minorEastAsia" w:hAnsi="Cambria Math"/>
+          <w:i/>
+        </w:rPr>
+        <w:br/>
+      </w:r>
+      <m:oMathPara>
+        <m:oMath>
+          <m:sSub>
+            <m:sSubPr>
+              <m:ctrlPr>
+                <w:rPr>
+                  <w:rFonts w:ascii="Cambria Math" w:eastAsiaTheme="minorEastAsia" w:hAnsi="Cambria Math"/>
+                  <w:i/>
+                </w:rPr>
+              </m:ctrlPr>
+            </m:sSubPr>
+            <m:e>
+              <m:r>
+                <w:rPr>
+                  <w:rFonts w:ascii="Cambria Math" w:hAnsi="Cambria Math"/>
+                </w:rPr>
+                <m:t>T</m:t>
+              </m:r>
+              <m:ctrlPr>
+                <w:rPr>
+                  <w:rFonts w:ascii="Cambria Math" w:hAnsi="Cambria Math"/>
+                  <w:i/>
+                </w:rPr>
+              </m:ctrlPr>
+            </m:e>
+            <m:sub>
+              <m:r>
+                <w:rPr>
+                  <w:rFonts w:ascii="Cambria Math" w:eastAsiaTheme="minorEastAsia" w:hAnsi="Cambria Math"/>
+                </w:rPr>
+                <m:t>junction</m:t>
+              </m:r>
+            </m:sub>
+          </m:sSub>
+          <m:r>
+            <w:rPr>
+              <w:rFonts w:ascii="Cambria Math" w:eastAsiaTheme="minorEastAsia" w:hAnsi="Cambria Math"/>
+            </w:rPr>
+            <m:t>=</m:t>
+          </m:r>
+          <m:sSub>
+            <m:sSubPr>
+              <m:ctrlPr>
+                <w:rPr>
+                  <w:rFonts w:ascii="Cambria Math" w:eastAsiaTheme="minorEastAsia" w:hAnsi="Cambria Math"/>
+                  <w:i/>
+                </w:rPr>
+              </m:ctrlPr>
+            </m:sSubPr>
+            <m:e>
+              <m:r>
+                <w:rPr>
+                  <w:rFonts w:ascii="Cambria Math" w:eastAsiaTheme="minorEastAsia" w:hAnsi="Cambria Math"/>
+                </w:rPr>
+                <m:t>T</m:t>
+              </m:r>
+            </m:e>
+            <m:sub>
+              <m:r>
+                <w:rPr>
+                  <w:rFonts w:ascii="Cambria Math" w:eastAsiaTheme="minorEastAsia" w:hAnsi="Cambria Math"/>
+                </w:rPr>
+                <m:t>ambient</m:t>
+              </m:r>
+            </m:sub>
+          </m:sSub>
+          <m:r>
+            <w:rPr>
+              <w:rFonts w:ascii="Cambria Math" w:eastAsiaTheme="minorEastAsia" w:hAnsi="Cambria Math"/>
+            </w:rPr>
+            <m:t>+</m:t>
+          </m:r>
+          <m:sSub>
+            <m:sSubPr>
+              <m:ctrlPr>
+                <w:rPr>
+                  <w:rFonts w:ascii="Cambria Math" w:eastAsiaTheme="minorEastAsia" w:hAnsi="Cambria Math"/>
+                  <w:i/>
+                </w:rPr>
+              </m:ctrlPr>
+            </m:sSubPr>
+            <m:e>
+              <m:r>
+                <w:rPr>
+                  <w:rFonts w:ascii="Cambria Math" w:eastAsiaTheme="minorEastAsia" w:hAnsi="Cambria Math"/>
+                </w:rPr>
+                <m:t>R</m:t>
+              </m:r>
+            </m:e>
+            <m:sub>
+              <m:r>
+                <w:rPr>
+                  <w:rFonts w:ascii="Cambria Math" w:eastAsiaTheme="minorEastAsia" w:hAnsi="Cambria Math"/>
+                </w:rPr>
+                <m:t>thJ</m:t>
+              </m:r>
+              <m:r>
+                <w:rPr>
+                  <w:rFonts w:ascii="Cambria Math" w:eastAsiaTheme="minorEastAsia" w:hAnsi="Cambria Math"/>
+                </w:rPr>
+                <m:t>A</m:t>
+              </m:r>
+            </m:sub>
+          </m:sSub>
+          <m:r>
+            <w:rPr>
+              <w:rFonts w:ascii="Cambria Math" w:eastAsiaTheme="minorEastAsia" w:hAnsi="Cambria Math"/>
+            </w:rPr>
+            <m:t>*</m:t>
+          </m:r>
+          <m:sSub>
+            <m:sSubPr>
+              <m:ctrlPr>
+                <w:rPr>
+                  <w:rFonts w:ascii="Cambria Math" w:eastAsiaTheme="minorEastAsia" w:hAnsi="Cambria Math"/>
+                  <w:i/>
+                </w:rPr>
+              </m:ctrlPr>
+            </m:sSubPr>
+            <m:e>
+              <m:r>
+                <w:rPr>
+                  <w:rFonts w:ascii="Cambria Math" w:eastAsiaTheme="minorEastAsia" w:hAnsi="Cambria Math"/>
+                </w:rPr>
+                <m:t>P</m:t>
+              </m:r>
+            </m:e>
+            <m:sub>
+              <m:r>
+                <w:rPr>
+                  <w:rFonts w:ascii="Cambria Math" w:eastAsiaTheme="minorEastAsia" w:hAnsi="Cambria Math"/>
+                </w:rPr>
+                <m:t>total</m:t>
+              </m:r>
+            </m:sub>
+          </m:sSub>
+          <m:r>
+            <w:rPr>
+              <w:rFonts w:ascii="Cambria Math" w:eastAsiaTheme="minorEastAsia" w:hAnsi="Cambria Math"/>
+            </w:rPr>
+            <m:t>=</m:t>
+          </m:r>
+          <m:r>
+            <w:rPr>
+              <w:rFonts w:ascii="Cambria Math" w:eastAsiaTheme="minorEastAsia" w:hAnsi="Cambria Math"/>
+            </w:rPr>
+            <m:t>287.6</m:t>
+          </m:r>
+          <m:r>
+            <w:rPr>
+              <w:rFonts w:ascii="Cambria Math" w:eastAsiaTheme="minorEastAsia" w:hAnsi="Cambria Math"/>
+            </w:rPr>
+            <m:t>˚C</m:t>
+          </m:r>
+        </m:oMath>
+      </m:oMathPara>
+    </w:p>
+    <w:p>
+      <w:r>
+        <w:t>As it can be observed, temperature of the diode</w:t>
+      </w:r>
+      <w:r>
+        <w:t xml:space="preserve"> exceeds the operating temperature range. Hence, heatsink and fan usage is necessary. For the heatsink, we have decided to use </w:t>
+      </w:r>
+      <w:r>
+        <w:t>HBT254</w:t>
+      </w:r>
+      <w:r>
+        <w:t xml:space="preserve">. </w:t>
+      </w:r>
+    </w:p>
+    <w:p>
+      <w:pPr>
+        <w:rPr>
+          <w:rFonts w:eastAsiaTheme="minorEastAsia"/>
+        </w:rPr>
+      </w:pPr>
+      <w:r>
+        <w:t>This heatsink has thermal resistance as R</w:t>
+      </w:r>
+      <w:r>
+        <w:rPr>
+          <w:vertAlign w:val="subscript"/>
+        </w:rPr>
+        <w:t>HA</w:t>
+      </w:r>
+      <w:r>
+        <w:t xml:space="preserve"> = 3 (</w:t>
+      </w:r>
+      <m:oMath>
+        <m:r>
+          <w:rPr>
+            <w:rFonts w:ascii="Cambria Math" w:eastAsiaTheme="minorEastAsia" w:hAnsi="Cambria Math"/>
+          </w:rPr>
+          <m:t>˚C/W)</m:t>
+        </m:r>
+      </m:oMath>
+      <w:r>
+        <w:rPr>
+          <w:rFonts w:eastAsiaTheme="minorEastAsia"/>
+        </w:rPr>
+        <w:t xml:space="preserve">. </w:t>
+      </w:r>
+      <w:r>
+        <w:rPr>
+          <w:rFonts w:eastAsiaTheme="minorEastAsia"/>
+        </w:rPr>
+        <w:t xml:space="preserve">On the other hand, </w:t>
+      </w:r>
+      <w:r>
+        <w:rPr>
+          <w:rFonts w:eastAsiaTheme="minorEastAsia"/>
+        </w:rPr>
+        <w:t xml:space="preserve">it will be used a 12V DC </w:t>
+      </w:r>
+      <w:r>
+        <w:t>San Ace 80</w:t>
+      </w:r>
+      <w:r>
+        <w:rPr>
+          <w:rFonts w:eastAsiaTheme="minorEastAsia"/>
+        </w:rPr>
+        <w:t xml:space="preserve"> fan. </w:t>
+      </w:r>
+    </w:p>
+    <w:p>
+      <w:pPr>
+        <w:keepNext/>
+        <w:jc w:val="center"/>
+      </w:pPr>
+      <w:r>
+        <w:rPr>
+          <w:rFonts w:eastAsiaTheme="minorEastAsia"/>
+        </w:rPr>
+        <w:drawing>
+          <wp:inline distT="0" distB="0" distL="0" distR="0" wp14:anchorId="60EDD1E9" wp14:editId="1E9ACB90">
+            <wp:extent cx="3086531" cy="1676634"/>
+            <wp:effectExtent l="0" t="0" r="0" b="0"/>
+            <wp:docPr id="11" name="Picture 11" descr="A close-up of a mechanical device&#10;&#10;Description automatically generated with low confidence"/>
+            <wp:cNvGraphicFramePr>
+              <a:graphicFrameLocks xmlns:a="http://schemas.openxmlformats.org/drawingml/2006/main" noChangeAspect="1"/>
+            </wp:cNvGraphicFramePr>
+            <a:graphic xmlns:a="http://schemas.openxmlformats.org/drawingml/2006/main">
+              <a:graphicData uri="http://schemas.openxmlformats.org/drawingml/2006/picture">
+                <pic:pic xmlns:pic="http://schemas.openxmlformats.org/drawingml/2006/picture">
+                  <pic:nvPicPr>
+                    <pic:cNvPr id="11" name="Picture 11" descr="A close-up of a mechanical device&#10;&#10;Description automatically generated with low confidence"/>
+                    <pic:cNvPicPr/>
+                  </pic:nvPicPr>
+                  <pic:blipFill>
+                    <a:blip r:embed="rId10"/>
+                    <a:stretch>
+                      <a:fillRect/>
+                    </a:stretch>
+                  </pic:blipFill>
+                  <pic:spPr>
+                    <a:xfrm>
+                      <a:off x="0" y="0"/>
+                      <a:ext cx="3086531" cy="1676634"/>
+                    </a:xfrm>
+                    <a:prstGeom prst="rect">
+                      <a:avLst/>
+                    </a:prstGeom>
+                  </pic:spPr>
+                </pic:pic>
+              </a:graphicData>
+            </a:graphic>
+          </wp:inline>
+        </w:drawing>
+      </w:r>
+    </w:p>
+    <w:p>
+      <w:pPr>
+        <w:pStyle w:val="Caption"/>
+        <w:jc w:val="center"/>
+      </w:pPr>
+      <w:r>
+        <w:t xml:space="preserve">Figure </w:t>
+      </w:r>
+      <w:fldSimple w:instr=" SEQ Figure \* ARABIC ">
+        <w:r>
+          <w:rPr>
+            <w:noProof/>
+          </w:rPr>
+          <w:t>6</w:t>
+        </w:r>
+      </w:fldSimple>
+      <w:r>
+        <w:t>:Possible fan selection</w:t>
+      </w:r>
+    </w:p>
+    <w:p>
+      <w:pPr>
+        <w:keepNext/>
+        <w:jc w:val="center"/>
+      </w:pPr>
+      <w:r>
+        <w:lastRenderedPageBreak/>
+        <w:drawing>
+          <wp:inline distT="0" distB="0" distL="0" distR="0" wp14:anchorId="3A9DEF1D" wp14:editId="57EB0CB7">
+            <wp:extent cx="4639322" cy="2267266"/>
+            <wp:effectExtent l="0" t="0" r="8890" b="0"/>
+            <wp:docPr id="12" name="Picture 12" descr="Table&#10;&#10;Description automatically generated"/>
+            <wp:cNvGraphicFramePr>
+              <a:graphicFrameLocks xmlns:a="http://schemas.openxmlformats.org/drawingml/2006/main" noChangeAspect="1"/>
+            </wp:cNvGraphicFramePr>
+            <a:graphic xmlns:a="http://schemas.openxmlformats.org/drawingml/2006/main">
+              <a:graphicData uri="http://schemas.openxmlformats.org/drawingml/2006/picture">
+                <pic:pic xmlns:pic="http://schemas.openxmlformats.org/drawingml/2006/picture">
+                  <pic:nvPicPr>
+                    <pic:cNvPr id="12" name="Picture 12" descr="Table&#10;&#10;Description automatically generated"/>
+                    <pic:cNvPicPr/>
+                  </pic:nvPicPr>
+                  <pic:blipFill>
+                    <a:blip r:embed="rId11"/>
+                    <a:stretch>
+                      <a:fillRect/>
+                    </a:stretch>
+                  </pic:blipFill>
+                  <pic:spPr>
+                    <a:xfrm>
+                      <a:off x="0" y="0"/>
+                      <a:ext cx="4639322" cy="2267266"/>
+                    </a:xfrm>
+                    <a:prstGeom prst="rect">
+                      <a:avLst/>
+                    </a:prstGeom>
+                  </pic:spPr>
+                </pic:pic>
+              </a:graphicData>
+            </a:graphic>
+          </wp:inline>
+        </w:drawing>
+      </w:r>
+    </w:p>
+    <w:p>
+      <w:pPr>
+        <w:pStyle w:val="Caption"/>
+        <w:jc w:val="center"/>
+      </w:pPr>
+      <w:r>
+        <w:t xml:space="preserve">Figure </w:t>
+      </w:r>
+      <w:fldSimple w:instr=" SEQ Figure \* ARABIC ">
+        <w:r>
+          <w:rPr>
+            <w:noProof/>
+          </w:rPr>
+          <w:t>7</w:t>
+        </w:r>
+      </w:fldSimple>
+      <w:r>
+        <w:t>:DC fan specifications</w:t>
+      </w:r>
+    </w:p>
+    <w:p>
+      <w:pPr>
+        <w:rPr>
+          <w:rFonts w:eastAsiaTheme="minorEastAsia"/>
+        </w:rPr>
+      </w:pPr>
+      <w:r>
+        <w:rPr>
+          <w:rFonts w:eastAsiaTheme="minorEastAsia"/>
+        </w:rPr>
+        <w:t xml:space="preserve">It was planned to use </w:t>
+      </w:r>
+      <w:r>
+        <w:t>77−6020D12</w:t>
+      </w:r>
+      <w:r>
+        <w:t xml:space="preserve"> and it has CFM = </w:t>
+      </w:r>
+      <w:r>
+        <w:t>22.43</w:t>
+      </w:r>
+      <w:r>
+        <w:t xml:space="preserve">, which equal to LFM = </w:t>
+      </w:r>
+      <w:r>
+        <w:t>578.83</w:t>
+      </w:r>
+      <w:r>
+        <w:t xml:space="preserve">. Besides, heatsink’s thermal resistance is 0.95 </w:t>
+      </w:r>
+      <w:r>
+        <w:t>(</w:t>
+      </w:r>
+      <m:oMath>
+        <m:r>
+          <w:rPr>
+            <w:rFonts w:ascii="Cambria Math" w:eastAsiaTheme="minorEastAsia" w:hAnsi="Cambria Math"/>
+          </w:rPr>
+          <m:t>˚C/W)</m:t>
+        </m:r>
+      </m:oMath>
+      <w:r>
+        <w:rPr>
+          <w:rFonts w:eastAsiaTheme="minorEastAsia"/>
+        </w:rPr>
+        <w:t xml:space="preserve"> under 400 LFM. </w:t>
+      </w:r>
+      <w:r>
+        <w:rPr>
+          <w:rFonts w:eastAsiaTheme="minorEastAsia"/>
+        </w:rPr>
+        <w:t>Hence, by using this heatsink</w:t>
+      </w:r>
+      <w:r>
+        <w:rPr>
+          <w:rFonts w:eastAsiaTheme="minorEastAsia"/>
+        </w:rPr>
+        <w:t xml:space="preserve"> and fan</w:t>
+      </w:r>
+      <w:r>
+        <w:rPr>
+          <w:rFonts w:eastAsiaTheme="minorEastAsia"/>
+        </w:rPr>
+        <w:t xml:space="preserve">, </w:t>
+      </w:r>
+    </w:p>
+    <w:p>
+      <m:oMathPara>
+        <m:oMath>
+          <m:sSub>
+            <m:sSubPr>
+              <m:ctrlPr>
+                <w:rPr>
+                  <w:rFonts w:ascii="Cambria Math" w:eastAsiaTheme="minorEastAsia" w:hAnsi="Cambria Math"/>
+                  <w:i/>
+                </w:rPr>
+              </m:ctrlPr>
+            </m:sSubPr>
+            <m:e>
+              <m:r>
+                <w:rPr>
+                  <w:rFonts w:ascii="Cambria Math" w:hAnsi="Cambria Math"/>
+                </w:rPr>
+                <m:t>T</m:t>
+              </m:r>
+              <m:ctrlPr>
+                <w:rPr>
+                  <w:rFonts w:ascii="Cambria Math" w:hAnsi="Cambria Math"/>
+                  <w:i/>
+                </w:rPr>
+              </m:ctrlPr>
+            </m:e>
+            <m:sub>
+              <m:r>
+                <w:rPr>
+                  <w:rFonts w:ascii="Cambria Math" w:eastAsiaTheme="minorEastAsia" w:hAnsi="Cambria Math"/>
+                </w:rPr>
+                <m:t>junction</m:t>
+              </m:r>
+            </m:sub>
+          </m:sSub>
+          <m:r>
+            <w:rPr>
+              <w:rFonts w:ascii="Cambria Math" w:eastAsiaTheme="minorEastAsia" w:hAnsi="Cambria Math"/>
+            </w:rPr>
+            <m:t>=</m:t>
+          </m:r>
+          <m:sSub>
+            <m:sSubPr>
+              <m:ctrlPr>
+                <w:rPr>
+                  <w:rFonts w:ascii="Cambria Math" w:eastAsiaTheme="minorEastAsia" w:hAnsi="Cambria Math"/>
+                  <w:i/>
+                </w:rPr>
+              </m:ctrlPr>
+            </m:sSubPr>
+            <m:e>
+              <m:r>
+                <w:rPr>
+                  <w:rFonts w:ascii="Cambria Math" w:eastAsiaTheme="minorEastAsia" w:hAnsi="Cambria Math"/>
+                </w:rPr>
+                <m:t>T</m:t>
+              </m:r>
+            </m:e>
+            <m:sub>
+              <m:r>
+                <w:rPr>
+                  <w:rFonts w:ascii="Cambria Math" w:eastAsiaTheme="minorEastAsia" w:hAnsi="Cambria Math"/>
+                </w:rPr>
+                <m:t>ambient</m:t>
+              </m:r>
+            </m:sub>
+          </m:sSub>
+          <m:r>
+            <w:rPr>
+              <w:rFonts w:ascii="Cambria Math" w:eastAsiaTheme="minorEastAsia" w:hAnsi="Cambria Math"/>
+            </w:rPr>
+            <m:t>+(</m:t>
+          </m:r>
+          <m:sSub>
+            <m:sSubPr>
+              <m:ctrlPr>
+                <w:rPr>
+                  <w:rFonts w:ascii="Cambria Math" w:eastAsiaTheme="minorEastAsia" w:hAnsi="Cambria Math"/>
+                  <w:i/>
+                </w:rPr>
+              </m:ctrlPr>
+            </m:sSubPr>
+            <m:e>
+              <m:r>
+                <w:rPr>
+                  <w:rFonts w:ascii="Cambria Math" w:eastAsiaTheme="minorEastAsia" w:hAnsi="Cambria Math"/>
+                </w:rPr>
+                <m:t>R</m:t>
+              </m:r>
+            </m:e>
+            <m:sub>
+              <m:r>
+                <w:rPr>
+                  <w:rFonts w:ascii="Cambria Math" w:eastAsiaTheme="minorEastAsia" w:hAnsi="Cambria Math"/>
+                </w:rPr>
+                <m:t>thJ</m:t>
+              </m:r>
+              <m:r>
+                <w:rPr>
+                  <w:rFonts w:ascii="Cambria Math" w:eastAsiaTheme="minorEastAsia" w:hAnsi="Cambria Math"/>
+                </w:rPr>
+                <m:t>C</m:t>
+              </m:r>
+            </m:sub>
+          </m:sSub>
+          <m:r>
+            <w:rPr>
+              <w:rFonts w:ascii="Cambria Math" w:eastAsiaTheme="minorEastAsia" w:hAnsi="Cambria Math"/>
+            </w:rPr>
+            <m:t>+</m:t>
+          </m:r>
+          <m:sSub>
+            <m:sSubPr>
+              <m:ctrlPr>
+                <w:rPr>
+                  <w:rFonts w:ascii="Cambria Math" w:eastAsiaTheme="minorEastAsia" w:hAnsi="Cambria Math"/>
+                  <w:i/>
+                </w:rPr>
+              </m:ctrlPr>
+            </m:sSubPr>
+            <m:e>
+              <m:r>
+                <w:rPr>
+                  <w:rFonts w:ascii="Cambria Math" w:eastAsiaTheme="minorEastAsia" w:hAnsi="Cambria Math"/>
+                </w:rPr>
+                <m:t>R</m:t>
+              </m:r>
+            </m:e>
+            <m:sub>
+              <m:r>
+                <w:rPr>
+                  <w:rFonts w:ascii="Cambria Math" w:eastAsiaTheme="minorEastAsia" w:hAnsi="Cambria Math"/>
+                </w:rPr>
+                <m:t>HA</m:t>
+              </m:r>
+            </m:sub>
+          </m:sSub>
+          <m:r>
+            <w:rPr>
+              <w:rFonts w:ascii="Cambria Math" w:eastAsiaTheme="minorEastAsia" w:hAnsi="Cambria Math"/>
+            </w:rPr>
+            <m:t>)*</m:t>
+          </m:r>
+          <m:sSub>
+            <m:sSubPr>
+              <m:ctrlPr>
+                <w:rPr>
+                  <w:rFonts w:ascii="Cambria Math" w:eastAsiaTheme="minorEastAsia" w:hAnsi="Cambria Math"/>
+                  <w:i/>
+                </w:rPr>
+              </m:ctrlPr>
+            </m:sSubPr>
+            <m:e>
+              <m:r>
+                <w:rPr>
+                  <w:rFonts w:ascii="Cambria Math" w:eastAsiaTheme="minorEastAsia" w:hAnsi="Cambria Math"/>
+                </w:rPr>
+                <m:t>P</m:t>
+              </m:r>
+            </m:e>
+            <m:sub>
+              <m:r>
+                <w:rPr>
+                  <w:rFonts w:ascii="Cambria Math" w:eastAsiaTheme="minorEastAsia" w:hAnsi="Cambria Math"/>
+                </w:rPr>
+                <m:t>total</m:t>
+              </m:r>
+            </m:sub>
+          </m:sSub>
+          <m:r>
+            <w:rPr>
+              <w:rFonts w:ascii="Cambria Math" w:eastAsiaTheme="minorEastAsia" w:hAnsi="Cambria Math"/>
+            </w:rPr>
+            <m:t>=</m:t>
+          </m:r>
+          <m:r>
+            <w:rPr>
+              <w:rFonts w:ascii="Cambria Math" w:eastAsiaTheme="minorEastAsia" w:hAnsi="Cambria Math"/>
+            </w:rPr>
+            <m:t>55.2</m:t>
+          </m:r>
+          <m:r>
+            <w:rPr>
+              <w:rFonts w:ascii="Cambria Math" w:eastAsiaTheme="minorEastAsia" w:hAnsi="Cambria Math"/>
+            </w:rPr>
+            <m:t>˚C</m:t>
+          </m:r>
+        </m:oMath>
+      </m:oMathPara>
+    </w:p>
+    <w:p>
+      <w:pPr>
+        <w:pStyle w:val="Heading3"/>
+      </w:pPr>
+      <w:r>
+        <w:tab/>
+      </w:r>
+    </w:p>
+    <w:p>
+      <w:pPr>
+        <w:pStyle w:val="Heading3"/>
+        <w:rPr>
+          <w:rFonts w:eastAsiaTheme="minorEastAsia"/>
+        </w:rPr>
+      </w:pPr>
+      <w:r>
+        <w:rPr>
+          <w:rFonts w:eastAsiaTheme="minorEastAsia"/>
+        </w:rPr>
+        <w:tab/>
+      </w:r>
+      <w:r>
+        <w:rPr>
+          <w:b/>
+          <w:bCs/>
+        </w:rPr>
+        <w:t xml:space="preserve">IGBT </w:t>
+      </w:r>
+      <w:r>
+        <w:rPr>
+          <w:b/>
+          <w:bCs/>
+        </w:rPr>
+        <w:t>IXGH24N60C4D1</w:t>
+      </w:r>
+      <w:r>
+        <w:rPr>
+          <w:b/>
+          <w:bCs/>
+        </w:rPr>
+        <w:t>:</w:t>
+      </w:r>
+    </w:p>
+    <w:p>
+      <w:pPr>
         <w:spacing w:line="360" w:lineRule="auto"/>
-        <w:rPr>
-          <w:rFonts w:eastAsiaTheme="minorEastAsia"/>
-        </w:rPr>
-      </w:pPr>
-    </w:p>
-    <w:p>
-      <w:pPr>
-        <w:ind w:left="720"/>
-      </w:pPr>
-    </w:p>
+      </w:pPr>
+      <w:r>
+        <w:t>The IGBT used as a switch in the buck converter is IXGH24N60C4D1</w:t>
+      </w:r>
+      <w:r>
+        <w:t>.</w:t>
+      </w:r>
+      <w:r>
+        <w:t xml:space="preserve"> For this IGBT, let’s do the loss calculations:</w:t>
+      </w:r>
+    </w:p>
+    <w:p>
+      <w:pPr>
+        <w:spacing w:line="360" w:lineRule="auto"/>
+        <w:rPr>
+          <w:rFonts w:eastAsiaTheme="minorEastAsia"/>
+        </w:rPr>
+      </w:pPr>
+      <m:oMath>
+        <m:sSub>
+          <m:sSubPr>
+            <m:ctrlPr>
+              <w:rPr>
+                <w:rFonts w:ascii="Cambria Math" w:hAnsi="Cambria Math"/>
+                <w:i/>
+              </w:rPr>
+            </m:ctrlPr>
+          </m:sSubPr>
+          <m:e>
+            <m:r>
+              <w:rPr>
+                <w:rFonts w:ascii="Cambria Math" w:hAnsi="Cambria Math"/>
+              </w:rPr>
+              <m:t>E</m:t>
+            </m:r>
+          </m:e>
+          <m:sub>
+            <m:r>
+              <w:rPr>
+                <w:rFonts w:ascii="Cambria Math" w:hAnsi="Cambria Math"/>
+              </w:rPr>
+              <m:t>on</m:t>
+            </m:r>
+          </m:sub>
+        </m:sSub>
+        <m:r>
+          <w:rPr>
+            <w:rFonts w:ascii="Cambria Math" w:hAnsi="Cambria Math"/>
+          </w:rPr>
+          <m:t>=0.40 mJ @25°C, @</m:t>
+        </m:r>
+        <m:sSub>
+          <m:sSubPr>
+            <m:ctrlPr>
+              <w:rPr>
+                <w:rFonts w:ascii="Cambria Math" w:hAnsi="Cambria Math"/>
+                <w:i/>
+              </w:rPr>
+            </m:ctrlPr>
+          </m:sSubPr>
+          <m:e>
+            <m:r>
+              <w:rPr>
+                <w:rFonts w:ascii="Cambria Math" w:hAnsi="Cambria Math"/>
+              </w:rPr>
+              <m:t>V</m:t>
+            </m:r>
+          </m:e>
+          <m:sub>
+            <m:r>
+              <w:rPr>
+                <w:rFonts w:ascii="Cambria Math" w:hAnsi="Cambria Math"/>
+              </w:rPr>
+              <m:t>GE</m:t>
+            </m:r>
+          </m:sub>
+        </m:sSub>
+        <m:r>
+          <w:rPr>
+            <w:rFonts w:ascii="Cambria Math" w:hAnsi="Cambria Math"/>
+          </w:rPr>
+          <m:t>=15V, @</m:t>
+        </m:r>
+        <m:sSub>
+          <m:sSubPr>
+            <m:ctrlPr>
+              <w:rPr>
+                <w:rFonts w:ascii="Cambria Math" w:hAnsi="Cambria Math"/>
+                <w:i/>
+              </w:rPr>
+            </m:ctrlPr>
+          </m:sSubPr>
+          <m:e>
+            <m:r>
+              <w:rPr>
+                <w:rFonts w:ascii="Cambria Math" w:hAnsi="Cambria Math"/>
+              </w:rPr>
+              <m:t>V</m:t>
+            </m:r>
+          </m:e>
+          <m:sub>
+            <m:r>
+              <w:rPr>
+                <w:rFonts w:ascii="Cambria Math" w:hAnsi="Cambria Math"/>
+              </w:rPr>
+              <m:t>CE</m:t>
+            </m:r>
+          </m:sub>
+        </m:sSub>
+        <m:r>
+          <w:rPr>
+            <w:rFonts w:ascii="Cambria Math" w:hAnsi="Cambria Math"/>
+          </w:rPr>
+          <m:t>=360 V,@</m:t>
+        </m:r>
+        <m:sSub>
+          <m:sSubPr>
+            <m:ctrlPr>
+              <w:rPr>
+                <w:rFonts w:ascii="Cambria Math" w:hAnsi="Cambria Math"/>
+                <w:i/>
+              </w:rPr>
+            </m:ctrlPr>
+          </m:sSubPr>
+          <m:e>
+            <m:r>
+              <w:rPr>
+                <w:rFonts w:ascii="Cambria Math" w:hAnsi="Cambria Math"/>
+              </w:rPr>
+              <m:t>R</m:t>
+            </m:r>
+          </m:e>
+          <m:sub>
+            <m:r>
+              <w:rPr>
+                <w:rFonts w:ascii="Cambria Math" w:hAnsi="Cambria Math"/>
+              </w:rPr>
+              <m:t>G</m:t>
+            </m:r>
+          </m:sub>
+        </m:sSub>
+        <m:r>
+          <w:rPr>
+            <w:rFonts w:ascii="Cambria Math" w:hAnsi="Cambria Math"/>
+          </w:rPr>
+          <m:t>=10Ω</m:t>
+        </m:r>
+      </m:oMath>
+      <w:r>
+        <w:rPr>
+          <w:rFonts w:eastAsiaTheme="minorEastAsia"/>
+        </w:rPr>
+        <w:t xml:space="preserve"> (Switch on energy of the IGBT)</w:t>
+      </w:r>
+    </w:p>
+    <w:p>
+      <w:pPr>
+        <w:spacing w:line="360" w:lineRule="auto"/>
+        <w:rPr>
+          <w:rFonts w:eastAsiaTheme="minorEastAsia"/>
+        </w:rPr>
+      </w:pPr>
+      <m:oMath>
+        <m:sSub>
+          <m:sSubPr>
+            <m:ctrlPr>
+              <w:rPr>
+                <w:rFonts w:ascii="Cambria Math" w:hAnsi="Cambria Math"/>
+                <w:i/>
+              </w:rPr>
+            </m:ctrlPr>
+          </m:sSubPr>
+          <m:e>
+            <m:r>
+              <w:rPr>
+                <w:rFonts w:ascii="Cambria Math" w:hAnsi="Cambria Math"/>
+              </w:rPr>
+              <m:t>E</m:t>
+            </m:r>
+          </m:e>
+          <m:sub>
+            <m:r>
+              <w:rPr>
+                <w:rFonts w:ascii="Cambria Math" w:hAnsi="Cambria Math"/>
+              </w:rPr>
+              <m:t>off</m:t>
+            </m:r>
+          </m:sub>
+        </m:sSub>
+        <m:r>
+          <w:rPr>
+            <w:rFonts w:ascii="Cambria Math" w:hAnsi="Cambria Math"/>
+          </w:rPr>
+          <m:t>=0.30 mJ @25°C, @</m:t>
+        </m:r>
+        <m:sSub>
+          <m:sSubPr>
+            <m:ctrlPr>
+              <w:rPr>
+                <w:rFonts w:ascii="Cambria Math" w:hAnsi="Cambria Math"/>
+                <w:i/>
+              </w:rPr>
+            </m:ctrlPr>
+          </m:sSubPr>
+          <m:e>
+            <m:r>
+              <w:rPr>
+                <w:rFonts w:ascii="Cambria Math" w:hAnsi="Cambria Math"/>
+              </w:rPr>
+              <m:t>V</m:t>
+            </m:r>
+          </m:e>
+          <m:sub>
+            <m:r>
+              <w:rPr>
+                <w:rFonts w:ascii="Cambria Math" w:hAnsi="Cambria Math"/>
+              </w:rPr>
+              <m:t>GE</m:t>
+            </m:r>
+          </m:sub>
+        </m:sSub>
+        <m:r>
+          <w:rPr>
+            <w:rFonts w:ascii="Cambria Math" w:hAnsi="Cambria Math"/>
+          </w:rPr>
+          <m:t>=15V, @</m:t>
+        </m:r>
+        <m:sSub>
+          <m:sSubPr>
+            <m:ctrlPr>
+              <w:rPr>
+                <w:rFonts w:ascii="Cambria Math" w:hAnsi="Cambria Math"/>
+                <w:i/>
+              </w:rPr>
+            </m:ctrlPr>
+          </m:sSubPr>
+          <m:e>
+            <m:r>
+              <w:rPr>
+                <w:rFonts w:ascii="Cambria Math" w:hAnsi="Cambria Math"/>
+              </w:rPr>
+              <m:t>V</m:t>
+            </m:r>
+          </m:e>
+          <m:sub>
+            <m:r>
+              <w:rPr>
+                <w:rFonts w:ascii="Cambria Math" w:hAnsi="Cambria Math"/>
+              </w:rPr>
+              <m:t>CE</m:t>
+            </m:r>
+          </m:sub>
+        </m:sSub>
+        <m:r>
+          <w:rPr>
+            <w:rFonts w:ascii="Cambria Math" w:hAnsi="Cambria Math"/>
+          </w:rPr>
+          <m:t>=360 V,@</m:t>
+        </m:r>
+        <m:sSub>
+          <m:sSubPr>
+            <m:ctrlPr>
+              <w:rPr>
+                <w:rFonts w:ascii="Cambria Math" w:hAnsi="Cambria Math"/>
+                <w:i/>
+              </w:rPr>
+            </m:ctrlPr>
+          </m:sSubPr>
+          <m:e>
+            <m:r>
+              <w:rPr>
+                <w:rFonts w:ascii="Cambria Math" w:hAnsi="Cambria Math"/>
+              </w:rPr>
+              <m:t>R</m:t>
+            </m:r>
+          </m:e>
+          <m:sub>
+            <m:r>
+              <w:rPr>
+                <w:rFonts w:ascii="Cambria Math" w:hAnsi="Cambria Math"/>
+              </w:rPr>
+              <m:t>G</m:t>
+            </m:r>
+          </m:sub>
+        </m:sSub>
+        <m:r>
+          <w:rPr>
+            <w:rFonts w:ascii="Cambria Math" w:hAnsi="Cambria Math"/>
+          </w:rPr>
+          <m:t>=10Ω</m:t>
+        </m:r>
+      </m:oMath>
+      <w:r>
+        <w:rPr>
+          <w:rFonts w:eastAsiaTheme="minorEastAsia"/>
+        </w:rPr>
+        <w:t xml:space="preserve"> (Switch off energy of the IGBT)</w:t>
+      </w:r>
+    </w:p>
+    <w:p>
+      <w:pPr>
+        <w:spacing w:line="360" w:lineRule="auto"/>
+        <w:rPr>
+          <w:rFonts w:eastAsiaTheme="minorEastAsia"/>
+        </w:rPr>
+      </w:pPr>
+      <m:oMathPara>
+        <m:oMath>
+          <m:sSub>
+            <m:sSubPr>
+              <m:ctrlPr>
+                <w:rPr>
+                  <w:rFonts w:ascii="Cambria Math" w:eastAsiaTheme="minorEastAsia" w:hAnsi="Cambria Math"/>
+                  <w:i/>
+                </w:rPr>
+              </m:ctrlPr>
+            </m:sSubPr>
+            <m:e>
+              <m:r>
+                <w:rPr>
+                  <w:rFonts w:ascii="Cambria Math" w:eastAsiaTheme="minorEastAsia" w:hAnsi="Cambria Math"/>
+                </w:rPr>
+                <m:t>P</m:t>
+              </m:r>
+            </m:e>
+            <m:sub>
+              <m:r>
+                <w:rPr>
+                  <w:rFonts w:ascii="Cambria Math" w:eastAsiaTheme="minorEastAsia" w:hAnsi="Cambria Math"/>
+                </w:rPr>
+                <m:t>switching</m:t>
+              </m:r>
+            </m:sub>
+          </m:sSub>
+          <m:r>
+            <w:rPr>
+              <w:rFonts w:ascii="Cambria Math" w:eastAsiaTheme="minorEastAsia" w:hAnsi="Cambria Math"/>
+            </w:rPr>
+            <m:t>=f*</m:t>
+          </m:r>
+          <m:d>
+            <m:dPr>
+              <m:ctrlPr>
+                <w:rPr>
+                  <w:rFonts w:ascii="Cambria Math" w:eastAsiaTheme="minorEastAsia" w:hAnsi="Cambria Math"/>
+                  <w:i/>
+                </w:rPr>
+              </m:ctrlPr>
+            </m:dPr>
+            <m:e>
+              <m:sSub>
+                <m:sSubPr>
+                  <m:ctrlPr>
+                    <w:rPr>
+                      <w:rFonts w:ascii="Cambria Math" w:eastAsiaTheme="minorEastAsia" w:hAnsi="Cambria Math"/>
+                      <w:i/>
+                    </w:rPr>
+                  </m:ctrlPr>
+                </m:sSubPr>
+                <m:e>
+                  <m:r>
+                    <w:rPr>
+                      <w:rFonts w:ascii="Cambria Math" w:eastAsiaTheme="minorEastAsia" w:hAnsi="Cambria Math"/>
+                    </w:rPr>
+                    <m:t>E</m:t>
+                  </m:r>
+                </m:e>
+                <m:sub>
+                  <m:r>
+                    <w:rPr>
+                      <w:rFonts w:ascii="Cambria Math" w:eastAsiaTheme="minorEastAsia" w:hAnsi="Cambria Math"/>
+                    </w:rPr>
+                    <m:t>on</m:t>
+                  </m:r>
+                </m:sub>
+              </m:sSub>
+              <m:r>
+                <w:rPr>
+                  <w:rFonts w:ascii="Cambria Math" w:eastAsiaTheme="minorEastAsia" w:hAnsi="Cambria Math"/>
+                </w:rPr>
+                <m:t>+</m:t>
+              </m:r>
+              <m:sSub>
+                <m:sSubPr>
+                  <m:ctrlPr>
+                    <w:rPr>
+                      <w:rFonts w:ascii="Cambria Math" w:eastAsiaTheme="minorEastAsia" w:hAnsi="Cambria Math"/>
+                      <w:i/>
+                    </w:rPr>
+                  </m:ctrlPr>
+                </m:sSubPr>
+                <m:e>
+                  <m:r>
+                    <w:rPr>
+                      <w:rFonts w:ascii="Cambria Math" w:eastAsiaTheme="minorEastAsia" w:hAnsi="Cambria Math"/>
+                    </w:rPr>
+                    <m:t>E</m:t>
+                  </m:r>
+                </m:e>
+                <m:sub>
+                  <m:r>
+                    <w:rPr>
+                      <w:rFonts w:ascii="Cambria Math" w:eastAsiaTheme="minorEastAsia" w:hAnsi="Cambria Math"/>
+                    </w:rPr>
+                    <m:t>off</m:t>
+                  </m:r>
+                </m:sub>
+              </m:sSub>
+            </m:e>
+          </m:d>
+          <m:r>
+            <w:rPr>
+              <w:rFonts w:ascii="Cambria Math" w:eastAsiaTheme="minorEastAsia" w:hAnsi="Cambria Math"/>
+            </w:rPr>
+            <m:t>=3.5W</m:t>
+          </m:r>
+        </m:oMath>
+      </m:oMathPara>
+    </w:p>
+    <w:p>
+      <w:pPr>
+        <w:spacing w:line="360" w:lineRule="auto"/>
+        <w:rPr>
+          <w:rFonts w:eastAsiaTheme="minorEastAsia"/>
+        </w:rPr>
+      </w:pPr>
+      <m:oMath>
+        <m:sSub>
+          <m:sSubPr>
+            <m:ctrlPr>
+              <w:rPr>
+                <w:rFonts w:ascii="Cambria Math" w:eastAsiaTheme="minorEastAsia" w:hAnsi="Cambria Math"/>
+                <w:i/>
+              </w:rPr>
+            </m:ctrlPr>
+          </m:sSubPr>
+          <m:e>
+            <m:sSub>
+              <m:sSubPr>
+                <m:ctrlPr>
+                  <w:rPr>
+                    <w:rFonts w:ascii="Cambria Math" w:eastAsiaTheme="minorEastAsia" w:hAnsi="Cambria Math"/>
+                    <w:i/>
+                  </w:rPr>
+                </m:ctrlPr>
+              </m:sSubPr>
+              <m:e>
+                <m:r>
+                  <w:rPr>
+                    <w:rFonts w:ascii="Cambria Math" w:eastAsiaTheme="minorEastAsia" w:hAnsi="Cambria Math"/>
+                  </w:rPr>
+                  <m:t>V</m:t>
+                </m:r>
+              </m:e>
+              <m:sub>
+                <m:r>
+                  <w:rPr>
+                    <w:rFonts w:ascii="Cambria Math" w:eastAsiaTheme="minorEastAsia" w:hAnsi="Cambria Math"/>
+                  </w:rPr>
+                  <m:t>CE</m:t>
+                </m:r>
+              </m:sub>
+            </m:sSub>
+          </m:e>
+          <m:sub>
+            <m:r>
+              <w:rPr>
+                <w:rFonts w:ascii="Cambria Math" w:eastAsiaTheme="minorEastAsia" w:hAnsi="Cambria Math"/>
+              </w:rPr>
+              <m:t>sat</m:t>
+            </m:r>
+          </m:sub>
+        </m:sSub>
+        <m:r>
+          <w:rPr>
+            <w:rFonts w:ascii="Cambria Math" w:eastAsiaTheme="minorEastAsia" w:hAnsi="Cambria Math"/>
+          </w:rPr>
+          <m:t>=1.95 @</m:t>
+        </m:r>
+        <m:sSub>
+          <m:sSubPr>
+            <m:ctrlPr>
+              <w:rPr>
+                <w:rFonts w:ascii="Cambria Math" w:eastAsiaTheme="minorEastAsia" w:hAnsi="Cambria Math"/>
+                <w:i/>
+              </w:rPr>
+            </m:ctrlPr>
+          </m:sSubPr>
+          <m:e>
+            <m:r>
+              <w:rPr>
+                <w:rFonts w:ascii="Cambria Math" w:eastAsiaTheme="minorEastAsia" w:hAnsi="Cambria Math"/>
+              </w:rPr>
+              <m:t>V</m:t>
+            </m:r>
+          </m:e>
+          <m:sub>
+            <m:r>
+              <w:rPr>
+                <w:rFonts w:ascii="Cambria Math" w:eastAsiaTheme="minorEastAsia" w:hAnsi="Cambria Math"/>
+              </w:rPr>
+              <m:t>GE</m:t>
+            </m:r>
+          </m:sub>
+        </m:sSub>
+        <m:r>
+          <w:rPr>
+            <w:rFonts w:ascii="Cambria Math" w:eastAsiaTheme="minorEastAsia" w:hAnsi="Cambria Math"/>
+          </w:rPr>
+          <m:t>=15V, @1</m:t>
+        </m:r>
+        <m:r>
+          <w:rPr>
+            <w:rFonts w:ascii="Cambria Math" w:hAnsi="Cambria Math"/>
+          </w:rPr>
+          <m:t>25°C</m:t>
+        </m:r>
+      </m:oMath>
+      <w:r>
+        <w:rPr>
+          <w:rFonts w:eastAsiaTheme="minorEastAsia"/>
+        </w:rPr>
+        <w:t xml:space="preserve"> (Collector-Emitter voltage in saturation)</w:t>
+      </w:r>
+    </w:p>
+    <w:p>
+      <w:pPr>
+        <w:spacing w:line="360" w:lineRule="auto"/>
+        <w:rPr>
+          <w:rFonts w:eastAsiaTheme="minorEastAsia"/>
+        </w:rPr>
+      </w:pPr>
+      <m:oMath>
+        <m:sSub>
+          <m:sSubPr>
+            <m:ctrlPr>
+              <w:rPr>
+                <w:rFonts w:ascii="Cambria Math" w:eastAsiaTheme="minorEastAsia" w:hAnsi="Cambria Math"/>
+                <w:i/>
+              </w:rPr>
+            </m:ctrlPr>
+          </m:sSubPr>
+          <m:e>
+            <m:r>
+              <w:rPr>
+                <w:rFonts w:ascii="Cambria Math" w:eastAsiaTheme="minorEastAsia" w:hAnsi="Cambria Math"/>
+              </w:rPr>
+              <m:t>I</m:t>
+            </m:r>
+          </m:e>
+          <m:sub>
+            <m:r>
+              <w:rPr>
+                <w:rFonts w:ascii="Cambria Math" w:eastAsiaTheme="minorEastAsia" w:hAnsi="Cambria Math"/>
+              </w:rPr>
+              <m:t>CE</m:t>
+            </m:r>
+          </m:sub>
+        </m:sSub>
+        <m:r>
+          <w:rPr>
+            <w:rFonts w:ascii="Cambria Math" w:eastAsiaTheme="minorEastAsia" w:hAnsi="Cambria Math"/>
+          </w:rPr>
+          <m:t>=10.32A</m:t>
+        </m:r>
+        <m:r>
+          <w:rPr>
+            <w:rFonts w:ascii="Cambria Math" w:eastAsiaTheme="minorEastAsia" w:hAnsi="Cambria Math"/>
+          </w:rPr>
+          <m:t>*D=5.16 A for D=0.5</m:t>
+        </m:r>
+      </m:oMath>
+      <w:r>
+        <w:rPr>
+          <w:rFonts w:eastAsiaTheme="minorEastAsia"/>
+        </w:rPr>
+        <w:t xml:space="preserve"> (Current passes through this IGBT when it is conducting)</w:t>
+      </w:r>
+    </w:p>
+    <w:p>
+      <w:pPr>
+        <w:spacing w:line="360" w:lineRule="auto"/>
+        <w:jc w:val="center"/>
+        <w:rPr>
+          <w:rFonts w:eastAsiaTheme="minorEastAsia"/>
+        </w:rPr>
+      </w:pPr>
+      <m:oMathPara>
+        <m:oMath>
+          <m:sSub>
+            <m:sSubPr>
+              <m:ctrlPr>
+                <w:rPr>
+                  <w:rFonts w:ascii="Cambria Math" w:eastAsiaTheme="minorEastAsia" w:hAnsi="Cambria Math"/>
+                  <w:i/>
+                </w:rPr>
+              </m:ctrlPr>
+            </m:sSubPr>
+            <m:e>
+              <m:r>
+                <w:rPr>
+                  <w:rFonts w:ascii="Cambria Math" w:eastAsiaTheme="minorEastAsia" w:hAnsi="Cambria Math"/>
+                </w:rPr>
+                <m:t>P</m:t>
+              </m:r>
+            </m:e>
+            <m:sub>
+              <m:r>
+                <w:rPr>
+                  <w:rFonts w:ascii="Cambria Math" w:eastAsiaTheme="minorEastAsia" w:hAnsi="Cambria Math"/>
+                </w:rPr>
+                <m:t>conduction</m:t>
+              </m:r>
+            </m:sub>
+          </m:sSub>
+          <m:r>
+            <w:rPr>
+              <w:rFonts w:ascii="Cambria Math" w:eastAsiaTheme="minorEastAsia" w:hAnsi="Cambria Math"/>
+            </w:rPr>
+            <m:t>=</m:t>
+          </m:r>
+          <m:sSub>
+            <m:sSubPr>
+              <m:ctrlPr>
+                <w:rPr>
+                  <w:rFonts w:ascii="Cambria Math" w:eastAsiaTheme="minorEastAsia" w:hAnsi="Cambria Math"/>
+                  <w:i/>
+                </w:rPr>
+              </m:ctrlPr>
+            </m:sSubPr>
+            <m:e>
+              <m:r>
+                <w:rPr>
+                  <w:rFonts w:ascii="Cambria Math" w:eastAsiaTheme="minorEastAsia" w:hAnsi="Cambria Math"/>
+                </w:rPr>
+                <m:t>V</m:t>
+              </m:r>
+            </m:e>
+            <m:sub>
+              <m:r>
+                <w:rPr>
+                  <w:rFonts w:ascii="Cambria Math" w:eastAsiaTheme="minorEastAsia" w:hAnsi="Cambria Math"/>
+                </w:rPr>
+                <m:t>C</m:t>
+              </m:r>
+              <m:sSub>
+                <m:sSubPr>
+                  <m:ctrlPr>
+                    <w:rPr>
+                      <w:rFonts w:ascii="Cambria Math" w:eastAsiaTheme="minorEastAsia" w:hAnsi="Cambria Math"/>
+                      <w:i/>
+                    </w:rPr>
+                  </m:ctrlPr>
+                </m:sSubPr>
+                <m:e>
+                  <m:r>
+                    <w:rPr>
+                      <w:rFonts w:ascii="Cambria Math" w:eastAsiaTheme="minorEastAsia" w:hAnsi="Cambria Math"/>
+                    </w:rPr>
+                    <m:t>E</m:t>
+                  </m:r>
+                </m:e>
+                <m:sub>
+                  <m:r>
+                    <w:rPr>
+                      <w:rFonts w:ascii="Cambria Math" w:eastAsiaTheme="minorEastAsia" w:hAnsi="Cambria Math"/>
+                    </w:rPr>
+                    <m:t>sat</m:t>
+                  </m:r>
+                </m:sub>
+              </m:sSub>
+            </m:sub>
+          </m:sSub>
+          <m:r>
+            <w:rPr>
+              <w:rFonts w:ascii="Cambria Math" w:eastAsiaTheme="minorEastAsia" w:hAnsi="Cambria Math"/>
+            </w:rPr>
+            <m:t>*</m:t>
+          </m:r>
+          <m:sSub>
+            <m:sSubPr>
+              <m:ctrlPr>
+                <w:rPr>
+                  <w:rFonts w:ascii="Cambria Math" w:eastAsiaTheme="minorEastAsia" w:hAnsi="Cambria Math"/>
+                  <w:i/>
+                </w:rPr>
+              </m:ctrlPr>
+            </m:sSubPr>
+            <m:e>
+              <m:r>
+                <w:rPr>
+                  <w:rFonts w:ascii="Cambria Math" w:eastAsiaTheme="minorEastAsia" w:hAnsi="Cambria Math"/>
+                </w:rPr>
+                <m:t>I</m:t>
+              </m:r>
+            </m:e>
+            <m:sub>
+              <m:r>
+                <w:rPr>
+                  <w:rFonts w:ascii="Cambria Math" w:eastAsiaTheme="minorEastAsia" w:hAnsi="Cambria Math"/>
+                </w:rPr>
+                <m:t>CE</m:t>
+              </m:r>
+            </m:sub>
+          </m:sSub>
+          <m:r>
+            <w:rPr>
+              <w:rFonts w:ascii="Cambria Math" w:eastAsiaTheme="minorEastAsia" w:hAnsi="Cambria Math"/>
+            </w:rPr>
+            <m:t>=20.12 W</m:t>
+          </m:r>
+        </m:oMath>
+      </m:oMathPara>
+    </w:p>
+    <w:p>
+      <w:pPr>
+        <w:spacing w:line="360" w:lineRule="auto"/>
+        <w:rPr>
+          <w:rFonts w:eastAsiaTheme="minorEastAsia"/>
+        </w:rPr>
+      </w:pPr>
+      <w:r>
+        <w:rPr>
+          <w:rFonts w:eastAsiaTheme="minorEastAsia"/>
+        </w:rPr>
+        <w:tab/>
+      </w:r>
+    </w:p>
+    <w:p>
+      <w:pPr>
+        <w:spacing w:line="360" w:lineRule="auto"/>
+        <w:rPr>
+          <w:rFonts w:eastAsiaTheme="minorEastAsia"/>
+        </w:rPr>
+      </w:pPr>
+      <w:r>
+        <w:rPr>
+          <w:rFonts w:eastAsiaTheme="minorEastAsia"/>
+        </w:rPr>
+        <w:lastRenderedPageBreak/>
+        <w:tab/>
+        <w:t>Hence,</w:t>
+      </w:r>
+    </w:p>
+    <w:p>
+      <w:pPr>
+        <w:spacing w:line="360" w:lineRule="auto"/>
+        <w:rPr>
+          <w:rFonts w:ascii="Cambria Math" w:eastAsiaTheme="minorEastAsia" w:hAnsi="Cambria Math"/>
+          <w:i/>
+        </w:rPr>
+      </w:pPr>
+      <w:r>
+        <w:rPr>
+          <w:rFonts w:eastAsiaTheme="minorEastAsia"/>
+        </w:rPr>
+        <w:t xml:space="preserve"> </w:t>
+      </w:r>
+      <w:r>
+        <w:rPr>
+          <w:rFonts w:ascii="Cambria Math" w:eastAsiaTheme="minorEastAsia" w:hAnsi="Cambria Math"/>
+          <w:i/>
+        </w:rPr>
+        <w:br/>
+      </w:r>
+      <m:oMathPara>
+        <m:oMath>
+          <m:sSub>
+            <m:sSubPr>
+              <m:ctrlPr>
+                <w:rPr>
+                  <w:rFonts w:ascii="Cambria Math" w:eastAsiaTheme="minorEastAsia" w:hAnsi="Cambria Math"/>
+                  <w:i/>
+                </w:rPr>
+              </m:ctrlPr>
+            </m:sSubPr>
+            <m:e>
+              <m:r>
+                <w:rPr>
+                  <w:rFonts w:ascii="Cambria Math" w:eastAsiaTheme="minorEastAsia" w:hAnsi="Cambria Math"/>
+                </w:rPr>
+                <m:t>P</m:t>
+              </m:r>
+            </m:e>
+            <m:sub>
+              <m:r>
+                <w:rPr>
+                  <w:rFonts w:ascii="Cambria Math" w:eastAsiaTheme="minorEastAsia" w:hAnsi="Cambria Math"/>
+                </w:rPr>
+                <m:t>total</m:t>
+              </m:r>
+            </m:sub>
+          </m:sSub>
+          <m:r>
+            <w:rPr>
+              <w:rFonts w:ascii="Cambria Math" w:eastAsiaTheme="minorEastAsia" w:hAnsi="Cambria Math"/>
+            </w:rPr>
+            <m:t>=2</m:t>
+          </m:r>
+          <m:r>
+            <w:rPr>
+              <w:rFonts w:ascii="Cambria Math" w:eastAsiaTheme="minorEastAsia" w:hAnsi="Cambria Math"/>
+            </w:rPr>
+            <m:t>3</m:t>
+          </m:r>
+          <m:r>
+            <w:rPr>
+              <w:rFonts w:ascii="Cambria Math" w:eastAsiaTheme="minorEastAsia" w:hAnsi="Cambria Math"/>
+            </w:rPr>
+            <m:t>.</m:t>
+          </m:r>
+          <m:r>
+            <w:rPr>
+              <w:rFonts w:ascii="Cambria Math" w:eastAsiaTheme="minorEastAsia" w:hAnsi="Cambria Math"/>
+            </w:rPr>
+            <m:t>6</m:t>
+          </m:r>
+          <m:r>
+            <w:rPr>
+              <w:rFonts w:ascii="Cambria Math" w:eastAsiaTheme="minorEastAsia" w:hAnsi="Cambria Math"/>
+            </w:rPr>
+            <m:t>2 W</m:t>
+          </m:r>
+        </m:oMath>
+      </m:oMathPara>
+    </w:p>
+    <w:p>
+      <w:pPr>
+        <w:keepNext/>
+        <w:spacing w:line="360" w:lineRule="auto"/>
+        <w:jc w:val="center"/>
+      </w:pPr>
+      <w:r>
+        <w:rPr>
+          <w:rFonts w:ascii="Cambria Math" w:eastAsiaTheme="minorEastAsia" w:hAnsi="Cambria Math"/>
+          <w:i/>
+        </w:rPr>
+        <w:drawing>
+          <wp:inline distT="0" distB="0" distL="0" distR="0" wp14:anchorId="0716E110" wp14:editId="359AD9FC">
+            <wp:extent cx="4667901" cy="981212"/>
+            <wp:effectExtent l="0" t="0" r="0" b="9525"/>
+            <wp:docPr id="13" name="Picture 13" descr="Graphical user interface, text, application&#10;&#10;Description automatically generated"/>
+            <wp:cNvGraphicFramePr>
+              <a:graphicFrameLocks xmlns:a="http://schemas.openxmlformats.org/drawingml/2006/main" noChangeAspect="1"/>
+            </wp:cNvGraphicFramePr>
+            <a:graphic xmlns:a="http://schemas.openxmlformats.org/drawingml/2006/main">
+              <a:graphicData uri="http://schemas.openxmlformats.org/drawingml/2006/picture">
+                <pic:pic xmlns:pic="http://schemas.openxmlformats.org/drawingml/2006/picture">
+                  <pic:nvPicPr>
+                    <pic:cNvPr id="13" name="Picture 13" descr="Graphical user interface, text, application&#10;&#10;Description automatically generated"/>
+                    <pic:cNvPicPr/>
+                  </pic:nvPicPr>
+                  <pic:blipFill>
+                    <a:blip r:embed="rId12"/>
+                    <a:stretch>
+                      <a:fillRect/>
+                    </a:stretch>
+                  </pic:blipFill>
+                  <pic:spPr>
+                    <a:xfrm>
+                      <a:off x="0" y="0"/>
+                      <a:ext cx="4667901" cy="981212"/>
+                    </a:xfrm>
+                    <a:prstGeom prst="rect">
+                      <a:avLst/>
+                    </a:prstGeom>
+                  </pic:spPr>
+                </pic:pic>
+              </a:graphicData>
+            </a:graphic>
+          </wp:inline>
+        </w:drawing>
+      </w:r>
+    </w:p>
+    <w:p>
+      <w:pPr>
+        <w:pStyle w:val="Caption"/>
+        <w:jc w:val="center"/>
+      </w:pPr>
+      <w:r>
+        <w:t xml:space="preserve">Figure </w:t>
+      </w:r>
+      <w:fldSimple w:instr=" SEQ Figure \* ARABIC ">
+        <w:r>
+          <w:rPr>
+            <w:noProof/>
+          </w:rPr>
+          <w:t>8</w:t>
+        </w:r>
+      </w:fldSimple>
+      <w:r>
+        <w:t>:</w:t>
+      </w:r>
+      <w:r>
+        <w:t xml:space="preserve">Temperature specifications of the </w:t>
+      </w:r>
+      <w:r>
+        <w:t>IGBT</w:t>
+      </w:r>
+    </w:p>
+    <w:p>
+      <w:pPr>
+        <w:keepNext/>
+        <w:jc w:val="center"/>
+      </w:pPr>
+      <w:r>
+        <w:drawing>
+          <wp:inline distT="0" distB="0" distL="0" distR="0" wp14:anchorId="65D128A1" wp14:editId="2410A638">
+            <wp:extent cx="4515480" cy="457264"/>
+            <wp:effectExtent l="0" t="0" r="0" b="0"/>
+            <wp:docPr id="14" name="Picture 14"/>
+            <wp:cNvGraphicFramePr>
+              <a:graphicFrameLocks xmlns:a="http://schemas.openxmlformats.org/drawingml/2006/main" noChangeAspect="1"/>
+            </wp:cNvGraphicFramePr>
+            <a:graphic xmlns:a="http://schemas.openxmlformats.org/drawingml/2006/main">
+              <a:graphicData uri="http://schemas.openxmlformats.org/drawingml/2006/picture">
+                <pic:pic xmlns:pic="http://schemas.openxmlformats.org/drawingml/2006/picture">
+                  <pic:nvPicPr>
+                    <pic:cNvPr id="1" name=""/>
+                    <pic:cNvPicPr/>
+                  </pic:nvPicPr>
+                  <pic:blipFill>
+                    <a:blip r:embed="rId13"/>
+                    <a:stretch>
+                      <a:fillRect/>
+                    </a:stretch>
+                  </pic:blipFill>
+                  <pic:spPr>
+                    <a:xfrm>
+                      <a:off x="0" y="0"/>
+                      <a:ext cx="4515480" cy="457264"/>
+                    </a:xfrm>
+                    <a:prstGeom prst="rect">
+                      <a:avLst/>
+                    </a:prstGeom>
+                  </pic:spPr>
+                </pic:pic>
+              </a:graphicData>
+            </a:graphic>
+          </wp:inline>
+        </w:drawing>
+      </w:r>
+    </w:p>
+    <w:p>
+      <w:pPr>
+        <w:pStyle w:val="Caption"/>
+        <w:jc w:val="center"/>
+      </w:pPr>
+      <w:r>
+        <w:t xml:space="preserve">Figure </w:t>
+      </w:r>
+      <w:fldSimple w:instr=" SEQ Figure \* ARABIC ">
+        <w:r>
+          <w:rPr>
+            <w:noProof/>
+          </w:rPr>
+          <w:t>9</w:t>
+        </w:r>
+      </w:fldSimple>
+      <w:r>
+        <w:t>:</w:t>
+      </w:r>
+      <w:r>
+        <w:t xml:space="preserve">Thermal resistance of the </w:t>
+      </w:r>
+      <w:r>
+        <w:t>IGBT</w:t>
+      </w:r>
+    </w:p>
+    <w:p>
+      <w:pPr>
+        <w:spacing w:line="360" w:lineRule="auto"/>
+        <w:ind w:firstLine="720"/>
+        <w:rPr>
+          <w:rFonts w:eastAsiaTheme="minorEastAsia"/>
+        </w:rPr>
+      </w:pPr>
+      <w:r>
+        <w:rPr>
+          <w:rFonts w:eastAsiaTheme="minorEastAsia"/>
+        </w:rPr>
+        <w:t xml:space="preserve">We have decided to use the same fan and same heatsink that we planned to use for the diode. Hence, same calculations are valid for the IGBT. </w:t>
+      </w:r>
+    </w:p>
+    <w:p>
+      <w:pPr>
+        <w:spacing w:line="360" w:lineRule="auto"/>
+        <w:ind w:firstLine="720"/>
+        <w:rPr>
+          <w:rFonts w:eastAsiaTheme="minorEastAsia"/>
+        </w:rPr>
+      </w:pPr>
+      <w:r>
+        <w:t>A</w:t>
+      </w:r>
+      <w:r>
+        <w:t xml:space="preserve">ssume </w:t>
+      </w:r>
+      <w:proofErr w:type="spellStart"/>
+      <w:r>
+        <w:t>T</w:t>
+      </w:r>
+      <w:r>
+        <w:rPr>
+          <w:vertAlign w:val="subscript"/>
+        </w:rPr>
+        <w:t>ambient</w:t>
+      </w:r>
+      <w:proofErr w:type="spellEnd"/>
+      <w:r>
+        <w:t xml:space="preserve"> = 40</w:t>
+      </w:r>
+      <w:r>
+        <w:rPr>
+          <w:rFonts w:cs="Times New Roman"/>
+        </w:rPr>
+        <w:t>˚</w:t>
+      </w:r>
+      <w:r>
+        <w:t>C.</w:t>
+      </w:r>
+      <w:r>
+        <w:tab/>
+      </w:r>
+      <w:r>
+        <w:rPr>
+          <w:rFonts w:ascii="Cambria Math" w:eastAsiaTheme="minorEastAsia" w:hAnsi="Cambria Math"/>
+          <w:i/>
+        </w:rPr>
+        <w:br/>
+      </w:r>
+      <m:oMathPara>
+        <m:oMath>
+          <m:sSub>
+            <m:sSubPr>
+              <m:ctrlPr>
+                <w:rPr>
+                  <w:rFonts w:ascii="Cambria Math" w:eastAsiaTheme="minorEastAsia" w:hAnsi="Cambria Math"/>
+                  <w:i/>
+                </w:rPr>
+              </m:ctrlPr>
+            </m:sSubPr>
+            <m:e>
+              <m:r>
+                <w:rPr>
+                  <w:rFonts w:ascii="Cambria Math" w:hAnsi="Cambria Math"/>
+                </w:rPr>
+                <m:t>T</m:t>
+              </m:r>
+              <m:ctrlPr>
+                <w:rPr>
+                  <w:rFonts w:ascii="Cambria Math" w:hAnsi="Cambria Math"/>
+                  <w:i/>
+                </w:rPr>
+              </m:ctrlPr>
+            </m:e>
+            <m:sub>
+              <m:r>
+                <w:rPr>
+                  <w:rFonts w:ascii="Cambria Math" w:eastAsiaTheme="minorEastAsia" w:hAnsi="Cambria Math"/>
+                </w:rPr>
+                <m:t>junction</m:t>
+              </m:r>
+            </m:sub>
+          </m:sSub>
+          <m:r>
+            <w:rPr>
+              <w:rFonts w:ascii="Cambria Math" w:eastAsiaTheme="minorEastAsia" w:hAnsi="Cambria Math"/>
+            </w:rPr>
+            <m:t>=</m:t>
+          </m:r>
+          <m:sSub>
+            <m:sSubPr>
+              <m:ctrlPr>
+                <w:rPr>
+                  <w:rFonts w:ascii="Cambria Math" w:eastAsiaTheme="minorEastAsia" w:hAnsi="Cambria Math"/>
+                  <w:i/>
+                </w:rPr>
+              </m:ctrlPr>
+            </m:sSubPr>
+            <m:e>
+              <m:r>
+                <w:rPr>
+                  <w:rFonts w:ascii="Cambria Math" w:eastAsiaTheme="minorEastAsia" w:hAnsi="Cambria Math"/>
+                </w:rPr>
+                <m:t>T</m:t>
+              </m:r>
+            </m:e>
+            <m:sub>
+              <m:r>
+                <w:rPr>
+                  <w:rFonts w:ascii="Cambria Math" w:eastAsiaTheme="minorEastAsia" w:hAnsi="Cambria Math"/>
+                </w:rPr>
+                <m:t>ambient</m:t>
+              </m:r>
+            </m:sub>
+          </m:sSub>
+          <m:r>
+            <w:rPr>
+              <w:rFonts w:ascii="Cambria Math" w:eastAsiaTheme="minorEastAsia" w:hAnsi="Cambria Math"/>
+            </w:rPr>
+            <m:t>+</m:t>
+          </m:r>
+          <m:r>
+            <w:rPr>
+              <w:rFonts w:ascii="Cambria Math" w:eastAsiaTheme="minorEastAsia" w:hAnsi="Cambria Math"/>
+            </w:rPr>
+            <m:t>(</m:t>
+          </m:r>
+          <m:sSub>
+            <m:sSubPr>
+              <m:ctrlPr>
+                <w:rPr>
+                  <w:rFonts w:ascii="Cambria Math" w:eastAsiaTheme="minorEastAsia" w:hAnsi="Cambria Math"/>
+                  <w:i/>
+                </w:rPr>
+              </m:ctrlPr>
+            </m:sSubPr>
+            <m:e>
+              <m:r>
+                <w:rPr>
+                  <w:rFonts w:ascii="Cambria Math" w:eastAsiaTheme="minorEastAsia" w:hAnsi="Cambria Math"/>
+                </w:rPr>
+                <m:t>R</m:t>
+              </m:r>
+            </m:e>
+            <m:sub>
+              <m:r>
+                <w:rPr>
+                  <w:rFonts w:ascii="Cambria Math" w:eastAsiaTheme="minorEastAsia" w:hAnsi="Cambria Math"/>
+                </w:rPr>
+                <m:t>thJC</m:t>
+              </m:r>
+            </m:sub>
+          </m:sSub>
+          <m:r>
+            <w:rPr>
+              <w:rFonts w:ascii="Cambria Math" w:eastAsiaTheme="minorEastAsia" w:hAnsi="Cambria Math"/>
+            </w:rPr>
+            <m:t>+</m:t>
+          </m:r>
+          <m:sSub>
+            <m:sSubPr>
+              <m:ctrlPr>
+                <w:rPr>
+                  <w:rFonts w:ascii="Cambria Math" w:eastAsiaTheme="minorEastAsia" w:hAnsi="Cambria Math"/>
+                  <w:i/>
+                </w:rPr>
+              </m:ctrlPr>
+            </m:sSubPr>
+            <m:e>
+              <m:sSub>
+                <m:sSubPr>
+                  <m:ctrlPr>
+                    <w:rPr>
+                      <w:rFonts w:ascii="Cambria Math" w:eastAsiaTheme="minorEastAsia" w:hAnsi="Cambria Math"/>
+                      <w:i/>
+                    </w:rPr>
+                  </m:ctrlPr>
+                </m:sSubPr>
+                <m:e>
+                  <m:r>
+                    <w:rPr>
+                      <w:rFonts w:ascii="Cambria Math" w:eastAsiaTheme="minorEastAsia" w:hAnsi="Cambria Math"/>
+                    </w:rPr>
+                    <m:t>R</m:t>
+                  </m:r>
+                </m:e>
+                <m:sub>
+                  <m:r>
+                    <w:rPr>
+                      <w:rFonts w:ascii="Cambria Math" w:eastAsiaTheme="minorEastAsia" w:hAnsi="Cambria Math"/>
+                    </w:rPr>
+                    <m:t>thCS</m:t>
+                  </m:r>
+                </m:sub>
+              </m:sSub>
+              <m:r>
+                <w:rPr>
+                  <w:rFonts w:ascii="Cambria Math" w:eastAsiaTheme="minorEastAsia" w:hAnsi="Cambria Math"/>
+                </w:rPr>
+                <m:t>+</m:t>
+              </m:r>
+              <m:r>
+                <w:rPr>
+                  <w:rFonts w:ascii="Cambria Math" w:eastAsiaTheme="minorEastAsia" w:hAnsi="Cambria Math"/>
+                </w:rPr>
+                <m:t>R</m:t>
+              </m:r>
+            </m:e>
+            <m:sub>
+              <m:r>
+                <w:rPr>
+                  <w:rFonts w:ascii="Cambria Math" w:eastAsiaTheme="minorEastAsia" w:hAnsi="Cambria Math"/>
+                </w:rPr>
+                <m:t>HA</m:t>
+              </m:r>
+            </m:sub>
+          </m:sSub>
+          <m:r>
+            <w:rPr>
+              <w:rFonts w:ascii="Cambria Math" w:eastAsiaTheme="minorEastAsia" w:hAnsi="Cambria Math"/>
+            </w:rPr>
+            <m:t>)</m:t>
+          </m:r>
+          <m:r>
+            <w:rPr>
+              <w:rFonts w:ascii="Cambria Math" w:eastAsiaTheme="minorEastAsia" w:hAnsi="Cambria Math"/>
+            </w:rPr>
+            <m:t>*</m:t>
+          </m:r>
+          <m:sSub>
+            <m:sSubPr>
+              <m:ctrlPr>
+                <w:rPr>
+                  <w:rFonts w:ascii="Cambria Math" w:eastAsiaTheme="minorEastAsia" w:hAnsi="Cambria Math"/>
+                  <w:i/>
+                </w:rPr>
+              </m:ctrlPr>
+            </m:sSubPr>
+            <m:e>
+              <m:r>
+                <w:rPr>
+                  <w:rFonts w:ascii="Cambria Math" w:eastAsiaTheme="minorEastAsia" w:hAnsi="Cambria Math"/>
+                </w:rPr>
+                <m:t>P</m:t>
+              </m:r>
+            </m:e>
+            <m:sub>
+              <m:r>
+                <w:rPr>
+                  <w:rFonts w:ascii="Cambria Math" w:eastAsiaTheme="minorEastAsia" w:hAnsi="Cambria Math"/>
+                </w:rPr>
+                <m:t>total</m:t>
+              </m:r>
+            </m:sub>
+          </m:sSub>
+          <m:r>
+            <w:rPr>
+              <w:rFonts w:ascii="Cambria Math" w:eastAsiaTheme="minorEastAsia" w:hAnsi="Cambria Math"/>
+            </w:rPr>
+            <m:t>=</m:t>
+          </m:r>
+          <m:r>
+            <w:rPr>
+              <w:rFonts w:ascii="Cambria Math" w:eastAsiaTheme="minorEastAsia" w:hAnsi="Cambria Math"/>
+            </w:rPr>
+            <m:t>82.75</m:t>
+          </m:r>
+          <m:r>
+            <w:rPr>
+              <w:rFonts w:ascii="Cambria Math" w:eastAsiaTheme="minorEastAsia" w:hAnsi="Cambria Math"/>
+            </w:rPr>
+            <m:t>˚C</m:t>
+          </m:r>
+        </m:oMath>
+      </m:oMathPara>
+    </w:p>
+    <w:p>
+      <w:pPr>
+        <w:spacing w:line="360" w:lineRule="auto"/>
+        <w:rPr>
+          <w:rFonts w:eastAsiaTheme="minorEastAsia"/>
+        </w:rPr>
+      </w:pPr>
+      <w:r>
+        <w:rPr>
+          <w:rFonts w:eastAsiaTheme="minorEastAsia"/>
+        </w:rPr>
+        <w:tab/>
+        <w:t xml:space="preserve">So, </w:t>
+      </w:r>
+      <w:r>
+        <w:rPr>
+          <w:rFonts w:eastAsiaTheme="minorEastAsia"/>
+        </w:rPr>
+        <w:t xml:space="preserve">for the worst case, IGBT can stand and work properly. </w:t>
+      </w:r>
+    </w:p>
+    <w:p>
+      <w:pPr>
+        <w:spacing w:line="360" w:lineRule="auto"/>
+        <w:rPr>
+          <w:rFonts w:eastAsiaTheme="minorEastAsia"/>
+        </w:rPr>
+      </w:pPr>
+    </w:p>
+    <w:p>
+      <w:pPr>
+        <w:spacing w:line="360" w:lineRule="auto"/>
+        <w:rPr>
+          <w:rFonts w:eastAsiaTheme="minorEastAsia"/>
+        </w:rPr>
+      </w:pPr>
+    </w:p>
+    <w:p/>
     <w:p/>
     <w:sectPr>
       <w:pgSz w:w="12240" w:h="15840"/>

</xml_diff>

<commit_message>
Demo results (not finished)
</commit_message>
<xml_diff>
--- a/Reports/FinalReportMusa.docx
+++ b/Reports/FinalReportMusa.docx
@@ -956,27 +956,14 @@
       <w:r>
         <w:t xml:space="preserve">Figure </w:t>
       </w:r>
-      <w:r>
-        <w:fldChar w:fldCharType="begin"/>
-      </w:r>
-      <w:r>
-        <w:instrText xml:space="preserve"> SEQ Figure \* ARABIC </w:instrText>
-      </w:r>
-      <w:r>
-        <w:fldChar w:fldCharType="separate"/>
-      </w:r>
-      <w:r>
-        <w:rPr>
-          <w:noProof/>
-        </w:rPr>
-        <w:t>1</w:t>
-      </w:r>
-      <w:r>
-        <w:rPr>
-          <w:noProof/>
-        </w:rPr>
-        <w:fldChar w:fldCharType="end"/>
-      </w:r>
+      <w:fldSimple w:instr=" SEQ Figure \* ARABIC ">
+        <w:r>
+          <w:rPr>
+            <w:noProof/>
+          </w:rPr>
+          <w:t>1</w:t>
+        </w:r>
+      </w:fldSimple>
       <w:r>
         <w:t>:Thermal resistance of the three-phase rectifier module</w:t>
       </w:r>
@@ -1035,27 +1022,14 @@
       <w:r>
         <w:t xml:space="preserve">Figure </w:t>
       </w:r>
-      <w:r>
-        <w:fldChar w:fldCharType="begin"/>
-      </w:r>
-      <w:r>
-        <w:instrText xml:space="preserve"> SEQ Figure \* ARABIC </w:instrText>
-      </w:r>
-      <w:r>
-        <w:fldChar w:fldCharType="separate"/>
-      </w:r>
-      <w:r>
-        <w:rPr>
-          <w:noProof/>
-        </w:rPr>
-        <w:t>2</w:t>
-      </w:r>
-      <w:r>
-        <w:rPr>
-          <w:noProof/>
-        </w:rPr>
-        <w:fldChar w:fldCharType="end"/>
-      </w:r>
+      <w:fldSimple w:instr=" SEQ Figure \* ARABIC ">
+        <w:r>
+          <w:rPr>
+            <w:noProof/>
+          </w:rPr>
+          <w:t>2</w:t>
+        </w:r>
+      </w:fldSimple>
       <w:r>
         <w:t>:Temperature specifications of the three-phase rectifier module</w:t>
       </w:r>
@@ -1243,7 +1217,14 @@
     <w:p>
       <w:r>
         <w:tab/>
-        <w:t xml:space="preserve">Actually, this temperature is in the range of the device’s </w:t>
+      </w:r>
+      <w:proofErr w:type="gramStart"/>
+      <w:r>
+        <w:t>Actually, this</w:t>
+      </w:r>
+      <w:proofErr w:type="gramEnd"/>
+      <w:r>
+        <w:t xml:space="preserve"> temperature is in the range of the device’s </w:t>
       </w:r>
       <w:r>
         <w:t xml:space="preserve">operation temperature. However, we </w:t>
@@ -1258,10 +1239,7 @@
         <w:t xml:space="preserve">We planned to implement </w:t>
       </w:r>
       <w:r>
-        <w:t>HBT254</w:t>
-      </w:r>
-      <w:r>
-        <w:t xml:space="preserve"> </w:t>
+        <w:t xml:space="preserve">HBT254 </w:t>
       </w:r>
       <w:r>
         <w:t xml:space="preserve">to the rectifier. </w:t>
@@ -1273,6 +1251,9 @@
         <w:jc w:val="center"/>
       </w:pPr>
       <w:r>
+        <w:rPr>
+          <w:noProof/>
+        </w:rPr>
         <w:drawing>
           <wp:inline distT="0" distB="0" distL="0" distR="0" wp14:anchorId="7D21A372" wp14:editId="1E31D79F">
             <wp:extent cx="3877702" cy="4410075"/>
@@ -1318,14 +1299,27 @@
       <w:r>
         <w:t xml:space="preserve">Figure </w:t>
       </w:r>
-      <w:fldSimple w:instr=" SEQ Figure \* ARABIC ">
-        <w:r>
-          <w:rPr>
-            <w:noProof/>
-          </w:rPr>
-          <w:t>3</w:t>
-        </w:r>
-      </w:fldSimple>
+      <w:r>
+        <w:fldChar w:fldCharType="begin"/>
+      </w:r>
+      <w:r>
+        <w:instrText xml:space="preserve"> SEQ Figure \* ARABIC </w:instrText>
+      </w:r>
+      <w:r>
+        <w:fldChar w:fldCharType="separate"/>
+      </w:r>
+      <w:r>
+        <w:rPr>
+          <w:noProof/>
+        </w:rPr>
+        <w:t>3</w:t>
+      </w:r>
+      <w:r>
+        <w:rPr>
+          <w:noProof/>
+        </w:rPr>
+        <w:fldChar w:fldCharType="end"/>
+      </w:r>
       <w:r>
         <w:t>:Possible implementation of the heatsink to the rectifier module</w:t>
       </w:r>
@@ -1355,13 +1349,7 @@
           <w:rPr>
             <w:rFonts w:ascii="Cambria Math" w:eastAsiaTheme="minorEastAsia" w:hAnsi="Cambria Math"/>
           </w:rPr>
-          <m:t>˚C</m:t>
-        </m:r>
-        <m:r>
-          <w:rPr>
-            <w:rFonts w:ascii="Cambria Math" w:eastAsiaTheme="minorEastAsia" w:hAnsi="Cambria Math"/>
-          </w:rPr>
-          <m:t>/W)</m:t>
+          <m:t>˚C/W)</m:t>
         </m:r>
       </m:oMath>
       <w:r>
@@ -1442,13 +1430,7 @@
             <w:rPr>
               <w:rFonts w:ascii="Cambria Math" w:eastAsiaTheme="minorEastAsia" w:hAnsi="Cambria Math"/>
             </w:rPr>
-            <m:t>+</m:t>
-          </m:r>
-          <m:r>
-            <w:rPr>
-              <w:rFonts w:ascii="Cambria Math" w:eastAsiaTheme="minorEastAsia" w:hAnsi="Cambria Math"/>
-            </w:rPr>
-            <m:t>(</m:t>
+            <m:t>+(</m:t>
           </m:r>
           <m:sSub>
             <m:sSubPr>
@@ -1472,13 +1454,7 @@
                 <w:rPr>
                   <w:rFonts w:ascii="Cambria Math" w:eastAsiaTheme="minorEastAsia" w:hAnsi="Cambria Math"/>
                 </w:rPr>
-                <m:t>thJ</m:t>
-              </m:r>
-              <m:r>
-                <w:rPr>
-                  <w:rFonts w:ascii="Cambria Math" w:eastAsiaTheme="minorEastAsia" w:hAnsi="Cambria Math"/>
-                </w:rPr>
-                <m:t>H</m:t>
+                <m:t>thJH</m:t>
               </m:r>
             </m:sub>
           </m:sSub>
@@ -1518,13 +1494,7 @@
             <w:rPr>
               <w:rFonts w:ascii="Cambria Math" w:eastAsiaTheme="minorEastAsia" w:hAnsi="Cambria Math"/>
             </w:rPr>
-            <m:t>)</m:t>
-          </m:r>
-          <m:r>
-            <w:rPr>
-              <w:rFonts w:ascii="Cambria Math" w:eastAsiaTheme="minorEastAsia" w:hAnsi="Cambria Math"/>
-            </w:rPr>
-            <m:t>*</m:t>
+            <m:t>)*</m:t>
           </m:r>
           <m:sSub>
             <m:sSubPr>
@@ -1556,19 +1526,7 @@
             <w:rPr>
               <w:rFonts w:ascii="Cambria Math" w:eastAsiaTheme="minorEastAsia" w:hAnsi="Cambria Math"/>
             </w:rPr>
-            <m:t>=</m:t>
-          </m:r>
-          <m:r>
-            <w:rPr>
-              <w:rFonts w:ascii="Cambria Math" w:eastAsiaTheme="minorEastAsia" w:hAnsi="Cambria Math"/>
-            </w:rPr>
-            <m:t>82.9</m:t>
-          </m:r>
-          <m:r>
-            <w:rPr>
-              <w:rFonts w:ascii="Cambria Math" w:eastAsiaTheme="minorEastAsia" w:hAnsi="Cambria Math"/>
-            </w:rPr>
-            <m:t>˚C</m:t>
+            <m:t>=82.9˚C</m:t>
           </m:r>
         </m:oMath>
       </m:oMathPara>
@@ -1832,6 +1790,7 @@
       <w:r>
         <w:rPr>
           <w:rFonts w:eastAsiaTheme="minorEastAsia"/>
+          <w:noProof/>
         </w:rPr>
         <w:drawing>
           <wp:inline distT="0" distB="0" distL="0" distR="0" wp14:anchorId="338896E8" wp14:editId="53BCCC4C">
@@ -1881,14 +1840,27 @@
       <w:r>
         <w:t xml:space="preserve">Figure </w:t>
       </w:r>
-      <w:fldSimple w:instr=" SEQ Figure \* ARABIC ">
-        <w:r>
-          <w:rPr>
-            <w:noProof/>
-          </w:rPr>
-          <w:t>4</w:t>
-        </w:r>
-      </w:fldSimple>
+      <w:r>
+        <w:fldChar w:fldCharType="begin"/>
+      </w:r>
+      <w:r>
+        <w:instrText xml:space="preserve"> SEQ Figure \* ARABIC </w:instrText>
+      </w:r>
+      <w:r>
+        <w:fldChar w:fldCharType="separate"/>
+      </w:r>
+      <w:r>
+        <w:rPr>
+          <w:noProof/>
+        </w:rPr>
+        <w:t>4</w:t>
+      </w:r>
+      <w:r>
+        <w:rPr>
+          <w:noProof/>
+        </w:rPr>
+        <w:fldChar w:fldCharType="end"/>
+      </w:r>
       <w:r>
         <w:t>:</w:t>
       </w:r>
@@ -1910,6 +1882,7 @@
       <w:r>
         <w:rPr>
           <w:rFonts w:eastAsiaTheme="minorEastAsia"/>
+          <w:noProof/>
         </w:rPr>
         <w:drawing>
           <wp:inline distT="0" distB="0" distL="0" distR="0" wp14:anchorId="0C43E8E5" wp14:editId="77CC64D1">
@@ -1956,14 +1929,27 @@
       <w:r>
         <w:t xml:space="preserve">Figure </w:t>
       </w:r>
-      <w:fldSimple w:instr=" SEQ Figure \* ARABIC ">
-        <w:r>
-          <w:rPr>
-            <w:noProof/>
-          </w:rPr>
-          <w:t>5</w:t>
-        </w:r>
-      </w:fldSimple>
+      <w:r>
+        <w:fldChar w:fldCharType="begin"/>
+      </w:r>
+      <w:r>
+        <w:instrText xml:space="preserve"> SEQ Figure \* ARABIC </w:instrText>
+      </w:r>
+      <w:r>
+        <w:fldChar w:fldCharType="separate"/>
+      </w:r>
+      <w:r>
+        <w:rPr>
+          <w:noProof/>
+        </w:rPr>
+        <w:t>5</w:t>
+      </w:r>
+      <w:r>
+        <w:rPr>
+          <w:noProof/>
+        </w:rPr>
+        <w:fldChar w:fldCharType="end"/>
+      </w:r>
       <w:r>
         <w:t>:Operating temperature of the diode</w:t>
       </w:r>
@@ -1994,10 +1980,7 @@
         <w:t>˚</w:t>
       </w:r>
       <w:r>
-        <w:t>C.</w:t>
-      </w:r>
-      <w:r>
-        <w:t xml:space="preserve"> Now, calculate the temperature of the diode. </w:t>
+        <w:t xml:space="preserve">C. Now, calculate the temperature of the diode. </w:t>
       </w:r>
       <w:r>
         <w:tab/>
@@ -2111,13 +2094,7 @@
                 <w:rPr>
                   <w:rFonts w:ascii="Cambria Math" w:eastAsiaTheme="minorEastAsia" w:hAnsi="Cambria Math"/>
                 </w:rPr>
-                <m:t>thJ</m:t>
-              </m:r>
-              <m:r>
-                <w:rPr>
-                  <w:rFonts w:ascii="Cambria Math" w:eastAsiaTheme="minorEastAsia" w:hAnsi="Cambria Math"/>
-                </w:rPr>
-                <m:t>A</m:t>
+                <m:t>thJA</m:t>
               </m:r>
             </m:sub>
           </m:sSub>
@@ -2157,19 +2134,7 @@
             <w:rPr>
               <w:rFonts w:ascii="Cambria Math" w:eastAsiaTheme="minorEastAsia" w:hAnsi="Cambria Math"/>
             </w:rPr>
-            <m:t>=</m:t>
-          </m:r>
-          <m:r>
-            <w:rPr>
-              <w:rFonts w:ascii="Cambria Math" w:eastAsiaTheme="minorEastAsia" w:hAnsi="Cambria Math"/>
-            </w:rPr>
-            <m:t>287.6</m:t>
-          </m:r>
-          <m:r>
-            <w:rPr>
-              <w:rFonts w:ascii="Cambria Math" w:eastAsiaTheme="minorEastAsia" w:hAnsi="Cambria Math"/>
-            </w:rPr>
-            <m:t>˚C</m:t>
+            <m:t>=287.6˚C</m:t>
           </m:r>
         </m:oMath>
       </m:oMathPara>
@@ -2179,13 +2144,7 @@
         <w:t>As it can be observed, temperature of the diode</w:t>
       </w:r>
       <w:r>
-        <w:t xml:space="preserve"> exceeds the operating temperature range. Hence, heatsink and fan usage is necessary. For the heatsink, we have decided to use </w:t>
-      </w:r>
-      <w:r>
-        <w:t>HBT254</w:t>
-      </w:r>
-      <w:r>
-        <w:t xml:space="preserve">. </w:t>
+        <w:t xml:space="preserve"> exceeds the operating temperature range. Hence, heatsink and fan usage is necessary. For the heatsink, we have decided to use HBT254. </w:t>
       </w:r>
     </w:p>
     <w:p>
@@ -2250,6 +2209,7 @@
       <w:r>
         <w:rPr>
           <w:rFonts w:eastAsiaTheme="minorEastAsia"/>
+          <w:noProof/>
         </w:rPr>
         <w:drawing>
           <wp:inline distT="0" distB="0" distL="0" distR="0" wp14:anchorId="60EDD1E9" wp14:editId="1E9ACB90">
@@ -2296,14 +2256,27 @@
       <w:r>
         <w:t xml:space="preserve">Figure </w:t>
       </w:r>
-      <w:fldSimple w:instr=" SEQ Figure \* ARABIC ">
-        <w:r>
-          <w:rPr>
-            <w:noProof/>
-          </w:rPr>
-          <w:t>6</w:t>
-        </w:r>
-      </w:fldSimple>
+      <w:r>
+        <w:fldChar w:fldCharType="begin"/>
+      </w:r>
+      <w:r>
+        <w:instrText xml:space="preserve"> SEQ Figure \* ARABIC </w:instrText>
+      </w:r>
+      <w:r>
+        <w:fldChar w:fldCharType="separate"/>
+      </w:r>
+      <w:r>
+        <w:rPr>
+          <w:noProof/>
+        </w:rPr>
+        <w:t>6</w:t>
+      </w:r>
+      <w:r>
+        <w:rPr>
+          <w:noProof/>
+        </w:rPr>
+        <w:fldChar w:fldCharType="end"/>
+      </w:r>
       <w:r>
         <w:t>:Possible fan selection</w:t>
       </w:r>
@@ -2314,6 +2287,9 @@
         <w:jc w:val="center"/>
       </w:pPr>
       <w:r>
+        <w:rPr>
+          <w:noProof/>
+        </w:rPr>
         <w:lastRenderedPageBreak/>
         <w:drawing>
           <wp:inline distT="0" distB="0" distL="0" distR="0" wp14:anchorId="3A9DEF1D" wp14:editId="57EB0CB7">
@@ -2360,14 +2336,27 @@
       <w:r>
         <w:t xml:space="preserve">Figure </w:t>
       </w:r>
-      <w:fldSimple w:instr=" SEQ Figure \* ARABIC ">
-        <w:r>
-          <w:rPr>
-            <w:noProof/>
-          </w:rPr>
-          <w:t>7</w:t>
-        </w:r>
-      </w:fldSimple>
+      <w:r>
+        <w:fldChar w:fldCharType="begin"/>
+      </w:r>
+      <w:r>
+        <w:instrText xml:space="preserve"> SEQ Figure \* ARABIC </w:instrText>
+      </w:r>
+      <w:r>
+        <w:fldChar w:fldCharType="separate"/>
+      </w:r>
+      <w:r>
+        <w:rPr>
+          <w:noProof/>
+        </w:rPr>
+        <w:t>7</w:t>
+      </w:r>
+      <w:r>
+        <w:rPr>
+          <w:noProof/>
+        </w:rPr>
+        <w:fldChar w:fldCharType="end"/>
+      </w:r>
       <w:r>
         <w:t>:DC fan specifications</w:t>
       </w:r>
@@ -2400,10 +2389,7 @@
         <w:t>578.83</w:t>
       </w:r>
       <w:r>
-        <w:t xml:space="preserve">. Besides, heatsink’s thermal resistance is 0.95 </w:t>
-      </w:r>
-      <w:r>
-        <w:t>(</w:t>
+        <w:t>. Besides, heatsink’s thermal resistance is 0.95 (</w:t>
       </w:r>
       <m:oMath>
         <m:r>
@@ -2533,13 +2519,7 @@
                 <w:rPr>
                   <w:rFonts w:ascii="Cambria Math" w:eastAsiaTheme="minorEastAsia" w:hAnsi="Cambria Math"/>
                 </w:rPr>
-                <m:t>thJ</m:t>
-              </m:r>
-              <m:r>
-                <w:rPr>
-                  <w:rFonts w:ascii="Cambria Math" w:eastAsiaTheme="minorEastAsia" w:hAnsi="Cambria Math"/>
-                </w:rPr>
-                <m:t>C</m:t>
+                <m:t>thJC</m:t>
               </m:r>
             </m:sub>
           </m:sSub>
@@ -2611,19 +2591,7 @@
             <w:rPr>
               <w:rFonts w:ascii="Cambria Math" w:eastAsiaTheme="minorEastAsia" w:hAnsi="Cambria Math"/>
             </w:rPr>
-            <m:t>=</m:t>
-          </m:r>
-          <m:r>
-            <w:rPr>
-              <w:rFonts w:ascii="Cambria Math" w:eastAsiaTheme="minorEastAsia" w:hAnsi="Cambria Math"/>
-            </w:rPr>
-            <m:t>55.2</m:t>
-          </m:r>
-          <m:r>
-            <w:rPr>
-              <w:rFonts w:ascii="Cambria Math" w:eastAsiaTheme="minorEastAsia" w:hAnsi="Cambria Math"/>
-            </w:rPr>
-            <m:t>˚C</m:t>
+            <m:t>=55.2˚C</m:t>
           </m:r>
         </m:oMath>
       </m:oMathPara>
@@ -3237,13 +3205,7 @@
           <w:rPr>
             <w:rFonts w:ascii="Cambria Math" w:eastAsiaTheme="minorEastAsia" w:hAnsi="Cambria Math"/>
           </w:rPr>
-          <m:t>=10.32A</m:t>
-        </m:r>
-        <m:r>
-          <w:rPr>
-            <w:rFonts w:ascii="Cambria Math" w:eastAsiaTheme="minorEastAsia" w:hAnsi="Cambria Math"/>
-          </w:rPr>
-          <m:t>*D=5.16 A for D=0.5</m:t>
+          <m:t>=10.32A*D=5.16 A for D=0.5</m:t>
         </m:r>
       </m:oMath>
       <w:r>
@@ -3471,31 +3433,7 @@
             <w:rPr>
               <w:rFonts w:ascii="Cambria Math" w:eastAsiaTheme="minorEastAsia" w:hAnsi="Cambria Math"/>
             </w:rPr>
-            <m:t>=2</m:t>
-          </m:r>
-          <m:r>
-            <w:rPr>
-              <w:rFonts w:ascii="Cambria Math" w:eastAsiaTheme="minorEastAsia" w:hAnsi="Cambria Math"/>
-            </w:rPr>
-            <m:t>3</m:t>
-          </m:r>
-          <m:r>
-            <w:rPr>
-              <w:rFonts w:ascii="Cambria Math" w:eastAsiaTheme="minorEastAsia" w:hAnsi="Cambria Math"/>
-            </w:rPr>
-            <m:t>.</m:t>
-          </m:r>
-          <m:r>
-            <w:rPr>
-              <w:rFonts w:ascii="Cambria Math" w:eastAsiaTheme="minorEastAsia" w:hAnsi="Cambria Math"/>
-            </w:rPr>
-            <m:t>6</m:t>
-          </m:r>
-          <m:r>
-            <w:rPr>
-              <w:rFonts w:ascii="Cambria Math" w:eastAsiaTheme="minorEastAsia" w:hAnsi="Cambria Math"/>
-            </w:rPr>
-            <m:t>2 W</m:t>
+            <m:t>=23.62 W</m:t>
           </m:r>
         </m:oMath>
       </m:oMathPara>
@@ -3510,6 +3448,7 @@
         <w:rPr>
           <w:rFonts w:ascii="Cambria Math" w:eastAsiaTheme="minorEastAsia" w:hAnsi="Cambria Math"/>
           <w:i/>
+          <w:noProof/>
         </w:rPr>
         <w:drawing>
           <wp:inline distT="0" distB="0" distL="0" distR="0" wp14:anchorId="0716E110" wp14:editId="359AD9FC">
@@ -3556,14 +3495,27 @@
       <w:r>
         <w:t xml:space="preserve">Figure </w:t>
       </w:r>
-      <w:fldSimple w:instr=" SEQ Figure \* ARABIC ">
-        <w:r>
-          <w:rPr>
-            <w:noProof/>
-          </w:rPr>
-          <w:t>8</w:t>
-        </w:r>
-      </w:fldSimple>
+      <w:r>
+        <w:fldChar w:fldCharType="begin"/>
+      </w:r>
+      <w:r>
+        <w:instrText xml:space="preserve"> SEQ Figure \* ARABIC </w:instrText>
+      </w:r>
+      <w:r>
+        <w:fldChar w:fldCharType="separate"/>
+      </w:r>
+      <w:r>
+        <w:rPr>
+          <w:noProof/>
+        </w:rPr>
+        <w:t>8</w:t>
+      </w:r>
+      <w:r>
+        <w:rPr>
+          <w:noProof/>
+        </w:rPr>
+        <w:fldChar w:fldCharType="end"/>
+      </w:r>
       <w:r>
         <w:t>:</w:t>
       </w:r>
@@ -3580,6 +3532,9 @@
         <w:jc w:val="center"/>
       </w:pPr>
       <w:r>
+        <w:rPr>
+          <w:noProof/>
+        </w:rPr>
         <w:drawing>
           <wp:inline distT="0" distB="0" distL="0" distR="0" wp14:anchorId="65D128A1" wp14:editId="2410A638">
             <wp:extent cx="4515480" cy="457264"/>
@@ -3625,14 +3580,27 @@
       <w:r>
         <w:t xml:space="preserve">Figure </w:t>
       </w:r>
-      <w:fldSimple w:instr=" SEQ Figure \* ARABIC ">
-        <w:r>
-          <w:rPr>
-            <w:noProof/>
-          </w:rPr>
-          <w:t>9</w:t>
-        </w:r>
-      </w:fldSimple>
+      <w:r>
+        <w:fldChar w:fldCharType="begin"/>
+      </w:r>
+      <w:r>
+        <w:instrText xml:space="preserve"> SEQ Figure \* ARABIC </w:instrText>
+      </w:r>
+      <w:r>
+        <w:fldChar w:fldCharType="separate"/>
+      </w:r>
+      <w:r>
+        <w:rPr>
+          <w:noProof/>
+        </w:rPr>
+        <w:t>9</w:t>
+      </w:r>
+      <w:r>
+        <w:rPr>
+          <w:noProof/>
+        </w:rPr>
+        <w:fldChar w:fldCharType="end"/>
+      </w:r>
       <w:r>
         <w:t>:</w:t>
       </w:r>
@@ -3667,10 +3635,7 @@
         </w:rPr>
       </w:pPr>
       <w:r>
-        <w:t>A</w:t>
-      </w:r>
-      <w:r>
-        <w:t xml:space="preserve">ssume </w:t>
+        <w:t xml:space="preserve">Assume </w:t>
       </w:r>
       <w:proofErr w:type="spellStart"/>
       <w:r>
@@ -3775,13 +3740,7 @@
             <w:rPr>
               <w:rFonts w:ascii="Cambria Math" w:eastAsiaTheme="minorEastAsia" w:hAnsi="Cambria Math"/>
             </w:rPr>
-            <m:t>+</m:t>
-          </m:r>
-          <m:r>
-            <w:rPr>
-              <w:rFonts w:ascii="Cambria Math" w:eastAsiaTheme="minorEastAsia" w:hAnsi="Cambria Math"/>
-            </w:rPr>
-            <m:t>(</m:t>
+            <m:t>+(</m:t>
           </m:r>
           <m:sSub>
             <m:sSubPr>
@@ -3855,13 +3814,7 @@
                 <w:rPr>
                   <w:rFonts w:ascii="Cambria Math" w:eastAsiaTheme="minorEastAsia" w:hAnsi="Cambria Math"/>
                 </w:rPr>
-                <m:t>+</m:t>
-              </m:r>
-              <m:r>
-                <w:rPr>
-                  <w:rFonts w:ascii="Cambria Math" w:eastAsiaTheme="minorEastAsia" w:hAnsi="Cambria Math"/>
-                </w:rPr>
-                <m:t>R</m:t>
+                <m:t>+R</m:t>
               </m:r>
             </m:e>
             <m:sub>
@@ -3877,13 +3830,7 @@
             <w:rPr>
               <w:rFonts w:ascii="Cambria Math" w:eastAsiaTheme="minorEastAsia" w:hAnsi="Cambria Math"/>
             </w:rPr>
-            <m:t>)</m:t>
-          </m:r>
-          <m:r>
-            <w:rPr>
-              <w:rFonts w:ascii="Cambria Math" w:eastAsiaTheme="minorEastAsia" w:hAnsi="Cambria Math"/>
-            </w:rPr>
-            <m:t>*</m:t>
+            <m:t>)*</m:t>
           </m:r>
           <m:sSub>
             <m:sSubPr>
@@ -3915,19 +3862,7 @@
             <w:rPr>
               <w:rFonts w:ascii="Cambria Math" w:eastAsiaTheme="minorEastAsia" w:hAnsi="Cambria Math"/>
             </w:rPr>
-            <m:t>=</m:t>
-          </m:r>
-          <m:r>
-            <w:rPr>
-              <w:rFonts w:ascii="Cambria Math" w:eastAsiaTheme="minorEastAsia" w:hAnsi="Cambria Math"/>
-            </w:rPr>
-            <m:t>82.75</m:t>
-          </m:r>
-          <m:r>
-            <w:rPr>
-              <w:rFonts w:ascii="Cambria Math" w:eastAsiaTheme="minorEastAsia" w:hAnsi="Cambria Math"/>
-            </w:rPr>
-            <m:t>˚C</m:t>
+            <m:t>=82.75˚C</m:t>
           </m:r>
         </m:oMath>
       </m:oMathPara>
@@ -3952,6 +3887,1628 @@
         </w:rPr>
         <w:t xml:space="preserve">for the worst case, IGBT can stand and work properly. </w:t>
       </w:r>
+    </w:p>
+    <w:p>
+      <w:pPr>
+        <w:spacing w:line="360" w:lineRule="auto"/>
+        <w:rPr>
+          <w:rFonts w:eastAsiaTheme="minorEastAsia"/>
+        </w:rPr>
+      </w:pPr>
+    </w:p>
+    <w:p>
+      <w:pPr>
+        <w:spacing w:line="360" w:lineRule="auto"/>
+        <w:rPr>
+          <w:rFonts w:eastAsiaTheme="minorEastAsia"/>
+        </w:rPr>
+      </w:pPr>
+    </w:p>
+    <w:p>
+      <w:pPr>
+        <w:spacing w:line="360" w:lineRule="auto"/>
+        <w:rPr>
+          <w:rFonts w:eastAsiaTheme="minorEastAsia"/>
+        </w:rPr>
+      </w:pPr>
+    </w:p>
+    <w:p>
+      <w:pPr>
+        <w:spacing w:line="360" w:lineRule="auto"/>
+        <w:rPr>
+          <w:rFonts w:eastAsiaTheme="minorEastAsia"/>
+        </w:rPr>
+      </w:pPr>
+    </w:p>
+    <w:p>
+      <w:pPr>
+        <w:spacing w:line="360" w:lineRule="auto"/>
+        <w:rPr>
+          <w:rFonts w:eastAsiaTheme="minorEastAsia"/>
+        </w:rPr>
+      </w:pPr>
+    </w:p>
+    <w:p>
+      <w:pPr>
+        <w:spacing w:line="360" w:lineRule="auto"/>
+        <w:rPr>
+          <w:rFonts w:eastAsiaTheme="minorEastAsia"/>
+        </w:rPr>
+      </w:pPr>
+    </w:p>
+    <w:p>
+      <w:pPr>
+        <w:spacing w:line="360" w:lineRule="auto"/>
+        <w:rPr>
+          <w:rFonts w:eastAsiaTheme="minorEastAsia"/>
+        </w:rPr>
+      </w:pPr>
+    </w:p>
+    <w:p>
+      <w:pPr>
+        <w:spacing w:line="360" w:lineRule="auto"/>
+        <w:rPr>
+          <w:rFonts w:eastAsiaTheme="minorEastAsia"/>
+        </w:rPr>
+      </w:pPr>
+    </w:p>
+    <w:p>
+      <w:pPr>
+        <w:spacing w:line="360" w:lineRule="auto"/>
+        <w:rPr>
+          <w:rFonts w:eastAsiaTheme="minorEastAsia"/>
+        </w:rPr>
+      </w:pPr>
+    </w:p>
+    <w:p>
+      <w:pPr>
+        <w:pStyle w:val="Heading1"/>
+        <w:rPr>
+          <w:rFonts w:cs="Times New Roman"/>
+          <w:b/>
+          <w:bCs/>
+        </w:rPr>
+      </w:pPr>
+      <w:r>
+        <w:rPr>
+          <w:rFonts w:cs="Times New Roman"/>
+          <w:b/>
+          <w:bCs/>
+        </w:rPr>
+        <w:lastRenderedPageBreak/>
+        <w:t>DEMO RESULTS</w:t>
+      </w:r>
+    </w:p>
+    <w:p>
+      <w:r>
+        <w:t>In the demo day, procedure was like the following:</w:t>
+      </w:r>
+    </w:p>
+    <w:p>
+      <w:pPr>
+        <w:pStyle w:val="ListParagraph"/>
+        <w:numPr>
+          <w:ilvl w:val="0"/>
+          <w:numId w:val="2"/>
+        </w:numPr>
+      </w:pPr>
+      <w:r>
+        <w:t>Make all the necessary connections</w:t>
+      </w:r>
+    </w:p>
+    <w:p>
+      <w:pPr>
+        <w:pStyle w:val="ListParagraph"/>
+        <w:numPr>
+          <w:ilvl w:val="0"/>
+          <w:numId w:val="2"/>
+        </w:numPr>
+      </w:pPr>
+      <w:r>
+        <w:t xml:space="preserve">Set the variac to a level that motor can receive rated voltage. </w:t>
+      </w:r>
+    </w:p>
+    <w:p>
+      <w:pPr>
+        <w:pStyle w:val="ListParagraph"/>
+        <w:numPr>
+          <w:ilvl w:val="0"/>
+          <w:numId w:val="2"/>
+        </w:numPr>
+      </w:pPr>
+      <w:r>
+        <w:t xml:space="preserve">Give the dc input to start the switching. </w:t>
+      </w:r>
+    </w:p>
+    <w:p>
+      <w:pPr>
+        <w:pStyle w:val="ListParagraph"/>
+        <w:numPr>
+          <w:ilvl w:val="0"/>
+          <w:numId w:val="2"/>
+        </w:numPr>
+      </w:pPr>
+      <w:r>
+        <w:t xml:space="preserve">Manipulate the </w:t>
+      </w:r>
+      <w:r>
+        <w:t>POTs</w:t>
+      </w:r>
+      <w:r>
+        <w:t xml:space="preserve"> to change the speed of the </w:t>
+      </w:r>
+      <w:r>
+        <w:t>motor.</w:t>
+      </w:r>
+    </w:p>
+    <w:p>
+      <w:r>
+        <w:t xml:space="preserve">Initially, these procedures were </w:t>
+      </w:r>
+      <w:r>
+        <w:t>done,</w:t>
+      </w:r>
+      <w:r>
+        <w:t xml:space="preserve"> and the results are noted.</w:t>
+      </w:r>
+    </w:p>
+    <w:p>
+      <w:pPr>
+        <w:keepNext/>
+        <w:jc w:val="center"/>
+      </w:pPr>
+      <w:r>
+        <w:rPr>
+          <w:noProof/>
+        </w:rPr>
+        <w:drawing>
+          <wp:inline distT="0" distB="0" distL="0" distR="0" wp14:anchorId="44C10F9F" wp14:editId="4F6BCAA2">
+            <wp:extent cx="5934075" cy="4448175"/>
+            <wp:effectExtent l="0" t="0" r="9525" b="9525"/>
+            <wp:docPr id="7" name="Picture 7"/>
+            <wp:cNvGraphicFramePr>
+              <a:graphicFrameLocks xmlns:a="http://schemas.openxmlformats.org/drawingml/2006/main" noChangeAspect="1"/>
+            </wp:cNvGraphicFramePr>
+            <a:graphic xmlns:a="http://schemas.openxmlformats.org/drawingml/2006/main">
+              <a:graphicData uri="http://schemas.openxmlformats.org/drawingml/2006/picture">
+                <pic:pic xmlns:pic="http://schemas.openxmlformats.org/drawingml/2006/picture">
+                  <pic:nvPicPr>
+                    <pic:cNvPr id="0" name="Picture 2"/>
+                    <pic:cNvPicPr>
+                      <a:picLocks noChangeAspect="1" noChangeArrowheads="1"/>
+                    </pic:cNvPicPr>
+                  </pic:nvPicPr>
+                  <pic:blipFill>
+                    <a:blip r:embed="rId14">
+                      <a:extLst>
+                        <a:ext uri="{28A0092B-C50C-407E-A947-70E740481C1C}">
+                          <a14:useLocalDpi xmlns:a14="http://schemas.microsoft.com/office/drawing/2010/main" val="0"/>
+                        </a:ext>
+                      </a:extLst>
+                    </a:blip>
+                    <a:srcRect/>
+                    <a:stretch>
+                      <a:fillRect/>
+                    </a:stretch>
+                  </pic:blipFill>
+                  <pic:spPr bwMode="auto">
+                    <a:xfrm>
+                      <a:off x="0" y="0"/>
+                      <a:ext cx="5934075" cy="4448175"/>
+                    </a:xfrm>
+                    <a:prstGeom prst="rect">
+                      <a:avLst/>
+                    </a:prstGeom>
+                    <a:noFill/>
+                    <a:ln>
+                      <a:noFill/>
+                    </a:ln>
+                  </pic:spPr>
+                </pic:pic>
+              </a:graphicData>
+            </a:graphic>
+          </wp:inline>
+        </w:drawing>
+      </w:r>
+    </w:p>
+    <w:p>
+      <w:pPr>
+        <w:pStyle w:val="Caption"/>
+        <w:jc w:val="center"/>
+      </w:pPr>
+      <w:r>
+        <w:t xml:space="preserve">Figure </w:t>
+      </w:r>
+      <w:fldSimple w:instr=" SEQ Figure \* ARABIC ">
+        <w:r>
+          <w:rPr>
+            <w:noProof/>
+          </w:rPr>
+          <w:t>10</w:t>
+        </w:r>
+      </w:fldSimple>
+      <w:r>
+        <w:t>:Input current</w:t>
+      </w:r>
+    </w:p>
+    <w:p>
+      <w:pPr>
+        <w:keepNext/>
+        <w:jc w:val="center"/>
+      </w:pPr>
+      <w:r>
+        <w:rPr>
+          <w:noProof/>
+        </w:rPr>
+        <w:lastRenderedPageBreak/>
+        <w:drawing>
+          <wp:inline distT="0" distB="0" distL="0" distR="0" wp14:anchorId="73CC8471" wp14:editId="0634DFED">
+            <wp:extent cx="5934075" cy="4448175"/>
+            <wp:effectExtent l="0" t="0" r="9525" b="9525"/>
+            <wp:docPr id="9" name="Picture 9"/>
+            <wp:cNvGraphicFramePr>
+              <a:graphicFrameLocks xmlns:a="http://schemas.openxmlformats.org/drawingml/2006/main" noChangeAspect="1"/>
+            </wp:cNvGraphicFramePr>
+            <a:graphic xmlns:a="http://schemas.openxmlformats.org/drawingml/2006/main">
+              <a:graphicData uri="http://schemas.openxmlformats.org/drawingml/2006/picture">
+                <pic:pic xmlns:pic="http://schemas.openxmlformats.org/drawingml/2006/picture">
+                  <pic:nvPicPr>
+                    <pic:cNvPr id="0" name="Picture 4"/>
+                    <pic:cNvPicPr>
+                      <a:picLocks noChangeAspect="1" noChangeArrowheads="1"/>
+                    </pic:cNvPicPr>
+                  </pic:nvPicPr>
+                  <pic:blipFill>
+                    <a:blip r:embed="rId15">
+                      <a:extLst>
+                        <a:ext uri="{28A0092B-C50C-407E-A947-70E740481C1C}">
+                          <a14:useLocalDpi xmlns:a14="http://schemas.microsoft.com/office/drawing/2010/main" val="0"/>
+                        </a:ext>
+                      </a:extLst>
+                    </a:blip>
+                    <a:srcRect/>
+                    <a:stretch>
+                      <a:fillRect/>
+                    </a:stretch>
+                  </pic:blipFill>
+                  <pic:spPr bwMode="auto">
+                    <a:xfrm>
+                      <a:off x="0" y="0"/>
+                      <a:ext cx="5934075" cy="4448175"/>
+                    </a:xfrm>
+                    <a:prstGeom prst="rect">
+                      <a:avLst/>
+                    </a:prstGeom>
+                    <a:noFill/>
+                    <a:ln>
+                      <a:noFill/>
+                    </a:ln>
+                  </pic:spPr>
+                </pic:pic>
+              </a:graphicData>
+            </a:graphic>
+          </wp:inline>
+        </w:drawing>
+      </w:r>
+    </w:p>
+    <w:p>
+      <w:pPr>
+        <w:pStyle w:val="Caption"/>
+        <w:jc w:val="center"/>
+      </w:pPr>
+      <w:r>
+        <w:t xml:space="preserve">Figure </w:t>
+      </w:r>
+      <w:fldSimple w:instr=" SEQ Figure \* ARABIC ">
+        <w:r>
+          <w:rPr>
+            <w:noProof/>
+          </w:rPr>
+          <w:t>11</w:t>
+        </w:r>
+      </w:fldSimple>
+      <w:r>
+        <w:t>:Output current</w:t>
+      </w:r>
+    </w:p>
+    <w:p>
+      <w:pPr>
+        <w:keepNext/>
+        <w:jc w:val="center"/>
+      </w:pPr>
+      <w:r>
+        <w:rPr>
+          <w:noProof/>
+        </w:rPr>
+        <w:lastRenderedPageBreak/>
+        <w:drawing>
+          <wp:inline distT="0" distB="0" distL="0" distR="0" wp14:anchorId="1C52D602" wp14:editId="2D421910">
+            <wp:extent cx="5934075" cy="4448175"/>
+            <wp:effectExtent l="0" t="0" r="9525" b="9525"/>
+            <wp:docPr id="10" name="Picture 10"/>
+            <wp:cNvGraphicFramePr>
+              <a:graphicFrameLocks xmlns:a="http://schemas.openxmlformats.org/drawingml/2006/main" noChangeAspect="1"/>
+            </wp:cNvGraphicFramePr>
+            <a:graphic xmlns:a="http://schemas.openxmlformats.org/drawingml/2006/main">
+              <a:graphicData uri="http://schemas.openxmlformats.org/drawingml/2006/picture">
+                <pic:pic xmlns:pic="http://schemas.openxmlformats.org/drawingml/2006/picture">
+                  <pic:nvPicPr>
+                    <pic:cNvPr id="0" name="Picture 5"/>
+                    <pic:cNvPicPr>
+                      <a:picLocks noChangeAspect="1" noChangeArrowheads="1"/>
+                    </pic:cNvPicPr>
+                  </pic:nvPicPr>
+                  <pic:blipFill>
+                    <a:blip r:embed="rId16">
+                      <a:extLst>
+                        <a:ext uri="{28A0092B-C50C-407E-A947-70E740481C1C}">
+                          <a14:useLocalDpi xmlns:a14="http://schemas.microsoft.com/office/drawing/2010/main" val="0"/>
+                        </a:ext>
+                      </a:extLst>
+                    </a:blip>
+                    <a:srcRect/>
+                    <a:stretch>
+                      <a:fillRect/>
+                    </a:stretch>
+                  </pic:blipFill>
+                  <pic:spPr bwMode="auto">
+                    <a:xfrm>
+                      <a:off x="0" y="0"/>
+                      <a:ext cx="5934075" cy="4448175"/>
+                    </a:xfrm>
+                    <a:prstGeom prst="rect">
+                      <a:avLst/>
+                    </a:prstGeom>
+                    <a:noFill/>
+                    <a:ln>
+                      <a:noFill/>
+                    </a:ln>
+                  </pic:spPr>
+                </pic:pic>
+              </a:graphicData>
+            </a:graphic>
+          </wp:inline>
+        </w:drawing>
+      </w:r>
+    </w:p>
+    <w:p>
+      <w:pPr>
+        <w:pStyle w:val="Caption"/>
+        <w:jc w:val="center"/>
+      </w:pPr>
+      <w:r>
+        <w:t xml:space="preserve">Figure </w:t>
+      </w:r>
+      <w:fldSimple w:instr=" SEQ Figure \* ARABIC ">
+        <w:r>
+          <w:rPr>
+            <w:noProof/>
+          </w:rPr>
+          <w:t>12</w:t>
+        </w:r>
+      </w:fldSimple>
+      <w:r>
+        <w:t>:Input voltage</w:t>
+      </w:r>
+    </w:p>
+    <w:p>
+      <w:pPr>
+        <w:keepNext/>
+        <w:jc w:val="center"/>
+      </w:pPr>
+      <w:r>
+        <w:rPr>
+          <w:noProof/>
+        </w:rPr>
+        <w:lastRenderedPageBreak/>
+        <w:drawing>
+          <wp:inline distT="0" distB="0" distL="0" distR="0" wp14:anchorId="1588B880" wp14:editId="68B2DBDC">
+            <wp:extent cx="5934075" cy="4448175"/>
+            <wp:effectExtent l="0" t="0" r="9525" b="9525"/>
+            <wp:docPr id="16" name="Picture 16"/>
+            <wp:cNvGraphicFramePr>
+              <a:graphicFrameLocks xmlns:a="http://schemas.openxmlformats.org/drawingml/2006/main" noChangeAspect="1"/>
+            </wp:cNvGraphicFramePr>
+            <a:graphic xmlns:a="http://schemas.openxmlformats.org/drawingml/2006/main">
+              <a:graphicData uri="http://schemas.openxmlformats.org/drawingml/2006/picture">
+                <pic:pic xmlns:pic="http://schemas.openxmlformats.org/drawingml/2006/picture">
+                  <pic:nvPicPr>
+                    <pic:cNvPr id="0" name="Picture 7"/>
+                    <pic:cNvPicPr>
+                      <a:picLocks noChangeAspect="1" noChangeArrowheads="1"/>
+                    </pic:cNvPicPr>
+                  </pic:nvPicPr>
+                  <pic:blipFill>
+                    <a:blip r:embed="rId17">
+                      <a:extLst>
+                        <a:ext uri="{28A0092B-C50C-407E-A947-70E740481C1C}">
+                          <a14:useLocalDpi xmlns:a14="http://schemas.microsoft.com/office/drawing/2010/main" val="0"/>
+                        </a:ext>
+                      </a:extLst>
+                    </a:blip>
+                    <a:srcRect/>
+                    <a:stretch>
+                      <a:fillRect/>
+                    </a:stretch>
+                  </pic:blipFill>
+                  <pic:spPr bwMode="auto">
+                    <a:xfrm>
+                      <a:off x="0" y="0"/>
+                      <a:ext cx="5934075" cy="4448175"/>
+                    </a:xfrm>
+                    <a:prstGeom prst="rect">
+                      <a:avLst/>
+                    </a:prstGeom>
+                    <a:noFill/>
+                    <a:ln>
+                      <a:noFill/>
+                    </a:ln>
+                  </pic:spPr>
+                </pic:pic>
+              </a:graphicData>
+            </a:graphic>
+          </wp:inline>
+        </w:drawing>
+      </w:r>
+    </w:p>
+    <w:p>
+      <w:pPr>
+        <w:pStyle w:val="Caption"/>
+        <w:jc w:val="center"/>
+      </w:pPr>
+      <w:r>
+        <w:t xml:space="preserve">Figure </w:t>
+      </w:r>
+      <w:fldSimple w:instr=" SEQ Figure \* ARABIC ">
+        <w:r>
+          <w:rPr>
+            <w:noProof/>
+          </w:rPr>
+          <w:t>13</w:t>
+        </w:r>
+      </w:fldSimple>
+      <w:r>
+        <w:t>:Output voltage</w:t>
+      </w:r>
+    </w:p>
+    <w:p>
+      <w:pPr>
+        <w:keepNext/>
+        <w:jc w:val="center"/>
+      </w:pPr>
+      <w:r>
+        <w:rPr>
+          <w:noProof/>
+        </w:rPr>
+        <w:lastRenderedPageBreak/>
+        <w:drawing>
+          <wp:inline distT="0" distB="0" distL="0" distR="0" wp14:anchorId="6B4AC2A8" wp14:editId="042E43DA">
+            <wp:extent cx="5934075" cy="4448175"/>
+            <wp:effectExtent l="0" t="0" r="9525" b="9525"/>
+            <wp:docPr id="17" name="Picture 17"/>
+            <wp:cNvGraphicFramePr>
+              <a:graphicFrameLocks xmlns:a="http://schemas.openxmlformats.org/drawingml/2006/main" noChangeAspect="1"/>
+            </wp:cNvGraphicFramePr>
+            <a:graphic xmlns:a="http://schemas.openxmlformats.org/drawingml/2006/main">
+              <a:graphicData uri="http://schemas.openxmlformats.org/drawingml/2006/picture">
+                <pic:pic xmlns:pic="http://schemas.openxmlformats.org/drawingml/2006/picture">
+                  <pic:nvPicPr>
+                    <pic:cNvPr id="0" name="Picture 8"/>
+                    <pic:cNvPicPr>
+                      <a:picLocks noChangeAspect="1" noChangeArrowheads="1"/>
+                    </pic:cNvPicPr>
+                  </pic:nvPicPr>
+                  <pic:blipFill>
+                    <a:blip r:embed="rId18">
+                      <a:extLst>
+                        <a:ext uri="{28A0092B-C50C-407E-A947-70E740481C1C}">
+                          <a14:useLocalDpi xmlns:a14="http://schemas.microsoft.com/office/drawing/2010/main" val="0"/>
+                        </a:ext>
+                      </a:extLst>
+                    </a:blip>
+                    <a:srcRect/>
+                    <a:stretch>
+                      <a:fillRect/>
+                    </a:stretch>
+                  </pic:blipFill>
+                  <pic:spPr bwMode="auto">
+                    <a:xfrm>
+                      <a:off x="0" y="0"/>
+                      <a:ext cx="5934075" cy="4448175"/>
+                    </a:xfrm>
+                    <a:prstGeom prst="rect">
+                      <a:avLst/>
+                    </a:prstGeom>
+                    <a:noFill/>
+                    <a:ln>
+                      <a:noFill/>
+                    </a:ln>
+                  </pic:spPr>
+                </pic:pic>
+              </a:graphicData>
+            </a:graphic>
+          </wp:inline>
+        </w:drawing>
+      </w:r>
+    </w:p>
+    <w:p>
+      <w:pPr>
+        <w:pStyle w:val="Caption"/>
+        <w:jc w:val="center"/>
+      </w:pPr>
+      <w:r>
+        <w:t xml:space="preserve">Figure </w:t>
+      </w:r>
+      <w:fldSimple w:instr=" SEQ Figure \* ARABIC ">
+        <w:r>
+          <w:rPr>
+            <w:noProof/>
+          </w:rPr>
+          <w:t>14</w:t>
+        </w:r>
+      </w:fldSimple>
+      <w:r>
+        <w:t>:Input voltage and input current in the same graph</w:t>
+      </w:r>
+    </w:p>
+    <w:p>
+      <w:pPr>
+        <w:keepNext/>
+        <w:jc w:val="center"/>
+      </w:pPr>
+      <w:r>
+        <w:rPr>
+          <w:noProof/>
+        </w:rPr>
+        <w:lastRenderedPageBreak/>
+        <w:drawing>
+          <wp:inline distT="0" distB="0" distL="0" distR="0" wp14:anchorId="084AEC39" wp14:editId="4EA06863">
+            <wp:extent cx="5934075" cy="4448175"/>
+            <wp:effectExtent l="0" t="0" r="9525" b="9525"/>
+            <wp:docPr id="18" name="Picture 18"/>
+            <wp:cNvGraphicFramePr>
+              <a:graphicFrameLocks xmlns:a="http://schemas.openxmlformats.org/drawingml/2006/main" noChangeAspect="1"/>
+            </wp:cNvGraphicFramePr>
+            <a:graphic xmlns:a="http://schemas.openxmlformats.org/drawingml/2006/main">
+              <a:graphicData uri="http://schemas.openxmlformats.org/drawingml/2006/picture">
+                <pic:pic xmlns:pic="http://schemas.openxmlformats.org/drawingml/2006/picture">
+                  <pic:nvPicPr>
+                    <pic:cNvPr id="0" name="Picture 9"/>
+                    <pic:cNvPicPr>
+                      <a:picLocks noChangeAspect="1" noChangeArrowheads="1"/>
+                    </pic:cNvPicPr>
+                  </pic:nvPicPr>
+                  <pic:blipFill>
+                    <a:blip r:embed="rId19">
+                      <a:extLst>
+                        <a:ext uri="{28A0092B-C50C-407E-A947-70E740481C1C}">
+                          <a14:useLocalDpi xmlns:a14="http://schemas.microsoft.com/office/drawing/2010/main" val="0"/>
+                        </a:ext>
+                      </a:extLst>
+                    </a:blip>
+                    <a:srcRect/>
+                    <a:stretch>
+                      <a:fillRect/>
+                    </a:stretch>
+                  </pic:blipFill>
+                  <pic:spPr bwMode="auto">
+                    <a:xfrm>
+                      <a:off x="0" y="0"/>
+                      <a:ext cx="5934075" cy="4448175"/>
+                    </a:xfrm>
+                    <a:prstGeom prst="rect">
+                      <a:avLst/>
+                    </a:prstGeom>
+                    <a:noFill/>
+                    <a:ln>
+                      <a:noFill/>
+                    </a:ln>
+                  </pic:spPr>
+                </pic:pic>
+              </a:graphicData>
+            </a:graphic>
+          </wp:inline>
+        </w:drawing>
+      </w:r>
+    </w:p>
+    <w:p>
+      <w:pPr>
+        <w:pStyle w:val="Caption"/>
+        <w:jc w:val="center"/>
+      </w:pPr>
+      <w:r>
+        <w:t xml:space="preserve">Figure </w:t>
+      </w:r>
+      <w:fldSimple w:instr=" SEQ Figure \* ARABIC ">
+        <w:r>
+          <w:rPr>
+            <w:noProof/>
+          </w:rPr>
+          <w:t>15</w:t>
+        </w:r>
+      </w:fldSimple>
+      <w:r>
+        <w:t xml:space="preserve">:Output </w:t>
+      </w:r>
+      <w:r>
+        <w:t xml:space="preserve">voltage and </w:t>
+      </w:r>
+      <w:r>
+        <w:t>output</w:t>
+      </w:r>
+      <w:r>
+        <w:t xml:space="preserve"> current in the same graph</w:t>
+      </w:r>
+    </w:p>
+    <w:p>
+      <w:pPr>
+        <w:keepNext/>
+        <w:jc w:val="center"/>
+      </w:pPr>
+      <w:r>
+        <w:rPr>
+          <w:noProof/>
+        </w:rPr>
+        <w:lastRenderedPageBreak/>
+        <w:drawing>
+          <wp:inline distT="0" distB="0" distL="0" distR="0" wp14:anchorId="6199A9A3" wp14:editId="3D14CACA">
+            <wp:extent cx="5934075" cy="4448175"/>
+            <wp:effectExtent l="0" t="0" r="9525" b="9525"/>
+            <wp:docPr id="20" name="Picture 20"/>
+            <wp:cNvGraphicFramePr>
+              <a:graphicFrameLocks xmlns:a="http://schemas.openxmlformats.org/drawingml/2006/main" noChangeAspect="1"/>
+            </wp:cNvGraphicFramePr>
+            <a:graphic xmlns:a="http://schemas.openxmlformats.org/drawingml/2006/main">
+              <a:graphicData uri="http://schemas.openxmlformats.org/drawingml/2006/picture">
+                <pic:pic xmlns:pic="http://schemas.openxmlformats.org/drawingml/2006/picture">
+                  <pic:nvPicPr>
+                    <pic:cNvPr id="0" name="Picture 11"/>
+                    <pic:cNvPicPr>
+                      <a:picLocks noChangeAspect="1" noChangeArrowheads="1"/>
+                    </pic:cNvPicPr>
+                  </pic:nvPicPr>
+                  <pic:blipFill>
+                    <a:blip r:embed="rId20">
+                      <a:extLst>
+                        <a:ext uri="{28A0092B-C50C-407E-A947-70E740481C1C}">
+                          <a14:useLocalDpi xmlns:a14="http://schemas.microsoft.com/office/drawing/2010/main" val="0"/>
+                        </a:ext>
+                      </a:extLst>
+                    </a:blip>
+                    <a:srcRect/>
+                    <a:stretch>
+                      <a:fillRect/>
+                    </a:stretch>
+                  </pic:blipFill>
+                  <pic:spPr bwMode="auto">
+                    <a:xfrm>
+                      <a:off x="0" y="0"/>
+                      <a:ext cx="5934075" cy="4448175"/>
+                    </a:xfrm>
+                    <a:prstGeom prst="rect">
+                      <a:avLst/>
+                    </a:prstGeom>
+                    <a:noFill/>
+                    <a:ln>
+                      <a:noFill/>
+                    </a:ln>
+                  </pic:spPr>
+                </pic:pic>
+              </a:graphicData>
+            </a:graphic>
+          </wp:inline>
+        </w:drawing>
+      </w:r>
+    </w:p>
+    <w:p>
+      <w:pPr>
+        <w:pStyle w:val="Caption"/>
+        <w:jc w:val="center"/>
+      </w:pPr>
+      <w:r>
+        <w:t xml:space="preserve">Figure </w:t>
+      </w:r>
+      <w:fldSimple w:instr=" SEQ Figure \* ARABIC ">
+        <w:r>
+          <w:rPr>
+            <w:noProof/>
+          </w:rPr>
+          <w:t>16</w:t>
+        </w:r>
+      </w:fldSimple>
+      <w:r>
+        <w:t>:Power meter results</w:t>
+      </w:r>
+    </w:p>
+    <w:p>
+      <w:pPr>
+        <w:keepNext/>
+        <w:jc w:val="center"/>
+      </w:pPr>
+      <w:r>
+        <w:rPr>
+          <w:noProof/>
+        </w:rPr>
+        <w:lastRenderedPageBreak/>
+        <w:drawing>
+          <wp:inline distT="0" distB="0" distL="0" distR="0" wp14:anchorId="0F309017" wp14:editId="2265E89C">
+            <wp:extent cx="5934075" cy="4448175"/>
+            <wp:effectExtent l="0" t="0" r="9525" b="9525"/>
+            <wp:docPr id="21" name="Picture 21"/>
+            <wp:cNvGraphicFramePr>
+              <a:graphicFrameLocks xmlns:a="http://schemas.openxmlformats.org/drawingml/2006/main" noChangeAspect="1"/>
+            </wp:cNvGraphicFramePr>
+            <a:graphic xmlns:a="http://schemas.openxmlformats.org/drawingml/2006/main">
+              <a:graphicData uri="http://schemas.openxmlformats.org/drawingml/2006/picture">
+                <pic:pic xmlns:pic="http://schemas.openxmlformats.org/drawingml/2006/picture">
+                  <pic:nvPicPr>
+                    <pic:cNvPr id="0" name="Picture 12"/>
+                    <pic:cNvPicPr>
+                      <a:picLocks noChangeAspect="1" noChangeArrowheads="1"/>
+                    </pic:cNvPicPr>
+                  </pic:nvPicPr>
+                  <pic:blipFill>
+                    <a:blip r:embed="rId21">
+                      <a:extLst>
+                        <a:ext uri="{28A0092B-C50C-407E-A947-70E740481C1C}">
+                          <a14:useLocalDpi xmlns:a14="http://schemas.microsoft.com/office/drawing/2010/main" val="0"/>
+                        </a:ext>
+                      </a:extLst>
+                    </a:blip>
+                    <a:srcRect/>
+                    <a:stretch>
+                      <a:fillRect/>
+                    </a:stretch>
+                  </pic:blipFill>
+                  <pic:spPr bwMode="auto">
+                    <a:xfrm>
+                      <a:off x="0" y="0"/>
+                      <a:ext cx="5934075" cy="4448175"/>
+                    </a:xfrm>
+                    <a:prstGeom prst="rect">
+                      <a:avLst/>
+                    </a:prstGeom>
+                    <a:noFill/>
+                    <a:ln>
+                      <a:noFill/>
+                    </a:ln>
+                  </pic:spPr>
+                </pic:pic>
+              </a:graphicData>
+            </a:graphic>
+          </wp:inline>
+        </w:drawing>
+      </w:r>
+    </w:p>
+    <w:p>
+      <w:pPr>
+        <w:pStyle w:val="Caption"/>
+        <w:jc w:val="center"/>
+      </w:pPr>
+      <w:r>
+        <w:t xml:space="preserve">Figure </w:t>
+      </w:r>
+      <w:fldSimple w:instr=" SEQ Figure \* ARABIC ">
+        <w:r>
+          <w:rPr>
+            <w:noProof/>
+          </w:rPr>
+          <w:t>17</w:t>
+        </w:r>
+      </w:fldSimple>
+      <w:r>
+        <w:t>:Temperature of the IGBT</w:t>
+      </w:r>
+    </w:p>
+    <w:p/>
+    <w:p/>
+    <w:p/>
+    <w:p>
+      <w:r>
+        <w:t>Since we planned to get the tea bonus, a test with the kettle had to be done too. Kettle test was done with the following procedure:</w:t>
+      </w:r>
+    </w:p>
+    <w:p>
+      <w:pPr>
+        <w:pStyle w:val="ListParagraph"/>
+        <w:numPr>
+          <w:ilvl w:val="0"/>
+          <w:numId w:val="3"/>
+        </w:numPr>
+      </w:pPr>
+      <w:r>
+        <w:t>Motor is stopped by arranging the duty cycle to 0%</w:t>
+      </w:r>
+    </w:p>
+    <w:p>
+      <w:pPr>
+        <w:pStyle w:val="ListParagraph"/>
+        <w:numPr>
+          <w:ilvl w:val="0"/>
+          <w:numId w:val="3"/>
+        </w:numPr>
+      </w:pPr>
+      <w:r>
+        <w:t>Kettle is connected</w:t>
+      </w:r>
+    </w:p>
+    <w:p>
+      <w:pPr>
+        <w:pStyle w:val="ListParagraph"/>
+        <w:numPr>
+          <w:ilvl w:val="0"/>
+          <w:numId w:val="3"/>
+        </w:numPr>
+      </w:pPr>
+      <w:r>
+        <w:t>Duty cycle is increased by arranging the POTs</w:t>
+      </w:r>
+    </w:p>
+    <w:p>
+      <w:pPr>
+        <w:pStyle w:val="ListParagraph"/>
+        <w:numPr>
+          <w:ilvl w:val="0"/>
+          <w:numId w:val="3"/>
+        </w:numPr>
+      </w:pPr>
+      <w:r>
+        <w:t xml:space="preserve">After obtaining </w:t>
+      </w:r>
+      <w:r>
+        <w:t>1.8kW at the output, duty cycle is fixed</w:t>
+      </w:r>
+    </w:p>
+    <w:p>
+      <w:pPr>
+        <w:pStyle w:val="ListParagraph"/>
+        <w:numPr>
+          <w:ilvl w:val="0"/>
+          <w:numId w:val="3"/>
+        </w:numPr>
+      </w:pPr>
+      <w:r>
+        <w:t>Wait till the water boils.</w:t>
+      </w:r>
+    </w:p>
+    <w:p>
+      <w:r>
+        <w:t>After this procedure was done, results are noted too.</w:t>
+      </w:r>
+    </w:p>
+    <w:p>
+      <w:pPr>
+        <w:keepNext/>
+        <w:jc w:val="center"/>
+      </w:pPr>
+      <w:r>
+        <w:rPr>
+          <w:noProof/>
+        </w:rPr>
+        <w:lastRenderedPageBreak/>
+        <w:drawing>
+          <wp:inline distT="0" distB="0" distL="0" distR="0" wp14:anchorId="6204F51C" wp14:editId="26D1A411">
+            <wp:extent cx="5934075" cy="4448175"/>
+            <wp:effectExtent l="0" t="0" r="9525" b="9525"/>
+            <wp:docPr id="22" name="Picture 22"/>
+            <wp:cNvGraphicFramePr>
+              <a:graphicFrameLocks xmlns:a="http://schemas.openxmlformats.org/drawingml/2006/main" noChangeAspect="1"/>
+            </wp:cNvGraphicFramePr>
+            <a:graphic xmlns:a="http://schemas.openxmlformats.org/drawingml/2006/main">
+              <a:graphicData uri="http://schemas.openxmlformats.org/drawingml/2006/picture">
+                <pic:pic xmlns:pic="http://schemas.openxmlformats.org/drawingml/2006/picture">
+                  <pic:nvPicPr>
+                    <pic:cNvPr id="0" name="Picture 13"/>
+                    <pic:cNvPicPr>
+                      <a:picLocks noChangeAspect="1" noChangeArrowheads="1"/>
+                    </pic:cNvPicPr>
+                  </pic:nvPicPr>
+                  <pic:blipFill>
+                    <a:blip r:embed="rId22">
+                      <a:extLst>
+                        <a:ext uri="{28A0092B-C50C-407E-A947-70E740481C1C}">
+                          <a14:useLocalDpi xmlns:a14="http://schemas.microsoft.com/office/drawing/2010/main" val="0"/>
+                        </a:ext>
+                      </a:extLst>
+                    </a:blip>
+                    <a:srcRect/>
+                    <a:stretch>
+                      <a:fillRect/>
+                    </a:stretch>
+                  </pic:blipFill>
+                  <pic:spPr bwMode="auto">
+                    <a:xfrm>
+                      <a:off x="0" y="0"/>
+                      <a:ext cx="5934075" cy="4448175"/>
+                    </a:xfrm>
+                    <a:prstGeom prst="rect">
+                      <a:avLst/>
+                    </a:prstGeom>
+                    <a:noFill/>
+                    <a:ln>
+                      <a:noFill/>
+                    </a:ln>
+                  </pic:spPr>
+                </pic:pic>
+              </a:graphicData>
+            </a:graphic>
+          </wp:inline>
+        </w:drawing>
+      </w:r>
+    </w:p>
+    <w:p>
+      <w:pPr>
+        <w:pStyle w:val="Caption"/>
+        <w:jc w:val="center"/>
+      </w:pPr>
+      <w:r>
+        <w:t xml:space="preserve">Figure </w:t>
+      </w:r>
+      <w:fldSimple w:instr=" SEQ Figure \* ARABIC ">
+        <w:r>
+          <w:rPr>
+            <w:noProof/>
+          </w:rPr>
+          <w:t>18</w:t>
+        </w:r>
+      </w:fldSimple>
+      <w:r>
+        <w:t>:Input current of the kettle test</w:t>
+      </w:r>
+    </w:p>
+    <w:p>
+      <w:pPr>
+        <w:keepNext/>
+      </w:pPr>
+      <w:r>
+        <w:rPr>
+          <w:noProof/>
+        </w:rPr>
+        <w:lastRenderedPageBreak/>
+        <w:drawing>
+          <wp:inline distT="0" distB="0" distL="0" distR="0" wp14:anchorId="1EC7A0E5" wp14:editId="7CE1AB40">
+            <wp:extent cx="5934075" cy="4448175"/>
+            <wp:effectExtent l="0" t="0" r="9525" b="9525"/>
+            <wp:docPr id="26" name="Picture 26"/>
+            <wp:cNvGraphicFramePr>
+              <a:graphicFrameLocks xmlns:a="http://schemas.openxmlformats.org/drawingml/2006/main" noChangeAspect="1"/>
+            </wp:cNvGraphicFramePr>
+            <a:graphic xmlns:a="http://schemas.openxmlformats.org/drawingml/2006/main">
+              <a:graphicData uri="http://schemas.openxmlformats.org/drawingml/2006/picture">
+                <pic:pic xmlns:pic="http://schemas.openxmlformats.org/drawingml/2006/picture">
+                  <pic:nvPicPr>
+                    <pic:cNvPr id="0" name="Picture 17"/>
+                    <pic:cNvPicPr>
+                      <a:picLocks noChangeAspect="1" noChangeArrowheads="1"/>
+                    </pic:cNvPicPr>
+                  </pic:nvPicPr>
+                  <pic:blipFill>
+                    <a:blip r:embed="rId23">
+                      <a:extLst>
+                        <a:ext uri="{28A0092B-C50C-407E-A947-70E740481C1C}">
+                          <a14:useLocalDpi xmlns:a14="http://schemas.microsoft.com/office/drawing/2010/main" val="0"/>
+                        </a:ext>
+                      </a:extLst>
+                    </a:blip>
+                    <a:srcRect/>
+                    <a:stretch>
+                      <a:fillRect/>
+                    </a:stretch>
+                  </pic:blipFill>
+                  <pic:spPr bwMode="auto">
+                    <a:xfrm>
+                      <a:off x="0" y="0"/>
+                      <a:ext cx="5934075" cy="4448175"/>
+                    </a:xfrm>
+                    <a:prstGeom prst="rect">
+                      <a:avLst/>
+                    </a:prstGeom>
+                    <a:noFill/>
+                    <a:ln>
+                      <a:noFill/>
+                    </a:ln>
+                  </pic:spPr>
+                </pic:pic>
+              </a:graphicData>
+            </a:graphic>
+          </wp:inline>
+        </w:drawing>
+      </w:r>
+    </w:p>
+    <w:p>
+      <w:pPr>
+        <w:pStyle w:val="Caption"/>
+        <w:jc w:val="center"/>
+      </w:pPr>
+      <w:r>
+        <w:t xml:space="preserve">Figure </w:t>
+      </w:r>
+      <w:fldSimple w:instr=" SEQ Figure \* ARABIC ">
+        <w:r>
+          <w:rPr>
+            <w:noProof/>
+          </w:rPr>
+          <w:t>19</w:t>
+        </w:r>
+      </w:fldSimple>
+      <w:r>
+        <w:t>:Output current THD of the kettle test</w:t>
+      </w:r>
+    </w:p>
+    <w:p>
+      <w:pPr>
+        <w:keepNext/>
+        <w:jc w:val="center"/>
+      </w:pPr>
+      <w:r>
+        <w:rPr>
+          <w:noProof/>
+        </w:rPr>
+        <w:lastRenderedPageBreak/>
+        <w:drawing>
+          <wp:inline distT="0" distB="0" distL="0" distR="0" wp14:anchorId="50E01993" wp14:editId="5D723D5B">
+            <wp:extent cx="5934075" cy="4448175"/>
+            <wp:effectExtent l="0" t="0" r="9525" b="9525"/>
+            <wp:docPr id="23" name="Picture 23"/>
+            <wp:cNvGraphicFramePr>
+              <a:graphicFrameLocks xmlns:a="http://schemas.openxmlformats.org/drawingml/2006/main" noChangeAspect="1"/>
+            </wp:cNvGraphicFramePr>
+            <a:graphic xmlns:a="http://schemas.openxmlformats.org/drawingml/2006/main">
+              <a:graphicData uri="http://schemas.openxmlformats.org/drawingml/2006/picture">
+                <pic:pic xmlns:pic="http://schemas.openxmlformats.org/drawingml/2006/picture">
+                  <pic:nvPicPr>
+                    <pic:cNvPr id="0" name="Picture 14"/>
+                    <pic:cNvPicPr>
+                      <a:picLocks noChangeAspect="1" noChangeArrowheads="1"/>
+                    </pic:cNvPicPr>
+                  </pic:nvPicPr>
+                  <pic:blipFill>
+                    <a:blip r:embed="rId24">
+                      <a:extLst>
+                        <a:ext uri="{28A0092B-C50C-407E-A947-70E740481C1C}">
+                          <a14:useLocalDpi xmlns:a14="http://schemas.microsoft.com/office/drawing/2010/main" val="0"/>
+                        </a:ext>
+                      </a:extLst>
+                    </a:blip>
+                    <a:srcRect/>
+                    <a:stretch>
+                      <a:fillRect/>
+                    </a:stretch>
+                  </pic:blipFill>
+                  <pic:spPr bwMode="auto">
+                    <a:xfrm>
+                      <a:off x="0" y="0"/>
+                      <a:ext cx="5934075" cy="4448175"/>
+                    </a:xfrm>
+                    <a:prstGeom prst="rect">
+                      <a:avLst/>
+                    </a:prstGeom>
+                    <a:noFill/>
+                    <a:ln>
+                      <a:noFill/>
+                    </a:ln>
+                  </pic:spPr>
+                </pic:pic>
+              </a:graphicData>
+            </a:graphic>
+          </wp:inline>
+        </w:drawing>
+      </w:r>
+    </w:p>
+    <w:p>
+      <w:pPr>
+        <w:pStyle w:val="Caption"/>
+        <w:jc w:val="center"/>
+      </w:pPr>
+      <w:r>
+        <w:t xml:space="preserve">Figure </w:t>
+      </w:r>
+      <w:fldSimple w:instr=" SEQ Figure \* ARABIC ">
+        <w:r>
+          <w:rPr>
+            <w:noProof/>
+          </w:rPr>
+          <w:t>20</w:t>
+        </w:r>
+      </w:fldSimple>
+      <w:r>
+        <w:t>:Output</w:t>
+      </w:r>
+      <w:r>
+        <w:t xml:space="preserve"> current of the kettle test</w:t>
+      </w:r>
+    </w:p>
+    <w:p>
+      <w:pPr>
+        <w:keepNext/>
+        <w:jc w:val="center"/>
+      </w:pPr>
+      <w:r>
+        <w:rPr>
+          <w:noProof/>
+        </w:rPr>
+        <w:lastRenderedPageBreak/>
+        <w:drawing>
+          <wp:inline distT="0" distB="0" distL="0" distR="0" wp14:anchorId="2DB9B2E1" wp14:editId="3F608E1A">
+            <wp:extent cx="5934075" cy="4448175"/>
+            <wp:effectExtent l="0" t="0" r="9525" b="9525"/>
+            <wp:docPr id="24" name="Picture 24"/>
+            <wp:cNvGraphicFramePr>
+              <a:graphicFrameLocks xmlns:a="http://schemas.openxmlformats.org/drawingml/2006/main" noChangeAspect="1"/>
+            </wp:cNvGraphicFramePr>
+            <a:graphic xmlns:a="http://schemas.openxmlformats.org/drawingml/2006/main">
+              <a:graphicData uri="http://schemas.openxmlformats.org/drawingml/2006/picture">
+                <pic:pic xmlns:pic="http://schemas.openxmlformats.org/drawingml/2006/picture">
+                  <pic:nvPicPr>
+                    <pic:cNvPr id="0" name="Picture 15"/>
+                    <pic:cNvPicPr>
+                      <a:picLocks noChangeAspect="1" noChangeArrowheads="1"/>
+                    </pic:cNvPicPr>
+                  </pic:nvPicPr>
+                  <pic:blipFill>
+                    <a:blip r:embed="rId25">
+                      <a:extLst>
+                        <a:ext uri="{28A0092B-C50C-407E-A947-70E740481C1C}">
+                          <a14:useLocalDpi xmlns:a14="http://schemas.microsoft.com/office/drawing/2010/main" val="0"/>
+                        </a:ext>
+                      </a:extLst>
+                    </a:blip>
+                    <a:srcRect/>
+                    <a:stretch>
+                      <a:fillRect/>
+                    </a:stretch>
+                  </pic:blipFill>
+                  <pic:spPr bwMode="auto">
+                    <a:xfrm>
+                      <a:off x="0" y="0"/>
+                      <a:ext cx="5934075" cy="4448175"/>
+                    </a:xfrm>
+                    <a:prstGeom prst="rect">
+                      <a:avLst/>
+                    </a:prstGeom>
+                    <a:noFill/>
+                    <a:ln>
+                      <a:noFill/>
+                    </a:ln>
+                  </pic:spPr>
+                </pic:pic>
+              </a:graphicData>
+            </a:graphic>
+          </wp:inline>
+        </w:drawing>
+      </w:r>
+    </w:p>
+    <w:p>
+      <w:pPr>
+        <w:pStyle w:val="Caption"/>
+        <w:jc w:val="center"/>
+      </w:pPr>
+      <w:r>
+        <w:t xml:space="preserve">Figure </w:t>
+      </w:r>
+      <w:fldSimple w:instr=" SEQ Figure \* ARABIC ">
+        <w:r>
+          <w:rPr>
+            <w:noProof/>
+          </w:rPr>
+          <w:t>21</w:t>
+        </w:r>
+      </w:fldSimple>
+      <w:r>
+        <w:t>:Output voltage</w:t>
+      </w:r>
+      <w:r>
+        <w:t xml:space="preserve"> of the kettle test</w:t>
+      </w:r>
+    </w:p>
+    <w:p>
+      <w:pPr>
+        <w:keepNext/>
+        <w:jc w:val="center"/>
+      </w:pPr>
+      <w:r>
+        <w:rPr>
+          <w:noProof/>
+        </w:rPr>
+        <w:lastRenderedPageBreak/>
+        <w:drawing>
+          <wp:inline distT="0" distB="0" distL="0" distR="0" wp14:anchorId="3279664C" wp14:editId="6FD46F8C">
+            <wp:extent cx="5934075" cy="4448175"/>
+            <wp:effectExtent l="0" t="0" r="9525" b="9525"/>
+            <wp:docPr id="25" name="Picture 25"/>
+            <wp:cNvGraphicFramePr>
+              <a:graphicFrameLocks xmlns:a="http://schemas.openxmlformats.org/drawingml/2006/main" noChangeAspect="1"/>
+            </wp:cNvGraphicFramePr>
+            <a:graphic xmlns:a="http://schemas.openxmlformats.org/drawingml/2006/main">
+              <a:graphicData uri="http://schemas.openxmlformats.org/drawingml/2006/picture">
+                <pic:pic xmlns:pic="http://schemas.openxmlformats.org/drawingml/2006/picture">
+                  <pic:nvPicPr>
+                    <pic:cNvPr id="0" name="Picture 16"/>
+                    <pic:cNvPicPr>
+                      <a:picLocks noChangeAspect="1" noChangeArrowheads="1"/>
+                    </pic:cNvPicPr>
+                  </pic:nvPicPr>
+                  <pic:blipFill>
+                    <a:blip r:embed="rId26">
+                      <a:extLst>
+                        <a:ext uri="{28A0092B-C50C-407E-A947-70E740481C1C}">
+                          <a14:useLocalDpi xmlns:a14="http://schemas.microsoft.com/office/drawing/2010/main" val="0"/>
+                        </a:ext>
+                      </a:extLst>
+                    </a:blip>
+                    <a:srcRect/>
+                    <a:stretch>
+                      <a:fillRect/>
+                    </a:stretch>
+                  </pic:blipFill>
+                  <pic:spPr bwMode="auto">
+                    <a:xfrm>
+                      <a:off x="0" y="0"/>
+                      <a:ext cx="5934075" cy="4448175"/>
+                    </a:xfrm>
+                    <a:prstGeom prst="rect">
+                      <a:avLst/>
+                    </a:prstGeom>
+                    <a:noFill/>
+                    <a:ln>
+                      <a:noFill/>
+                    </a:ln>
+                  </pic:spPr>
+                </pic:pic>
+              </a:graphicData>
+            </a:graphic>
+          </wp:inline>
+        </w:drawing>
+      </w:r>
+    </w:p>
+    <w:p>
+      <w:pPr>
+        <w:pStyle w:val="Caption"/>
+        <w:jc w:val="center"/>
+      </w:pPr>
+      <w:r>
+        <w:t xml:space="preserve">Figure </w:t>
+      </w:r>
+      <w:fldSimple w:instr=" SEQ Figure \* ARABIC ">
+        <w:r>
+          <w:rPr>
+            <w:noProof/>
+          </w:rPr>
+          <w:t>22</w:t>
+        </w:r>
+      </w:fldSimple>
+      <w:r>
+        <w:t>:Input voltage and current of the kettle test in the same graph</w:t>
+      </w:r>
+    </w:p>
+    <w:p>
+      <w:pPr>
+        <w:keepNext/>
+        <w:jc w:val="center"/>
+      </w:pPr>
+      <w:r>
+        <w:rPr>
+          <w:noProof/>
+        </w:rPr>
+        <w:lastRenderedPageBreak/>
+        <w:drawing>
+          <wp:inline distT="0" distB="0" distL="0" distR="0" wp14:anchorId="3A010792" wp14:editId="7C6D7C49">
+            <wp:extent cx="5934075" cy="4448175"/>
+            <wp:effectExtent l="0" t="0" r="9525" b="9525"/>
+            <wp:docPr id="28" name="Picture 28"/>
+            <wp:cNvGraphicFramePr>
+              <a:graphicFrameLocks xmlns:a="http://schemas.openxmlformats.org/drawingml/2006/main" noChangeAspect="1"/>
+            </wp:cNvGraphicFramePr>
+            <a:graphic xmlns:a="http://schemas.openxmlformats.org/drawingml/2006/main">
+              <a:graphicData uri="http://schemas.openxmlformats.org/drawingml/2006/picture">
+                <pic:pic xmlns:pic="http://schemas.openxmlformats.org/drawingml/2006/picture">
+                  <pic:nvPicPr>
+                    <pic:cNvPr id="0" name="Picture 19"/>
+                    <pic:cNvPicPr>
+                      <a:picLocks noChangeAspect="1" noChangeArrowheads="1"/>
+                    </pic:cNvPicPr>
+                  </pic:nvPicPr>
+                  <pic:blipFill>
+                    <a:blip r:embed="rId27">
+                      <a:extLst>
+                        <a:ext uri="{28A0092B-C50C-407E-A947-70E740481C1C}">
+                          <a14:useLocalDpi xmlns:a14="http://schemas.microsoft.com/office/drawing/2010/main" val="0"/>
+                        </a:ext>
+                      </a:extLst>
+                    </a:blip>
+                    <a:srcRect/>
+                    <a:stretch>
+                      <a:fillRect/>
+                    </a:stretch>
+                  </pic:blipFill>
+                  <pic:spPr bwMode="auto">
+                    <a:xfrm>
+                      <a:off x="0" y="0"/>
+                      <a:ext cx="5934075" cy="4448175"/>
+                    </a:xfrm>
+                    <a:prstGeom prst="rect">
+                      <a:avLst/>
+                    </a:prstGeom>
+                    <a:noFill/>
+                    <a:ln>
+                      <a:noFill/>
+                    </a:ln>
+                  </pic:spPr>
+                </pic:pic>
+              </a:graphicData>
+            </a:graphic>
+          </wp:inline>
+        </w:drawing>
+      </w:r>
+    </w:p>
+    <w:p>
+      <w:pPr>
+        <w:pStyle w:val="Caption"/>
+        <w:jc w:val="center"/>
+      </w:pPr>
+      <w:r>
+        <w:t xml:space="preserve">Figure </w:t>
+      </w:r>
+      <w:fldSimple w:instr=" SEQ Figure \* ARABIC ">
+        <w:r>
+          <w:rPr>
+            <w:noProof/>
+          </w:rPr>
+          <w:t>23</w:t>
+        </w:r>
+      </w:fldSimple>
+      <w:r>
+        <w:t>:All the signals in the same graph</w:t>
+      </w:r>
+    </w:p>
+    <w:p>
+      <w:pPr>
+        <w:keepNext/>
+        <w:jc w:val="center"/>
+      </w:pPr>
+      <w:r>
+        <w:rPr>
+          <w:noProof/>
+        </w:rPr>
+        <w:lastRenderedPageBreak/>
+        <w:drawing>
+          <wp:inline distT="0" distB="0" distL="0" distR="0" wp14:anchorId="1C062FC9" wp14:editId="7FD17A61">
+            <wp:extent cx="3306230" cy="4410075"/>
+            <wp:effectExtent l="0" t="0" r="8890" b="0"/>
+            <wp:docPr id="29" name="Picture 29"/>
+            <wp:cNvGraphicFramePr>
+              <a:graphicFrameLocks xmlns:a="http://schemas.openxmlformats.org/drawingml/2006/main" noChangeAspect="1"/>
+            </wp:cNvGraphicFramePr>
+            <a:graphic xmlns:a="http://schemas.openxmlformats.org/drawingml/2006/main">
+              <a:graphicData uri="http://schemas.openxmlformats.org/drawingml/2006/picture">
+                <pic:pic xmlns:pic="http://schemas.openxmlformats.org/drawingml/2006/picture">
+                  <pic:nvPicPr>
+                    <pic:cNvPr id="0" name="Picture 20"/>
+                    <pic:cNvPicPr>
+                      <a:picLocks noChangeAspect="1" noChangeArrowheads="1"/>
+                    </pic:cNvPicPr>
+                  </pic:nvPicPr>
+                  <pic:blipFill>
+                    <a:blip r:embed="rId28" cstate="print">
+                      <a:extLst>
+                        <a:ext uri="{28A0092B-C50C-407E-A947-70E740481C1C}">
+                          <a14:useLocalDpi xmlns:a14="http://schemas.microsoft.com/office/drawing/2010/main" val="0"/>
+                        </a:ext>
+                      </a:extLst>
+                    </a:blip>
+                    <a:srcRect/>
+                    <a:stretch>
+                      <a:fillRect/>
+                    </a:stretch>
+                  </pic:blipFill>
+                  <pic:spPr bwMode="auto">
+                    <a:xfrm>
+                      <a:off x="0" y="0"/>
+                      <a:ext cx="3307736" cy="4412084"/>
+                    </a:xfrm>
+                    <a:prstGeom prst="rect">
+                      <a:avLst/>
+                    </a:prstGeom>
+                    <a:noFill/>
+                    <a:ln>
+                      <a:noFill/>
+                    </a:ln>
+                  </pic:spPr>
+                </pic:pic>
+              </a:graphicData>
+            </a:graphic>
+          </wp:inline>
+        </w:drawing>
+      </w:r>
+    </w:p>
+    <w:p>
+      <w:pPr>
+        <w:pStyle w:val="Caption"/>
+        <w:jc w:val="center"/>
+      </w:pPr>
+      <w:r>
+        <w:t xml:space="preserve">Figure </w:t>
+      </w:r>
+      <w:fldSimple w:instr=" SEQ Figure \* ARABIC ">
+        <w:r>
+          <w:rPr>
+            <w:noProof/>
+          </w:rPr>
+          <w:t>24</w:t>
+        </w:r>
+      </w:fldSimple>
+      <w:r>
+        <w:t>:Current of the generator</w:t>
+      </w:r>
+    </w:p>
+    <w:p>
+      <w:pPr>
+        <w:keepNext/>
+        <w:jc w:val="center"/>
+      </w:pPr>
+      <w:r>
+        <w:rPr>
+          <w:noProof/>
+        </w:rPr>
+        <w:lastRenderedPageBreak/>
+        <w:drawing>
+          <wp:inline distT="0" distB="0" distL="0" distR="0" wp14:anchorId="6FDF492C" wp14:editId="3D08D6AF">
+            <wp:extent cx="4191000" cy="5590242"/>
+            <wp:effectExtent l="0" t="0" r="0" b="0"/>
+            <wp:docPr id="30" name="Picture 30"/>
+            <wp:cNvGraphicFramePr>
+              <a:graphicFrameLocks xmlns:a="http://schemas.openxmlformats.org/drawingml/2006/main" noChangeAspect="1"/>
+            </wp:cNvGraphicFramePr>
+            <a:graphic xmlns:a="http://schemas.openxmlformats.org/drawingml/2006/main">
+              <a:graphicData uri="http://schemas.openxmlformats.org/drawingml/2006/picture">
+                <pic:pic xmlns:pic="http://schemas.openxmlformats.org/drawingml/2006/picture">
+                  <pic:nvPicPr>
+                    <pic:cNvPr id="0" name="Picture 21"/>
+                    <pic:cNvPicPr>
+                      <a:picLocks noChangeAspect="1" noChangeArrowheads="1"/>
+                    </pic:cNvPicPr>
+                  </pic:nvPicPr>
+                  <pic:blipFill>
+                    <a:blip r:embed="rId29">
+                      <a:extLst>
+                        <a:ext uri="{28A0092B-C50C-407E-A947-70E740481C1C}">
+                          <a14:useLocalDpi xmlns:a14="http://schemas.microsoft.com/office/drawing/2010/main" val="0"/>
+                        </a:ext>
+                      </a:extLst>
+                    </a:blip>
+                    <a:srcRect/>
+                    <a:stretch>
+                      <a:fillRect/>
+                    </a:stretch>
+                  </pic:blipFill>
+                  <pic:spPr bwMode="auto">
+                    <a:xfrm>
+                      <a:off x="0" y="0"/>
+                      <a:ext cx="4195576" cy="5596345"/>
+                    </a:xfrm>
+                    <a:prstGeom prst="rect">
+                      <a:avLst/>
+                    </a:prstGeom>
+                    <a:noFill/>
+                    <a:ln>
+                      <a:noFill/>
+                    </a:ln>
+                  </pic:spPr>
+                </pic:pic>
+              </a:graphicData>
+            </a:graphic>
+          </wp:inline>
+        </w:drawing>
+      </w:r>
+    </w:p>
+    <w:p>
+      <w:pPr>
+        <w:pStyle w:val="Caption"/>
+        <w:jc w:val="center"/>
+      </w:pPr>
+      <w:r>
+        <w:t xml:space="preserve">Figure </w:t>
+      </w:r>
+      <w:fldSimple w:instr=" SEQ Figure \* ARABIC ">
+        <w:r>
+          <w:rPr>
+            <w:noProof/>
+          </w:rPr>
+          <w:t>25</w:t>
+        </w:r>
+      </w:fldSimple>
+      <w:r>
+        <w:t>:Power meter results for the kettle test</w:t>
+      </w:r>
+    </w:p>
+    <w:p>
+      <w:pPr>
+        <w:keepNext/>
+        <w:jc w:val="center"/>
+      </w:pPr>
+      <w:r>
+        <w:rPr>
+          <w:noProof/>
+        </w:rPr>
+        <w:lastRenderedPageBreak/>
+        <w:drawing>
+          <wp:inline distT="0" distB="0" distL="0" distR="0" wp14:anchorId="6D3133EF" wp14:editId="22A9B58B">
+            <wp:extent cx="5934075" cy="4448175"/>
+            <wp:effectExtent l="0" t="0" r="9525" b="9525"/>
+            <wp:docPr id="31" name="Picture 31"/>
+            <wp:cNvGraphicFramePr>
+              <a:graphicFrameLocks xmlns:a="http://schemas.openxmlformats.org/drawingml/2006/main" noChangeAspect="1"/>
+            </wp:cNvGraphicFramePr>
+            <a:graphic xmlns:a="http://schemas.openxmlformats.org/drawingml/2006/main">
+              <a:graphicData uri="http://schemas.openxmlformats.org/drawingml/2006/picture">
+                <pic:pic xmlns:pic="http://schemas.openxmlformats.org/drawingml/2006/picture">
+                  <pic:nvPicPr>
+                    <pic:cNvPr id="0" name="Picture 22"/>
+                    <pic:cNvPicPr>
+                      <a:picLocks noChangeAspect="1" noChangeArrowheads="1"/>
+                    </pic:cNvPicPr>
+                  </pic:nvPicPr>
+                  <pic:blipFill>
+                    <a:blip r:embed="rId30">
+                      <a:extLst>
+                        <a:ext uri="{28A0092B-C50C-407E-A947-70E740481C1C}">
+                          <a14:useLocalDpi xmlns:a14="http://schemas.microsoft.com/office/drawing/2010/main" val="0"/>
+                        </a:ext>
+                      </a:extLst>
+                    </a:blip>
+                    <a:srcRect/>
+                    <a:stretch>
+                      <a:fillRect/>
+                    </a:stretch>
+                  </pic:blipFill>
+                  <pic:spPr bwMode="auto">
+                    <a:xfrm>
+                      <a:off x="0" y="0"/>
+                      <a:ext cx="5934075" cy="4448175"/>
+                    </a:xfrm>
+                    <a:prstGeom prst="rect">
+                      <a:avLst/>
+                    </a:prstGeom>
+                    <a:noFill/>
+                    <a:ln>
+                      <a:noFill/>
+                    </a:ln>
+                  </pic:spPr>
+                </pic:pic>
+              </a:graphicData>
+            </a:graphic>
+          </wp:inline>
+        </w:drawing>
+      </w:r>
+    </w:p>
+    <w:p>
+      <w:pPr>
+        <w:pStyle w:val="Caption"/>
+        <w:jc w:val="center"/>
+      </w:pPr>
+      <w:r>
+        <w:t xml:space="preserve">Figure </w:t>
+      </w:r>
+      <w:fldSimple w:instr=" SEQ Figure \* ARABIC ">
+        <w:r>
+          <w:rPr>
+            <w:noProof/>
+          </w:rPr>
+          <w:t>26</w:t>
+        </w:r>
+      </w:fldSimple>
+      <w:r>
+        <w:t>:Temperture of the IGBT for the kettle test</w:t>
+      </w:r>
+    </w:p>
+    <w:p/>
+    <w:p>
+      <w:pPr>
+        <w:spacing w:line="360" w:lineRule="auto"/>
+        <w:rPr>
+          <w:rFonts w:eastAsiaTheme="minorEastAsia"/>
+        </w:rPr>
+      </w:pPr>
     </w:p>
     <w:p>
       <w:pPr>
@@ -4096,8 +5653,186 @@
       </w:rPr>
     </w:lvl>
   </w:abstractNum>
+  <w:abstractNum w:abstractNumId="1" w15:restartNumberingAfterBreak="0">
+    <w:nsid w:val="691F1E96"/>
+    <w:multiLevelType w:val="hybridMultilevel"/>
+    <w:tmpl w:val="492C6DC6"/>
+    <w:lvl w:ilvl="0" w:tplc="0409000F">
+      <w:start w:val="1"/>
+      <w:numFmt w:val="decimal"/>
+      <w:lvlText w:val="%1."/>
+      <w:lvlJc w:val="left"/>
+      <w:pPr>
+        <w:ind w:left="720" w:hanging="360"/>
+      </w:pPr>
+    </w:lvl>
+    <w:lvl w:ilvl="1" w:tplc="04090019" w:tentative="1">
+      <w:start w:val="1"/>
+      <w:numFmt w:val="lowerLetter"/>
+      <w:lvlText w:val="%2."/>
+      <w:lvlJc w:val="left"/>
+      <w:pPr>
+        <w:ind w:left="1440" w:hanging="360"/>
+      </w:pPr>
+    </w:lvl>
+    <w:lvl w:ilvl="2" w:tplc="0409001B" w:tentative="1">
+      <w:start w:val="1"/>
+      <w:numFmt w:val="lowerRoman"/>
+      <w:lvlText w:val="%3."/>
+      <w:lvlJc w:val="right"/>
+      <w:pPr>
+        <w:ind w:left="2160" w:hanging="180"/>
+      </w:pPr>
+    </w:lvl>
+    <w:lvl w:ilvl="3" w:tplc="0409000F" w:tentative="1">
+      <w:start w:val="1"/>
+      <w:numFmt w:val="decimal"/>
+      <w:lvlText w:val="%4."/>
+      <w:lvlJc w:val="left"/>
+      <w:pPr>
+        <w:ind w:left="2880" w:hanging="360"/>
+      </w:pPr>
+    </w:lvl>
+    <w:lvl w:ilvl="4" w:tplc="04090019" w:tentative="1">
+      <w:start w:val="1"/>
+      <w:numFmt w:val="lowerLetter"/>
+      <w:lvlText w:val="%5."/>
+      <w:lvlJc w:val="left"/>
+      <w:pPr>
+        <w:ind w:left="3600" w:hanging="360"/>
+      </w:pPr>
+    </w:lvl>
+    <w:lvl w:ilvl="5" w:tplc="0409001B" w:tentative="1">
+      <w:start w:val="1"/>
+      <w:numFmt w:val="lowerRoman"/>
+      <w:lvlText w:val="%6."/>
+      <w:lvlJc w:val="right"/>
+      <w:pPr>
+        <w:ind w:left="4320" w:hanging="180"/>
+      </w:pPr>
+    </w:lvl>
+    <w:lvl w:ilvl="6" w:tplc="0409000F" w:tentative="1">
+      <w:start w:val="1"/>
+      <w:numFmt w:val="decimal"/>
+      <w:lvlText w:val="%7."/>
+      <w:lvlJc w:val="left"/>
+      <w:pPr>
+        <w:ind w:left="5040" w:hanging="360"/>
+      </w:pPr>
+    </w:lvl>
+    <w:lvl w:ilvl="7" w:tplc="04090019" w:tentative="1">
+      <w:start w:val="1"/>
+      <w:numFmt w:val="lowerLetter"/>
+      <w:lvlText w:val="%8."/>
+      <w:lvlJc w:val="left"/>
+      <w:pPr>
+        <w:ind w:left="5760" w:hanging="360"/>
+      </w:pPr>
+    </w:lvl>
+    <w:lvl w:ilvl="8" w:tplc="0409001B" w:tentative="1">
+      <w:start w:val="1"/>
+      <w:numFmt w:val="lowerRoman"/>
+      <w:lvlText w:val="%9."/>
+      <w:lvlJc w:val="right"/>
+      <w:pPr>
+        <w:ind w:left="6480" w:hanging="180"/>
+      </w:pPr>
+    </w:lvl>
+  </w:abstractNum>
+  <w:abstractNum w:abstractNumId="2" w15:restartNumberingAfterBreak="0">
+    <w:nsid w:val="7BE42A8A"/>
+    <w:multiLevelType w:val="hybridMultilevel"/>
+    <w:tmpl w:val="34AC150A"/>
+    <w:lvl w:ilvl="0" w:tplc="0409000F">
+      <w:start w:val="1"/>
+      <w:numFmt w:val="decimal"/>
+      <w:lvlText w:val="%1."/>
+      <w:lvlJc w:val="left"/>
+      <w:pPr>
+        <w:ind w:left="720" w:hanging="360"/>
+      </w:pPr>
+    </w:lvl>
+    <w:lvl w:ilvl="1" w:tplc="04090019" w:tentative="1">
+      <w:start w:val="1"/>
+      <w:numFmt w:val="lowerLetter"/>
+      <w:lvlText w:val="%2."/>
+      <w:lvlJc w:val="left"/>
+      <w:pPr>
+        <w:ind w:left="1440" w:hanging="360"/>
+      </w:pPr>
+    </w:lvl>
+    <w:lvl w:ilvl="2" w:tplc="0409001B" w:tentative="1">
+      <w:start w:val="1"/>
+      <w:numFmt w:val="lowerRoman"/>
+      <w:lvlText w:val="%3."/>
+      <w:lvlJc w:val="right"/>
+      <w:pPr>
+        <w:ind w:left="2160" w:hanging="180"/>
+      </w:pPr>
+    </w:lvl>
+    <w:lvl w:ilvl="3" w:tplc="0409000F" w:tentative="1">
+      <w:start w:val="1"/>
+      <w:numFmt w:val="decimal"/>
+      <w:lvlText w:val="%4."/>
+      <w:lvlJc w:val="left"/>
+      <w:pPr>
+        <w:ind w:left="2880" w:hanging="360"/>
+      </w:pPr>
+    </w:lvl>
+    <w:lvl w:ilvl="4" w:tplc="04090019" w:tentative="1">
+      <w:start w:val="1"/>
+      <w:numFmt w:val="lowerLetter"/>
+      <w:lvlText w:val="%5."/>
+      <w:lvlJc w:val="left"/>
+      <w:pPr>
+        <w:ind w:left="3600" w:hanging="360"/>
+      </w:pPr>
+    </w:lvl>
+    <w:lvl w:ilvl="5" w:tplc="0409001B" w:tentative="1">
+      <w:start w:val="1"/>
+      <w:numFmt w:val="lowerRoman"/>
+      <w:lvlText w:val="%6."/>
+      <w:lvlJc w:val="right"/>
+      <w:pPr>
+        <w:ind w:left="4320" w:hanging="180"/>
+      </w:pPr>
+    </w:lvl>
+    <w:lvl w:ilvl="6" w:tplc="0409000F" w:tentative="1">
+      <w:start w:val="1"/>
+      <w:numFmt w:val="decimal"/>
+      <w:lvlText w:val="%7."/>
+      <w:lvlJc w:val="left"/>
+      <w:pPr>
+        <w:ind w:left="5040" w:hanging="360"/>
+      </w:pPr>
+    </w:lvl>
+    <w:lvl w:ilvl="7" w:tplc="04090019" w:tentative="1">
+      <w:start w:val="1"/>
+      <w:numFmt w:val="lowerLetter"/>
+      <w:lvlText w:val="%8."/>
+      <w:lvlJc w:val="left"/>
+      <w:pPr>
+        <w:ind w:left="5760" w:hanging="360"/>
+      </w:pPr>
+    </w:lvl>
+    <w:lvl w:ilvl="8" w:tplc="0409001B" w:tentative="1">
+      <w:start w:val="1"/>
+      <w:numFmt w:val="lowerRoman"/>
+      <w:lvlText w:val="%9."/>
+      <w:lvlJc w:val="right"/>
+      <w:pPr>
+        <w:ind w:left="6480" w:hanging="180"/>
+      </w:pPr>
+    </w:lvl>
+  </w:abstractNum>
   <w:num w:numId="1">
     <w:abstractNumId w:val="0"/>
+  </w:num>
+  <w:num w:numId="2">
+    <w:abstractNumId w:val="2"/>
+  </w:num>
+  <w:num w:numId="3">
+    <w:abstractNumId w:val="1"/>
   </w:num>
 </w:numbering>
 </file>

</xml_diff>